<commit_message>
Version 1.5 - Adding Learn 500
</commit_message>
<xml_diff>
--- a/docs/Readme.docx
+++ b/docs/Readme.docx
@@ -10432,18 +10432,19 @@
         <w:pStyle w:val="Normal"/>
         <w:bidi w:val="0"/>
         <w:jc w:val="left"/>
-        <w:rPr>
-          <w:rFonts w:ascii="Courier New" w:hAnsi="Courier New" w:cs="Courier New"/>
-          <w:sz w:val="24"/>
-          <w:szCs w:val="24"/>
-        </w:rPr>
+        <w:rPr/>
       </w:pPr>
       <w:hyperlink r:id="rId2">
         <w:r>
           <w:rPr>
-            <w:rFonts w:cs="Courier New" w:ascii="Courier New" w:hAnsi="Courier New"/>
+            <w:rFonts w:eastAsia="NSimSun" w:cs="Courier New" w:ascii="Courier New" w:hAnsi="Courier New"/>
+            <w:b/>
+            <w:bCs/>
+            <w:color w:val="auto"/>
+            <w:kern w:val="2"/>
             <w:sz w:val="20"/>
             <w:szCs w:val="20"/>
+            <w:lang w:val="en-US" w:eastAsia="zh-CN" w:bidi="fa-IR"/>
           </w:rPr>
           <w:t>ASP.NET Core Blazor authentication and authorization</w:t>
         </w:r>
@@ -10454,19 +10455,31 @@
         <w:pStyle w:val="Normal"/>
         <w:bidi w:val="0"/>
         <w:jc w:val="left"/>
-        <w:rPr>
-          <w:rFonts w:ascii="Courier New" w:hAnsi="Courier New" w:cs="Courier New"/>
-          <w:sz w:val="24"/>
-          <w:szCs w:val="24"/>
-        </w:rPr>
-      </w:pPr>
+        <w:rPr/>
+      </w:pPr>
+      <w:r>
+        <w:rPr>
+          <w:rStyle w:val="InternetLink"/>
+          <w:rFonts w:eastAsia="NSimSun" w:cs="Courier New" w:ascii="Courier New" w:hAnsi="Courier New"/>
+          <w:color w:val="auto"/>
+          <w:kern w:val="2"/>
+          <w:sz w:val="20"/>
+          <w:szCs w:val="20"/>
+          <w:u w:val="none"/>
+          <w:lang w:val="en-US" w:eastAsia="zh-CN" w:bidi="fa-IR"/>
+        </w:rPr>
+        <w:tab/>
+      </w:r>
       <w:hyperlink r:id="rId3">
         <w:r>
           <w:rPr>
             <w:rStyle w:val="InternetLink"/>
-            <w:rFonts w:cs="Courier New" w:ascii="Courier New" w:hAnsi="Courier New"/>
+            <w:rFonts w:eastAsia="NSimSun" w:cs="Courier New" w:ascii="Courier New" w:hAnsi="Courier New"/>
+            <w:color w:val="auto"/>
+            <w:kern w:val="2"/>
             <w:sz w:val="20"/>
             <w:szCs w:val="20"/>
+            <w:lang w:val="en-US" w:eastAsia="zh-CN" w:bidi="fa-IR"/>
           </w:rPr>
           <w:t>https://learn.microsoft.com/en-us/aspnet/core/blazor/security</w:t>
         </w:r>
@@ -10478,6 +10491,358 @@
         <w:bidi w:val="0"/>
         <w:jc w:val="left"/>
         <w:rPr>
+          <w:rFonts w:ascii="Courier New" w:hAnsi="Courier New" w:eastAsia="NSimSun" w:cs="Courier New"/>
+          <w:color w:val="auto"/>
+          <w:kern w:val="2"/>
+          <w:sz w:val="20"/>
+          <w:szCs w:val="20"/>
+          <w:lang w:val="en-US" w:eastAsia="zh-CN" w:bidi="fa-IR"/>
+        </w:rPr>
+      </w:pPr>
+      <w:r>
+        <w:rPr>
+          <w:rFonts w:eastAsia="NSimSun" w:cs="Courier New" w:ascii="Courier New" w:hAnsi="Courier New"/>
+          <w:color w:val="auto"/>
+          <w:kern w:val="2"/>
+          <w:sz w:val="20"/>
+          <w:szCs w:val="20"/>
+          <w:lang w:val="en-US" w:eastAsia="zh-CN" w:bidi="fa-IR"/>
+        </w:rPr>
+      </w:r>
+    </w:p>
+    <w:p>
+      <w:pPr>
+        <w:pStyle w:val="Normal"/>
+        <w:bidi w:val="0"/>
+        <w:jc w:val="left"/>
+        <w:rPr>
+          <w:rFonts w:ascii="Courier New" w:hAnsi="Courier New" w:eastAsia="NSimSun" w:cs="Courier New"/>
+          <w:b/>
+          <w:bCs/>
+          <w:color w:val="auto"/>
+          <w:kern w:val="2"/>
+          <w:sz w:val="20"/>
+          <w:szCs w:val="20"/>
+          <w:lang w:val="en-US" w:eastAsia="zh-CN" w:bidi="fa-IR"/>
+        </w:rPr>
+      </w:pPr>
+      <w:r>
+        <w:rPr>
+          <w:rFonts w:eastAsia="NSimSun" w:cs="Courier New" w:ascii="Courier New" w:hAnsi="Courier New"/>
+          <w:b/>
+          <w:bCs/>
+          <w:color w:val="auto"/>
+          <w:kern w:val="2"/>
+          <w:sz w:val="20"/>
+          <w:szCs w:val="20"/>
+          <w:lang w:val="en-US" w:eastAsia="zh-CN" w:bidi="fa-IR"/>
+        </w:rPr>
+        <w:t>Secure ASP.NET Core Blazor WebAssembly</w:t>
+      </w:r>
+    </w:p>
+    <w:p>
+      <w:pPr>
+        <w:pStyle w:val="Normal"/>
+        <w:bidi w:val="0"/>
+        <w:jc w:val="left"/>
+        <w:rPr/>
+      </w:pPr>
+      <w:r>
+        <w:rPr>
+          <w:rStyle w:val="InternetLink"/>
+          <w:rFonts w:eastAsia="NSimSun" w:cs="Courier New" w:ascii="Courier New" w:hAnsi="Courier New"/>
+          <w:color w:val="auto"/>
+          <w:kern w:val="2"/>
+          <w:sz w:val="20"/>
+          <w:szCs w:val="20"/>
+          <w:u w:val="none"/>
+          <w:lang w:val="en-US" w:eastAsia="zh-CN" w:bidi="fa-IR"/>
+        </w:rPr>
+        <w:tab/>
+      </w:r>
+      <w:r>
+        <w:rPr>
+          <w:rStyle w:val="InternetLink"/>
+          <w:rFonts w:eastAsia="NSimSun" w:cs="Courier New" w:ascii="Courier New" w:hAnsi="Courier New"/>
+          <w:color w:val="auto"/>
+          <w:kern w:val="2"/>
+          <w:sz w:val="20"/>
+          <w:szCs w:val="20"/>
+          <w:lang w:val="en-US" w:eastAsia="zh-CN" w:bidi="fa-IR"/>
+        </w:rPr>
+        <w:t>https://learn.microsoft.com/en-us/aspnet/core/blazor/security/WebAssembly</w:t>
+      </w:r>
+    </w:p>
+    <w:p>
+      <w:pPr>
+        <w:pStyle w:val="Normal"/>
+        <w:bidi w:val="0"/>
+        <w:jc w:val="left"/>
+        <w:rPr>
+          <w:rFonts w:ascii="Courier New" w:hAnsi="Courier New" w:eastAsia="NSimSun" w:cs="Courier New"/>
+          <w:color w:val="auto"/>
+          <w:kern w:val="2"/>
+          <w:sz w:val="20"/>
+          <w:szCs w:val="20"/>
+          <w:lang w:val="en-US" w:eastAsia="zh-CN" w:bidi="fa-IR"/>
+        </w:rPr>
+      </w:pPr>
+      <w:r>
+        <w:rPr>
+          <w:rFonts w:eastAsia="NSimSun" w:cs="Courier New" w:ascii="Courier New" w:hAnsi="Courier New"/>
+          <w:color w:val="auto"/>
+          <w:kern w:val="2"/>
+          <w:sz w:val="20"/>
+          <w:szCs w:val="20"/>
+          <w:lang w:val="en-US" w:eastAsia="zh-CN" w:bidi="fa-IR"/>
+        </w:rPr>
+      </w:r>
+    </w:p>
+    <w:p>
+      <w:pPr>
+        <w:pStyle w:val="Normal"/>
+        <w:bidi w:val="0"/>
+        <w:jc w:val="left"/>
+        <w:rPr>
+          <w:rFonts w:ascii="Courier New" w:hAnsi="Courier New" w:eastAsia="NSimSun" w:cs="Courier New"/>
+          <w:b/>
+          <w:bCs/>
+          <w:color w:val="auto"/>
+          <w:kern w:val="2"/>
+          <w:sz w:val="20"/>
+          <w:szCs w:val="20"/>
+          <w:lang w:val="en-US" w:eastAsia="zh-CN" w:bidi="fa-IR"/>
+        </w:rPr>
+      </w:pPr>
+      <w:r>
+        <w:rPr>
+          <w:rFonts w:eastAsia="NSimSun" w:cs="Courier New" w:ascii="Courier New" w:hAnsi="Courier New"/>
+          <w:b/>
+          <w:bCs/>
+          <w:color w:val="auto"/>
+          <w:kern w:val="2"/>
+          <w:sz w:val="20"/>
+          <w:szCs w:val="20"/>
+          <w:lang w:val="en-US" w:eastAsia="zh-CN" w:bidi="fa-IR"/>
+        </w:rPr>
+        <w:t>ASP.NET Core Blazor state management</w:t>
+      </w:r>
+    </w:p>
+    <w:p>
+      <w:pPr>
+        <w:pStyle w:val="Normal"/>
+        <w:bidi w:val="0"/>
+        <w:jc w:val="left"/>
+        <w:rPr/>
+      </w:pPr>
+      <w:r>
+        <w:rPr>
+          <w:rStyle w:val="InternetLink"/>
+          <w:rFonts w:eastAsia="NSimSun" w:cs="Courier New" w:ascii="Courier New" w:hAnsi="Courier New"/>
+          <w:color w:val="auto"/>
+          <w:kern w:val="2"/>
+          <w:sz w:val="20"/>
+          <w:szCs w:val="20"/>
+          <w:u w:val="none"/>
+          <w:lang w:val="en-US" w:eastAsia="zh-CN" w:bidi="fa-IR"/>
+        </w:rPr>
+        <w:tab/>
+      </w:r>
+      <w:r>
+        <w:rPr>
+          <w:rStyle w:val="InternetLink"/>
+          <w:rFonts w:eastAsia="NSimSun" w:cs="Courier New" w:ascii="Courier New" w:hAnsi="Courier New"/>
+          <w:color w:val="auto"/>
+          <w:kern w:val="2"/>
+          <w:sz w:val="20"/>
+          <w:szCs w:val="20"/>
+          <w:lang w:val="en-US" w:eastAsia="zh-CN" w:bidi="fa-IR"/>
+        </w:rPr>
+        <w:t>https://learn.microsoft.com/en-us/aspnet/core/blazor/state-management</w:t>
+      </w:r>
+    </w:p>
+    <w:p>
+      <w:pPr>
+        <w:pStyle w:val="Normal"/>
+        <w:bidi w:val="0"/>
+        <w:jc w:val="left"/>
+        <w:rPr>
+          <w:rFonts w:ascii="Courier New" w:hAnsi="Courier New" w:eastAsia="NSimSun" w:cs="Courier New"/>
+          <w:color w:val="auto"/>
+          <w:kern w:val="2"/>
+          <w:sz w:val="20"/>
+          <w:szCs w:val="20"/>
+          <w:lang w:val="en-US" w:eastAsia="zh-CN" w:bidi="fa-IR"/>
+        </w:rPr>
+      </w:pPr>
+      <w:r>
+        <w:rPr>
+          <w:rFonts w:eastAsia="NSimSun" w:cs="Courier New" w:ascii="Courier New" w:hAnsi="Courier New"/>
+          <w:color w:val="auto"/>
+          <w:kern w:val="2"/>
+          <w:sz w:val="20"/>
+          <w:szCs w:val="20"/>
+          <w:lang w:val="en-US" w:eastAsia="zh-CN" w:bidi="fa-IR"/>
+        </w:rPr>
+      </w:r>
+    </w:p>
+    <w:p>
+      <w:pPr>
+        <w:pStyle w:val="Normal"/>
+        <w:bidi w:val="0"/>
+        <w:jc w:val="left"/>
+        <w:rPr>
+          <w:rFonts w:ascii="Courier New" w:hAnsi="Courier New" w:eastAsia="NSimSun" w:cs="Courier New"/>
+          <w:b/>
+          <w:bCs/>
+          <w:color w:val="auto"/>
+          <w:kern w:val="2"/>
+          <w:sz w:val="20"/>
+          <w:szCs w:val="20"/>
+          <w:lang w:val="en-US" w:eastAsia="zh-CN" w:bidi="fa-IR"/>
+        </w:rPr>
+      </w:pPr>
+      <w:r>
+        <w:rPr>
+          <w:rFonts w:eastAsia="NSimSun" w:cs="Courier New" w:ascii="Courier New" w:hAnsi="Courier New"/>
+          <w:b/>
+          <w:bCs/>
+          <w:color w:val="auto"/>
+          <w:kern w:val="2"/>
+          <w:sz w:val="20"/>
+          <w:szCs w:val="20"/>
+          <w:lang w:val="en-US" w:eastAsia="zh-CN" w:bidi="fa-IR"/>
+        </w:rPr>
+        <w:t>ASP.NET Core Blazor Hybrid authentication and authorization</w:t>
+      </w:r>
+    </w:p>
+    <w:p>
+      <w:pPr>
+        <w:pStyle w:val="Normal"/>
+        <w:bidi w:val="0"/>
+        <w:jc w:val="left"/>
+        <w:rPr/>
+      </w:pPr>
+      <w:r>
+        <w:rPr>
+          <w:rStyle w:val="InternetLink"/>
+          <w:rFonts w:eastAsia="NSimSun" w:cs="Courier New" w:ascii="Courier New" w:hAnsi="Courier New"/>
+          <w:color w:val="auto"/>
+          <w:kern w:val="2"/>
+          <w:sz w:val="20"/>
+          <w:szCs w:val="20"/>
+          <w:u w:val="none"/>
+          <w:lang w:val="en-US" w:eastAsia="zh-CN" w:bidi="fa-IR"/>
+        </w:rPr>
+        <w:tab/>
+      </w:r>
+      <w:r>
+        <w:rPr>
+          <w:rStyle w:val="InternetLink"/>
+          <w:rFonts w:eastAsia="NSimSun" w:cs="Courier New" w:ascii="Courier New" w:hAnsi="Courier New"/>
+          <w:color w:val="auto"/>
+          <w:kern w:val="2"/>
+          <w:sz w:val="20"/>
+          <w:szCs w:val="20"/>
+          <w:lang w:val="en-US" w:eastAsia="zh-CN" w:bidi="fa-IR"/>
+        </w:rPr>
+        <w:t>https://learn.microsoft.com/en-us/aspnet/core/blazor/hybrid/security</w:t>
+      </w:r>
+    </w:p>
+    <w:p>
+      <w:pPr>
+        <w:pStyle w:val="Normal"/>
+        <w:bidi w:val="0"/>
+        <w:jc w:val="left"/>
+        <w:rPr>
+          <w:rFonts w:ascii="Courier New" w:hAnsi="Courier New" w:eastAsia="NSimSun" w:cs="Courier New"/>
+          <w:color w:val="auto"/>
+          <w:kern w:val="2"/>
+          <w:sz w:val="20"/>
+          <w:szCs w:val="20"/>
+          <w:lang w:val="en-US" w:eastAsia="zh-CN" w:bidi="fa-IR"/>
+        </w:rPr>
+      </w:pPr>
+      <w:r>
+        <w:rPr>
+          <w:rFonts w:eastAsia="NSimSun" w:cs="Courier New" w:ascii="Courier New" w:hAnsi="Courier New"/>
+          <w:color w:val="auto"/>
+          <w:kern w:val="2"/>
+          <w:sz w:val="20"/>
+          <w:szCs w:val="20"/>
+          <w:lang w:val="en-US" w:eastAsia="zh-CN" w:bidi="fa-IR"/>
+        </w:rPr>
+      </w:r>
+    </w:p>
+    <w:p>
+      <w:pPr>
+        <w:pStyle w:val="Normal"/>
+        <w:bidi w:val="0"/>
+        <w:jc w:val="left"/>
+        <w:rPr>
+          <w:rFonts w:ascii="Courier New" w:hAnsi="Courier New" w:eastAsia="NSimSun" w:cs="Courier New"/>
+          <w:b/>
+          <w:bCs/>
+          <w:color w:val="auto"/>
+          <w:kern w:val="2"/>
+          <w:sz w:val="20"/>
+          <w:szCs w:val="20"/>
+          <w:lang w:val="en-US" w:eastAsia="zh-CN" w:bidi="fa-IR"/>
+        </w:rPr>
+      </w:pPr>
+      <w:r>
+        <w:rPr>
+          <w:rFonts w:eastAsia="NSimSun" w:cs="Courier New" w:ascii="Courier New" w:hAnsi="Courier New"/>
+          <w:b/>
+          <w:bCs/>
+          <w:color w:val="auto"/>
+          <w:kern w:val="2"/>
+          <w:sz w:val="20"/>
+          <w:szCs w:val="20"/>
+          <w:lang w:val="en-US" w:eastAsia="zh-CN" w:bidi="fa-IR"/>
+        </w:rPr>
+        <w:t>ASP.NET Core Blazor WebAssembly additional security scenarios</w:t>
+      </w:r>
+    </w:p>
+    <w:p>
+      <w:pPr>
+        <w:pStyle w:val="Normal"/>
+        <w:bidi w:val="0"/>
+        <w:jc w:val="left"/>
+        <w:rPr/>
+      </w:pPr>
+      <w:r>
+        <w:rPr>
+          <w:rStyle w:val="InternetLink"/>
+          <w:rFonts w:eastAsia="NSimSun" w:cs="Courier New" w:ascii="Courier New" w:hAnsi="Courier New"/>
+          <w:color w:val="auto"/>
+          <w:kern w:val="2"/>
+          <w:sz w:val="20"/>
+          <w:szCs w:val="20"/>
+          <w:u w:val="none"/>
+          <w:lang w:val="en-US" w:eastAsia="zh-CN" w:bidi="fa-IR"/>
+        </w:rPr>
+        <w:tab/>
+      </w:r>
+      <w:r>
+        <w:rPr>
+          <w:rStyle w:val="InternetLink"/>
+          <w:rFonts w:eastAsia="NSimSun" w:cs="Courier New" w:ascii="Courier New" w:hAnsi="Courier New"/>
+          <w:color w:val="auto"/>
+          <w:kern w:val="2"/>
+          <w:sz w:val="14"/>
+          <w:szCs w:val="14"/>
+          <w:lang w:val="en-US" w:eastAsia="zh-CN" w:bidi="fa-IR"/>
+        </w:rPr>
+        <w:t>https://learn.microsoft.com/en-us/aspnet/core/blazor/security/webassembly/additional-scenarios</w:t>
+      </w:r>
+    </w:p>
+    <w:p>
+      <w:pPr>
+        <w:pStyle w:val="Normal"/>
+        <w:bidi w:val="0"/>
+        <w:jc w:val="left"/>
+        <w:rPr>
           <w:rFonts w:ascii="Courier New" w:hAnsi="Courier New" w:cs="Courier New"/>
           <w:sz w:val="20"/>
           <w:szCs w:val="20"/>
@@ -10497,6 +10862,120 @@
         <w:bidi w:val="0"/>
         <w:jc w:val="left"/>
         <w:rPr>
+          <w:rFonts w:ascii="Courier New" w:hAnsi="Courier New" w:eastAsia="NSimSun" w:cs="Courier New"/>
+          <w:b/>
+          <w:bCs/>
+          <w:color w:val="auto"/>
+          <w:kern w:val="2"/>
+          <w:sz w:val="20"/>
+          <w:szCs w:val="20"/>
+          <w:lang w:val="en-US" w:eastAsia="zh-CN" w:bidi="fa-IR"/>
+        </w:rPr>
+      </w:pPr>
+      <w:r>
+        <w:rPr>
+          <w:rFonts w:eastAsia="NSimSun" w:cs="Courier New" w:ascii="Courier New" w:hAnsi="Courier New"/>
+          <w:b/>
+          <w:bCs/>
+          <w:color w:val="auto"/>
+          <w:kern w:val="2"/>
+          <w:sz w:val="20"/>
+          <w:szCs w:val="20"/>
+          <w:lang w:val="en-US" w:eastAsia="zh-CN" w:bidi="fa-IR"/>
+        </w:rPr>
+        <w:t xml:space="preserve">Install NuGets </w:t>
+      </w:r>
+      <w:r>
+        <w:rPr>
+          <w:rFonts w:eastAsia="NSimSun" w:cs="Courier New" w:ascii="Courier New" w:hAnsi="Courier New"/>
+          <w:b/>
+          <w:bCs/>
+          <w:color w:val="auto"/>
+          <w:kern w:val="2"/>
+          <w:sz w:val="20"/>
+          <w:szCs w:val="20"/>
+          <w:lang w:val="en-US" w:eastAsia="zh-CN" w:bidi="fa-IR"/>
+        </w:rPr>
+        <w:t>(Clients.csproj)</w:t>
+      </w:r>
+      <w:r>
+        <w:rPr>
+          <w:rFonts w:eastAsia="NSimSun" w:cs="Courier New" w:ascii="Courier New" w:hAnsi="Courier New"/>
+          <w:b/>
+          <w:bCs/>
+          <w:color w:val="auto"/>
+          <w:kern w:val="2"/>
+          <w:sz w:val="20"/>
+          <w:szCs w:val="20"/>
+          <w:lang w:val="en-US" w:eastAsia="zh-CN" w:bidi="fa-IR"/>
+        </w:rPr>
+        <w:t>:</w:t>
+      </w:r>
+    </w:p>
+    <w:p>
+      <w:pPr>
+        <w:pStyle w:val="Normal"/>
+        <w:bidi w:val="0"/>
+        <w:jc w:val="left"/>
+        <w:rPr/>
+      </w:pPr>
+      <w:r>
+        <w:rPr>
+          <w:rStyle w:val="InternetLink"/>
+          <w:rFonts w:eastAsia="NSimSun" w:cs="Courier New" w:ascii="Courier New" w:hAnsi="Courier New"/>
+          <w:color w:val="auto"/>
+          <w:kern w:val="2"/>
+          <w:sz w:val="16"/>
+          <w:szCs w:val="16"/>
+          <w:u w:val="none"/>
+          <w:lang w:val="en-US" w:eastAsia="zh-CN" w:bidi="fa-IR"/>
+        </w:rPr>
+        <w:tab/>
+      </w:r>
+      <w:r>
+        <w:rPr>
+          <w:rStyle w:val="InternetLink"/>
+          <w:rFonts w:eastAsia="NSimSun" w:cs="Courier New" w:ascii="Courier New" w:hAnsi="Courier New"/>
+          <w:color w:val="auto"/>
+          <w:kern w:val="2"/>
+          <w:sz w:val="16"/>
+          <w:szCs w:val="16"/>
+          <w:lang w:val="en-US" w:eastAsia="zh-CN" w:bidi="fa-IR"/>
+        </w:rPr>
+        <w:t>https://www.nuget.org/packages/Microsoft.AspNetCore.Components.Authorization</w:t>
+      </w:r>
+    </w:p>
+    <w:p>
+      <w:pPr>
+        <w:pStyle w:val="Normal"/>
+        <w:bidi w:val="0"/>
+        <w:jc w:val="left"/>
+        <w:rPr>
+          <w:rFonts w:ascii="Courier New" w:hAnsi="Courier New" w:eastAsia="NSimSun" w:cs="Courier New"/>
+          <w:color w:val="auto"/>
+          <w:kern w:val="2"/>
+          <w:sz w:val="20"/>
+          <w:szCs w:val="20"/>
+          <w:lang w:val="en-US" w:eastAsia="zh-CN" w:bidi="fa-IR"/>
+        </w:rPr>
+      </w:pPr>
+      <w:r>
+        <w:rPr>
+          <w:rFonts w:eastAsia="NSimSun" w:cs="Courier New" w:ascii="Courier New" w:hAnsi="Courier New"/>
+          <w:color w:val="auto"/>
+          <w:kern w:val="2"/>
+          <w:sz w:val="20"/>
+          <w:szCs w:val="20"/>
+          <w:lang w:val="en-US" w:eastAsia="zh-CN" w:bidi="fa-IR"/>
+        </w:rPr>
+      </w:r>
+    </w:p>
+    <w:p>
+      <w:pPr>
+        <w:pStyle w:val="Normal"/>
+        <w:bidi w:val="0"/>
+        <w:jc w:val="left"/>
+        <w:rPr>
           <w:rFonts w:ascii="Courier New" w:hAnsi="Courier New" w:cs="Courier New"/>
           <w:sz w:val="20"/>
           <w:szCs w:val="20"/>
@@ -10504,28 +10983,27 @@
       </w:pPr>
       <w:r>
         <w:rPr>
-          <w:rFonts w:cs="Courier New" w:ascii="Courier New" w:hAnsi="Courier New"/>
-          <w:sz w:val="20"/>
-          <w:szCs w:val="20"/>
-        </w:rPr>
-        <w:t>Secure ASP.NET Core Blazor WebAssembly</w:t>
-      </w:r>
-    </w:p>
-    <w:p>
-      <w:pPr>
-        <w:pStyle w:val="Normal"/>
-        <w:bidi w:val="0"/>
-        <w:jc w:val="left"/>
-        <w:rPr/>
-      </w:pPr>
-      <w:r>
-        <w:rPr>
-          <w:rStyle w:val="InternetLink"/>
-          <w:rFonts w:cs="Courier New" w:ascii="Courier New" w:hAnsi="Courier New"/>
-          <w:sz w:val="20"/>
-          <w:szCs w:val="20"/>
-        </w:rPr>
-        <w:t>https://learn.microsoft.com/en-us/aspnet/core/blazor/security/WebAssembly</w:t>
+          <w:rFonts w:eastAsia="NSimSun" w:cs="Courier New" w:ascii="Courier New" w:hAnsi="Courier New"/>
+          <w:color w:val="auto"/>
+          <w:kern w:val="2"/>
+          <w:sz w:val="20"/>
+          <w:szCs w:val="20"/>
+          <w:lang w:val="en-US" w:eastAsia="zh-CN" w:bidi="fa-IR"/>
+        </w:rPr>
+        <w:t>[[Client</w:t>
+      </w:r>
+      <w:r>
+        <w:rPr>
+          <w:rFonts w:cs="Courier New" w:ascii="Courier New" w:hAnsi="Courier New"/>
+          <w:sz w:val="20"/>
+          <w:szCs w:val="20"/>
+        </w:rPr>
+        <w:t>]]</w:t>
+        <w:tab/>
+        <w:tab/>
+        <w:t>→ Update File</w:t>
+        <w:tab/>
+        <w:t>: Client.csproj</w:t>
       </w:r>
     </w:p>
     <w:p>
@@ -10564,24 +11042,20 @@
           <w:sz w:val="20"/>
           <w:szCs w:val="20"/>
         </w:rPr>
-        <w:t>ASP.NET Core Blazor state management</w:t>
-      </w:r>
-    </w:p>
-    <w:p>
-      <w:pPr>
-        <w:pStyle w:val="Normal"/>
-        <w:bidi w:val="0"/>
-        <w:jc w:val="left"/>
-        <w:rPr/>
-      </w:pPr>
-      <w:r>
-        <w:rPr>
-          <w:rStyle w:val="InternetLink"/>
-          <w:rFonts w:cs="Courier New" w:ascii="Courier New" w:hAnsi="Courier New"/>
-          <w:sz w:val="20"/>
-          <w:szCs w:val="20"/>
-        </w:rPr>
-        <w:t>https://learn.microsoft.com/en-us/aspnet/core/blazor/state-management</w:t>
+        <w:t>[[Client]]</w:t>
+        <w:tab/>
+        <w:tab/>
+        <w:t>→ Create Folder</w:t>
+        <w:tab/>
+        <w:t xml:space="preserve">: </w:t>
+      </w:r>
+      <w:r>
+        <w:rPr>
+          <w:rFonts w:cs="Courier New" w:ascii="Courier New" w:hAnsi="Courier New"/>
+          <w:sz w:val="20"/>
+          <w:szCs w:val="20"/>
+        </w:rPr>
+        <w:t>Providers</w:t>
       </w:r>
     </w:p>
     <w:p>
@@ -10620,24 +11094,11 @@
           <w:sz w:val="20"/>
           <w:szCs w:val="20"/>
         </w:rPr>
-        <w:t>ASP.NET Core Blazor Hybrid authentication and authorization</w:t>
-      </w:r>
-    </w:p>
-    <w:p>
-      <w:pPr>
-        <w:pStyle w:val="Normal"/>
-        <w:bidi w:val="0"/>
-        <w:jc w:val="left"/>
-        <w:rPr/>
-      </w:pPr>
-      <w:r>
-        <w:rPr>
-          <w:rStyle w:val="InternetLink"/>
-          <w:rFonts w:cs="Courier New" w:ascii="Courier New" w:hAnsi="Courier New"/>
-          <w:sz w:val="20"/>
-          <w:szCs w:val="20"/>
-        </w:rPr>
-        <w:t>https://learn.microsoft.com/en-us/aspnet/core/blazor/hybrid/security</w:t>
+        <w:t>[Infrastructure]</w:t>
+        <w:tab/>
+        <w:t>→ Create File</w:t>
+        <w:tab/>
+        <w:t>: CustomAuthenticationStateProvider.cs</w:t>
       </w:r>
     </w:p>
     <w:p>
@@ -10676,326 +11137,31 @@
           <w:sz w:val="20"/>
           <w:szCs w:val="20"/>
         </w:rPr>
-        <w:t>ASP.NET Core Blazor WebAssembly additional security scenarios</w:t>
-      </w:r>
-    </w:p>
-    <w:p>
-      <w:pPr>
-        <w:pStyle w:val="Normal"/>
-        <w:bidi w:val="0"/>
-        <w:jc w:val="left"/>
-        <w:rPr/>
-      </w:pPr>
-      <w:r>
-        <w:rPr>
-          <w:rStyle w:val="InternetLink"/>
-          <w:rFonts w:cs="Courier New" w:ascii="Courier New" w:hAnsi="Courier New"/>
-          <w:sz w:val="20"/>
-          <w:szCs w:val="20"/>
-        </w:rPr>
-        <w:t>https://learn.microsoft.com/en-us/aspnet/core/blazor/security/webassembly/additional-scenarios</w:t>
-      </w:r>
-    </w:p>
-    <w:p>
-      <w:pPr>
-        <w:pStyle w:val="Normal"/>
-        <w:bidi w:val="0"/>
-        <w:jc w:val="left"/>
-        <w:rPr>
-          <w:rFonts w:ascii="Courier New" w:hAnsi="Courier New" w:cs="Courier New"/>
-          <w:sz w:val="20"/>
-          <w:szCs w:val="20"/>
-        </w:rPr>
-      </w:pPr>
-      <w:r>
-        <w:rPr>
-          <w:rFonts w:cs="Courier New" w:ascii="Courier New" w:hAnsi="Courier New"/>
-          <w:sz w:val="20"/>
-          <w:szCs w:val="20"/>
-        </w:rPr>
-      </w:r>
-    </w:p>
-    <w:p>
-      <w:pPr>
-        <w:pStyle w:val="Normal"/>
-        <w:bidi w:val="0"/>
-        <w:jc w:val="left"/>
-        <w:rPr>
-          <w:rFonts w:ascii="Courier New" w:hAnsi="Courier New" w:cs="Courier New"/>
-          <w:b/>
-          <w:bCs/>
-          <w:sz w:val="20"/>
-          <w:szCs w:val="20"/>
-        </w:rPr>
-      </w:pPr>
-      <w:r>
-        <w:rPr>
-          <w:rFonts w:cs="Courier New" w:ascii="Courier New" w:hAnsi="Courier New"/>
-          <w:b/>
-          <w:bCs/>
-          <w:sz w:val="20"/>
-          <w:szCs w:val="20"/>
-        </w:rPr>
-        <w:t>NuGets:</w:t>
-      </w:r>
-    </w:p>
-    <w:p>
-      <w:pPr>
-        <w:pStyle w:val="Normal"/>
-        <w:bidi w:val="0"/>
-        <w:jc w:val="left"/>
-        <w:rPr>
-          <w:rFonts w:ascii="Courier New" w:hAnsi="Courier New" w:cs="Courier New"/>
-          <w:b w:val="false"/>
-          <w:bCs w:val="false"/>
-          <w:sz w:val="20"/>
-          <w:szCs w:val="20"/>
-        </w:rPr>
-      </w:pPr>
-      <w:r>
-        <w:rPr>
-          <w:rFonts w:cs="Courier New" w:ascii="Courier New" w:hAnsi="Courier New"/>
-          <w:b w:val="false"/>
-          <w:bCs w:val="false"/>
-          <w:sz w:val="20"/>
-          <w:szCs w:val="20"/>
-        </w:rPr>
-      </w:r>
-    </w:p>
-    <w:p>
-      <w:pPr>
-        <w:pStyle w:val="Normal"/>
-        <w:bidi w:val="0"/>
-        <w:jc w:val="left"/>
-        <w:rPr/>
-      </w:pPr>
-      <w:r>
-        <w:rPr>
-          <w:rStyle w:val="InternetLink"/>
-          <w:rFonts w:cs="Courier New" w:ascii="Courier New" w:hAnsi="Courier New"/>
-          <w:sz w:val="20"/>
-          <w:szCs w:val="20"/>
-        </w:rPr>
-        <w:t>https://www.nuget.org/packages/Microsoft.AspNetCore.Components.Authorization</w:t>
-      </w:r>
-    </w:p>
-    <w:p>
-      <w:pPr>
-        <w:pStyle w:val="Normal"/>
-        <w:bidi w:val="0"/>
-        <w:jc w:val="left"/>
-        <w:rPr>
-          <w:rFonts w:ascii="Courier New" w:hAnsi="Courier New" w:cs="Courier New"/>
-          <w:sz w:val="20"/>
-          <w:szCs w:val="20"/>
-        </w:rPr>
-      </w:pPr>
-      <w:r>
-        <w:rPr>
-          <w:rFonts w:cs="Courier New" w:ascii="Courier New" w:hAnsi="Courier New"/>
-          <w:sz w:val="20"/>
-          <w:szCs w:val="20"/>
-        </w:rPr>
-      </w:r>
-    </w:p>
-    <w:p>
-      <w:pPr>
-        <w:pStyle w:val="Normal"/>
-        <w:bidi w:val="0"/>
-        <w:jc w:val="left"/>
-        <w:rPr>
-          <w:rFonts w:ascii="Courier New" w:hAnsi="Courier New" w:cs="Courier New"/>
-          <w:sz w:val="20"/>
-          <w:szCs w:val="20"/>
-        </w:rPr>
-      </w:pPr>
-      <w:r>
-        <w:rPr>
-          <w:rFonts w:cs="Courier New" w:ascii="Courier New" w:hAnsi="Courier New"/>
-          <w:sz w:val="20"/>
-          <w:szCs w:val="20"/>
-        </w:rPr>
-        <w:t>[[Client]]</w:t>
-        <w:tab/>
-        <w:tab/>
-        <w:t>→ Update File</w:t>
-        <w:tab/>
-        <w:t>: Client.csproj</w:t>
-      </w:r>
-    </w:p>
-    <w:p>
-      <w:pPr>
-        <w:pStyle w:val="Normal"/>
-        <w:bidi w:val="0"/>
-        <w:jc w:val="left"/>
-        <w:rPr>
-          <w:rFonts w:ascii="Courier New" w:hAnsi="Courier New" w:cs="Courier New"/>
-          <w:sz w:val="20"/>
-          <w:szCs w:val="20"/>
-        </w:rPr>
-      </w:pPr>
-      <w:r>
-        <w:rPr>
-          <w:rFonts w:cs="Courier New" w:ascii="Courier New" w:hAnsi="Courier New"/>
-          <w:sz w:val="20"/>
-          <w:szCs w:val="20"/>
-        </w:rPr>
-      </w:r>
-    </w:p>
-    <w:p>
-      <w:pPr>
-        <w:pStyle w:val="Normal"/>
-        <w:bidi w:val="0"/>
-        <w:jc w:val="left"/>
-        <w:rPr>
-          <w:rFonts w:ascii="Courier New" w:hAnsi="Courier New" w:cs="Courier New"/>
-          <w:sz w:val="20"/>
-          <w:szCs w:val="20"/>
-        </w:rPr>
-      </w:pPr>
-      <w:r>
-        <w:rPr>
-          <w:rFonts w:cs="Courier New" w:ascii="Courier New" w:hAnsi="Courier New"/>
-          <w:sz w:val="20"/>
-          <w:szCs w:val="20"/>
-        </w:rPr>
-        <w:tab/>
-        <w:t>Add NuGets…</w:t>
-      </w:r>
-    </w:p>
-    <w:p>
-      <w:pPr>
-        <w:pStyle w:val="Normal"/>
-        <w:bidi w:val="0"/>
-        <w:jc w:val="left"/>
-        <w:rPr>
-          <w:rFonts w:ascii="Courier New" w:hAnsi="Courier New" w:cs="Courier New"/>
-          <w:sz w:val="20"/>
-          <w:szCs w:val="20"/>
-        </w:rPr>
-      </w:pPr>
-      <w:r>
-        <w:rPr>
-          <w:rFonts w:cs="Courier New" w:ascii="Courier New" w:hAnsi="Courier New"/>
-          <w:sz w:val="20"/>
-          <w:szCs w:val="20"/>
-        </w:rPr>
-      </w:r>
-    </w:p>
-    <w:p>
-      <w:pPr>
-        <w:pStyle w:val="Normal"/>
-        <w:bidi w:val="0"/>
-        <w:jc w:val="left"/>
-        <w:rPr>
-          <w:rFonts w:ascii="Courier New" w:hAnsi="Courier New" w:cs="Courier New"/>
-          <w:sz w:val="20"/>
-          <w:szCs w:val="20"/>
-        </w:rPr>
-      </w:pPr>
-      <w:r>
-        <w:rPr>
-          <w:rFonts w:cs="Courier New" w:ascii="Courier New" w:hAnsi="Courier New"/>
-          <w:sz w:val="20"/>
-          <w:szCs w:val="20"/>
-        </w:rPr>
-        <w:t>[[Client]]</w:t>
-        <w:tab/>
-        <w:tab/>
-        <w:t>→ Create Folder</w:t>
-        <w:tab/>
-        <w:t xml:space="preserve">: </w:t>
-      </w:r>
-      <w:r>
-        <w:rPr>
-          <w:rFonts w:cs="Courier New" w:ascii="Courier New" w:hAnsi="Courier New"/>
-          <w:sz w:val="20"/>
-          <w:szCs w:val="20"/>
-        </w:rPr>
-        <w:t>Providers</w:t>
-      </w:r>
-    </w:p>
-    <w:p>
-      <w:pPr>
-        <w:pStyle w:val="Normal"/>
-        <w:bidi w:val="0"/>
-        <w:jc w:val="left"/>
-        <w:rPr>
-          <w:rFonts w:ascii="Courier New" w:hAnsi="Courier New" w:cs="Courier New"/>
-          <w:sz w:val="20"/>
-          <w:szCs w:val="20"/>
-        </w:rPr>
-      </w:pPr>
-      <w:r>
-        <w:rPr>
-          <w:rFonts w:cs="Courier New" w:ascii="Courier New" w:hAnsi="Courier New"/>
-          <w:sz w:val="20"/>
-          <w:szCs w:val="20"/>
-        </w:rPr>
-      </w:r>
-    </w:p>
-    <w:p>
-      <w:pPr>
-        <w:pStyle w:val="Normal"/>
-        <w:bidi w:val="0"/>
-        <w:jc w:val="left"/>
-        <w:rPr>
-          <w:rFonts w:ascii="Courier New" w:hAnsi="Courier New" w:cs="Courier New"/>
-          <w:sz w:val="20"/>
-          <w:szCs w:val="20"/>
-        </w:rPr>
-      </w:pPr>
-      <w:r>
-        <w:rPr>
-          <w:rFonts w:cs="Courier New" w:ascii="Courier New" w:hAnsi="Courier New"/>
-          <w:sz w:val="20"/>
-          <w:szCs w:val="20"/>
-        </w:rPr>
-        <w:t>[Infrastructure]</w:t>
-        <w:tab/>
-        <w:t>→ Create File</w:t>
-        <w:tab/>
-        <w:t>: CustomAuthenticationStateProvider.cs</w:t>
-      </w:r>
-    </w:p>
-    <w:p>
-      <w:pPr>
-        <w:pStyle w:val="Normal"/>
-        <w:bidi w:val="0"/>
-        <w:jc w:val="left"/>
-        <w:rPr>
-          <w:rFonts w:ascii="Courier New" w:hAnsi="Courier New" w:cs="Courier New"/>
-          <w:sz w:val="20"/>
-          <w:szCs w:val="20"/>
-        </w:rPr>
-      </w:pPr>
-      <w:r>
-        <w:rPr>
-          <w:rFonts w:cs="Courier New" w:ascii="Courier New" w:hAnsi="Courier New"/>
-          <w:sz w:val="20"/>
-          <w:szCs w:val="20"/>
-        </w:rPr>
-      </w:r>
-    </w:p>
-    <w:p>
-      <w:pPr>
-        <w:pStyle w:val="Normal"/>
-        <w:bidi w:val="0"/>
-        <w:jc w:val="left"/>
-        <w:rPr>
-          <w:rFonts w:ascii="Courier New" w:hAnsi="Courier New" w:cs="Courier New"/>
-          <w:sz w:val="20"/>
-          <w:szCs w:val="20"/>
-        </w:rPr>
-      </w:pPr>
-      <w:r>
-        <w:rPr>
-          <w:rFonts w:cs="Courier New" w:ascii="Courier New" w:hAnsi="Courier New"/>
-          <w:sz w:val="20"/>
-          <w:szCs w:val="20"/>
-        </w:rPr>
-        <w:tab/>
-        <w:t>Anonymous</w:t>
+        <w:tab/>
+      </w:r>
+      <w:r>
+        <w:rPr>
+          <w:rFonts w:cs="Courier New" w:ascii="Courier New" w:hAnsi="Courier New"/>
+          <w:sz w:val="20"/>
+          <w:szCs w:val="20"/>
+        </w:rPr>
+        <w:t xml:space="preserve">Just </w:t>
+      </w:r>
+      <w:r>
+        <w:rPr>
+          <w:rFonts w:cs="Courier New" w:ascii="Courier New" w:hAnsi="Courier New"/>
+          <w:sz w:val="20"/>
+          <w:szCs w:val="20"/>
+        </w:rPr>
+        <w:t xml:space="preserve">Anonymous </w:t>
+      </w:r>
+      <w:r>
+        <w:rPr>
+          <w:rFonts w:cs="Courier New" w:ascii="Courier New" w:hAnsi="Courier New"/>
+          <w:sz w:val="20"/>
+          <w:szCs w:val="20"/>
+        </w:rPr>
+        <w:t>User</w:t>
       </w:r>
     </w:p>
     <w:p>
@@ -12061,6 +12227,29 @@
         <w:bidi w:val="0"/>
         <w:jc w:val="left"/>
         <w:rPr>
+          <w:b/>
+          <w:bCs/>
+          <w:sz w:val="36"/>
+          <w:szCs w:val="36"/>
+        </w:rPr>
+      </w:pPr>
+      <w:r>
+        <w:rPr>
+          <w:rFonts w:cs="Courier New" w:ascii="Courier New" w:hAnsi="Courier New"/>
+          <w:b/>
+          <w:bCs/>
+          <w:sz w:val="36"/>
+          <w:szCs w:val="36"/>
+        </w:rPr>
+        <w:t>References:</w:t>
+      </w:r>
+    </w:p>
+    <w:p>
+      <w:pPr>
+        <w:pStyle w:val="Normal"/>
+        <w:bidi w:val="0"/>
+        <w:jc w:val="left"/>
+        <w:rPr>
           <w:rFonts w:ascii="Courier New" w:hAnsi="Courier New" w:cs="Courier New"/>
           <w:sz w:val="20"/>
           <w:szCs w:val="20"/>
@@ -12072,7 +12261,108 @@
           <w:sz w:val="20"/>
           <w:szCs w:val="20"/>
         </w:rPr>
-        <w:t>References:</w:t>
+      </w:r>
+    </w:p>
+    <w:p>
+      <w:pPr>
+        <w:pStyle w:val="Normal"/>
+        <w:bidi w:val="0"/>
+        <w:jc w:val="left"/>
+        <w:rPr>
+          <w:b/>
+          <w:bCs/>
+        </w:rPr>
+      </w:pPr>
+      <w:r>
+        <w:rPr>
+          <w:rFonts w:cs="Courier New" w:ascii="Courier New" w:hAnsi="Courier New"/>
+          <w:b/>
+          <w:bCs/>
+          <w:sz w:val="20"/>
+          <w:szCs w:val="20"/>
+        </w:rPr>
+        <w:t>Implementing Authentication</w:t>
+      </w:r>
+    </w:p>
+    <w:p>
+      <w:pPr>
+        <w:pStyle w:val="Normal"/>
+        <w:bidi w:val="0"/>
+        <w:jc w:val="left"/>
+        <w:rPr/>
+      </w:pPr>
+      <w:r>
+        <w:rPr>
+          <w:rStyle w:val="InternetLink"/>
+          <w:rFonts w:cs="Courier New" w:ascii="Courier New" w:hAnsi="Courier New"/>
+          <w:sz w:val="20"/>
+          <w:szCs w:val="20"/>
+          <w:u w:val="none"/>
+        </w:rPr>
+        <w:tab/>
+      </w:r>
+      <w:r>
+        <w:rPr>
+          <w:rStyle w:val="InternetLink"/>
+          <w:rFonts w:cs="Courier New" w:ascii="Courier New" w:hAnsi="Courier New"/>
+          <w:sz w:val="20"/>
+          <w:szCs w:val="20"/>
+        </w:rPr>
+        <w:t>https://blazorschool.com/tutorial/blazor-wasm/dotnet6/authentication-and-authorization-724479</w:t>
+      </w:r>
+    </w:p>
+    <w:p>
+      <w:pPr>
+        <w:pStyle w:val="Normal"/>
+        <w:bidi w:val="0"/>
+        <w:jc w:val="left"/>
+        <w:rPr/>
+      </w:pPr>
+      <w:r>
+        <w:rPr>
+          <w:rStyle w:val="InternetLink"/>
+          <w:rFonts w:cs="Courier New" w:ascii="Courier New" w:hAnsi="Courier New"/>
+          <w:sz w:val="20"/>
+          <w:szCs w:val="20"/>
+          <w:u w:val="none"/>
+        </w:rPr>
+        <w:tab/>
+      </w:r>
+      <w:r>
+        <w:rPr>
+          <w:rStyle w:val="InternetLink"/>
+          <w:rFonts w:cs="Courier New" w:ascii="Courier New" w:hAnsi="Courier New"/>
+          <w:sz w:val="20"/>
+          <w:szCs w:val="20"/>
+        </w:rPr>
+        <w:t>https://blazorschool.com/tutorial/blazor-wasm/dotnet6/implementing-authentication-829424</w:t>
+      </w:r>
+    </w:p>
+    <w:p>
+      <w:pPr>
+        <w:pStyle w:val="Normal"/>
+        <w:bidi w:val="0"/>
+        <w:jc w:val="left"/>
+        <w:rPr/>
+      </w:pPr>
+      <w:r>
+        <w:rPr>
+          <w:rStyle w:val="InternetLink"/>
+          <w:rFonts w:cs="Courier New" w:ascii="Courier New" w:hAnsi="Courier New"/>
+          <w:sz w:val="20"/>
+          <w:szCs w:val="20"/>
+          <w:u w:val="none"/>
+        </w:rPr>
+        <w:tab/>
+      </w:r>
+      <w:r>
+        <w:rPr>
+          <w:rStyle w:val="InternetLink"/>
+          <w:rFonts w:cs="Courier New" w:ascii="Courier New" w:hAnsi="Courier New"/>
+          <w:sz w:val="20"/>
+          <w:szCs w:val="20"/>
+        </w:rPr>
+        <w:t>https://blazorschool.com/tutorial/blazor-wasm/dotnet6/implementing-authorization-980267</w:t>
       </w:r>
     </w:p>
     <w:p>
@@ -12100,6 +12390,54 @@
         <w:bidi w:val="0"/>
         <w:jc w:val="left"/>
         <w:rPr>
+          <w:b/>
+          <w:bCs/>
+        </w:rPr>
+      </w:pPr>
+      <w:r>
+        <w:rPr>
+          <w:rFonts w:cs="Courier New" w:ascii="Courier New" w:hAnsi="Courier New"/>
+          <w:b/>
+          <w:bCs/>
+          <w:sz w:val="20"/>
+          <w:szCs w:val="20"/>
+        </w:rPr>
+        <w:t>AuthenticationStateProvider in Blazor WebAssembly</w:t>
+      </w:r>
+    </w:p>
+    <w:p>
+      <w:pPr>
+        <w:pStyle w:val="Normal"/>
+        <w:bidi w:val="0"/>
+        <w:jc w:val="left"/>
+        <w:rPr/>
+      </w:pPr>
+      <w:r>
+        <w:rPr>
+          <w:rStyle w:val="InternetLink"/>
+          <w:rFonts w:cs="Courier New" w:ascii="Courier New" w:hAnsi="Courier New"/>
+          <w:sz w:val="20"/>
+          <w:szCs w:val="20"/>
+          <w:u w:val="none"/>
+        </w:rPr>
+        <w:tab/>
+      </w:r>
+      <w:r>
+        <w:rPr>
+          <w:rStyle w:val="InternetLink"/>
+          <w:rFonts w:cs="Courier New" w:ascii="Courier New" w:hAnsi="Courier New"/>
+          <w:sz w:val="20"/>
+          <w:szCs w:val="20"/>
+        </w:rPr>
+        <w:t>https://code-maze.com/authenticationstateprovider-blazor-webassembly</w:t>
+      </w:r>
+    </w:p>
+    <w:p>
+      <w:pPr>
+        <w:pStyle w:val="Normal"/>
+        <w:bidi w:val="0"/>
+        <w:jc w:val="left"/>
+        <w:rPr>
           <w:rFonts w:ascii="Courier New" w:hAnsi="Courier New" w:cs="Courier New"/>
           <w:sz w:val="20"/>
           <w:szCs w:val="20"/>
@@ -12111,7 +12449,27 @@
           <w:sz w:val="20"/>
           <w:szCs w:val="20"/>
         </w:rPr>
-        <w:t>Implementing Authentication</w:t>
+      </w:r>
+    </w:p>
+    <w:p>
+      <w:pPr>
+        <w:pStyle w:val="Normal"/>
+        <w:bidi w:val="0"/>
+        <w:jc w:val="left"/>
+        <w:rPr>
+          <w:b/>
+          <w:bCs/>
+        </w:rPr>
+      </w:pPr>
+      <w:r>
+        <w:rPr>
+          <w:rFonts w:cs="Courier New" w:ascii="Courier New" w:hAnsi="Courier New"/>
+          <w:b/>
+          <w:bCs/>
+          <w:sz w:val="20"/>
+          <w:szCs w:val="20"/>
+        </w:rPr>
+        <w:t>Custom Authentication in Blazor WebAssembly – Step-By-Step Detailed Guide</w:t>
       </w:r>
     </w:p>
     <w:p>
@@ -12127,146 +12485,10 @@
           <w:rFonts w:cs="Courier New" w:ascii="Courier New" w:hAnsi="Courier New"/>
           <w:sz w:val="20"/>
           <w:szCs w:val="20"/>
-        </w:rPr>
-        <w:t>https://blazorschool.com/tutorial/blazor-wasm/dotnet6/authentication-and-authorization-724479</w:t>
-      </w:r>
-    </w:p>
-    <w:p>
-      <w:pPr>
-        <w:pStyle w:val="Normal"/>
-        <w:bidi w:val="0"/>
-        <w:jc w:val="left"/>
-        <w:rPr/>
-      </w:pPr>
-      <w:r>
-        <w:rPr>
-          <w:rStyle w:val="InternetLink"/>
-          <w:rFonts w:cs="Courier New" w:ascii="Courier New" w:hAnsi="Courier New"/>
-          <w:sz w:val="20"/>
-          <w:szCs w:val="20"/>
-        </w:rPr>
-        <w:t>https://blazorschool.com/tutorial/blazor-wasm/dotnet6/implementing-authentication-829424</w:t>
-      </w:r>
-    </w:p>
-    <w:p>
-      <w:pPr>
-        <w:pStyle w:val="Normal"/>
-        <w:bidi w:val="0"/>
-        <w:jc w:val="left"/>
-        <w:rPr/>
-      </w:pPr>
-      <w:r>
-        <w:rPr>
-          <w:rStyle w:val="InternetLink"/>
-          <w:rFonts w:cs="Courier New" w:ascii="Courier New" w:hAnsi="Courier New"/>
-          <w:sz w:val="20"/>
-          <w:szCs w:val="20"/>
-        </w:rPr>
-        <w:t>https://blazorschool.com/tutorial/blazor-wasm/dotnet6/implementing-authorization-980267</w:t>
-      </w:r>
-    </w:p>
-    <w:p>
-      <w:pPr>
-        <w:pStyle w:val="Normal"/>
-        <w:bidi w:val="0"/>
-        <w:jc w:val="left"/>
-        <w:rPr>
-          <w:rFonts w:ascii="Courier New" w:hAnsi="Courier New" w:cs="Courier New"/>
-          <w:sz w:val="20"/>
-          <w:szCs w:val="20"/>
-        </w:rPr>
-      </w:pPr>
-      <w:r>
-        <w:rPr>
-          <w:rFonts w:cs="Courier New" w:ascii="Courier New" w:hAnsi="Courier New"/>
-          <w:sz w:val="20"/>
-          <w:szCs w:val="20"/>
-        </w:rPr>
-      </w:r>
-    </w:p>
-    <w:p>
-      <w:pPr>
-        <w:pStyle w:val="Normal"/>
-        <w:bidi w:val="0"/>
-        <w:jc w:val="left"/>
-        <w:rPr>
-          <w:rFonts w:ascii="Courier New" w:hAnsi="Courier New" w:cs="Courier New"/>
-          <w:sz w:val="20"/>
-          <w:szCs w:val="20"/>
-        </w:rPr>
-      </w:pPr>
-      <w:r>
-        <w:rPr>
-          <w:rFonts w:cs="Courier New" w:ascii="Courier New" w:hAnsi="Courier New"/>
-          <w:sz w:val="20"/>
-          <w:szCs w:val="20"/>
-        </w:rPr>
-        <w:t>AuthenticationStateProvider in Blazor WebAssembly</w:t>
-      </w:r>
-    </w:p>
-    <w:p>
-      <w:pPr>
-        <w:pStyle w:val="Normal"/>
-        <w:bidi w:val="0"/>
-        <w:jc w:val="left"/>
-        <w:rPr/>
-      </w:pPr>
-      <w:r>
-        <w:rPr>
-          <w:rStyle w:val="InternetLink"/>
-          <w:rFonts w:cs="Courier New" w:ascii="Courier New" w:hAnsi="Courier New"/>
-          <w:sz w:val="20"/>
-          <w:szCs w:val="20"/>
-        </w:rPr>
-        <w:t>https://code-maze.com/authenticationstateprovider-blazor-webassembly</w:t>
-      </w:r>
-    </w:p>
-    <w:p>
-      <w:pPr>
-        <w:pStyle w:val="Normal"/>
-        <w:bidi w:val="0"/>
-        <w:jc w:val="left"/>
-        <w:rPr>
-          <w:rFonts w:ascii="Courier New" w:hAnsi="Courier New" w:cs="Courier New"/>
-          <w:sz w:val="20"/>
-          <w:szCs w:val="20"/>
-        </w:rPr>
-      </w:pPr>
-      <w:r>
-        <w:rPr>
-          <w:rFonts w:cs="Courier New" w:ascii="Courier New" w:hAnsi="Courier New"/>
-          <w:sz w:val="20"/>
-          <w:szCs w:val="20"/>
-        </w:rPr>
-      </w:r>
-    </w:p>
-    <w:p>
-      <w:pPr>
-        <w:pStyle w:val="Normal"/>
-        <w:bidi w:val="0"/>
-        <w:jc w:val="left"/>
-        <w:rPr>
-          <w:rFonts w:ascii="Courier New" w:hAnsi="Courier New" w:cs="Courier New"/>
-          <w:sz w:val="20"/>
-          <w:szCs w:val="20"/>
-        </w:rPr>
-      </w:pPr>
-      <w:r>
-        <w:rPr>
-          <w:rFonts w:cs="Courier New" w:ascii="Courier New" w:hAnsi="Courier New"/>
-          <w:sz w:val="20"/>
-          <w:szCs w:val="20"/>
-        </w:rPr>
-        <w:t>Custom Authentication in Blazor WebAssembly – Step-By-Step Detailed Guide</w:t>
-      </w:r>
-    </w:p>
-    <w:p>
-      <w:pPr>
-        <w:pStyle w:val="Normal"/>
-        <w:bidi w:val="0"/>
-        <w:jc w:val="left"/>
-        <w:rPr/>
-      </w:pPr>
+          <w:u w:val="none"/>
+        </w:rPr>
+        <w:tab/>
+      </w:r>
       <w:r>
         <w:rPr>
           <w:rStyle w:val="InternetLink"/>
@@ -12608,9 +12830,332 @@
         <w:pStyle w:val="Normal"/>
         <w:bidi w:val="0"/>
         <w:jc w:val="left"/>
+        <w:rPr>
+          <w:rFonts w:ascii="Courier New" w:hAnsi="Courier New" w:eastAsia="NSimSun" w:cs="Courier New"/>
+          <w:color w:val="auto"/>
+          <w:kern w:val="2"/>
+          <w:sz w:val="20"/>
+          <w:szCs w:val="20"/>
+          <w:lang w:val="en-US" w:eastAsia="zh-CN" w:bidi="fa-IR"/>
+        </w:rPr>
+      </w:pPr>
+      <w:r>
+        <w:rPr>
+          <w:rFonts w:eastAsia="NSimSun" w:cs="Courier New" w:ascii="Courier New" w:hAnsi="Courier New"/>
+          <w:color w:val="auto"/>
+          <w:kern w:val="2"/>
+          <w:sz w:val="20"/>
+          <w:szCs w:val="20"/>
+          <w:lang w:val="en-US" w:eastAsia="zh-CN" w:bidi="fa-IR"/>
+        </w:rPr>
+      </w:r>
+    </w:p>
+    <w:p>
+      <w:pPr>
+        <w:pStyle w:val="Normal"/>
+        <w:bidi w:val="0"/>
+        <w:jc w:val="left"/>
+        <w:rPr>
+          <w:rFonts w:ascii="Courier New" w:hAnsi="Courier New" w:cs="Courier New"/>
+          <w:sz w:val="20"/>
+          <w:szCs w:val="20"/>
+        </w:rPr>
+      </w:pPr>
+      <w:r>
+        <w:rPr>
+          <w:rFonts w:cs="Courier New" w:ascii="Courier New" w:hAnsi="Courier New"/>
+          <w:sz w:val="20"/>
+          <w:szCs w:val="20"/>
+        </w:rPr>
+        <w:t>[Properties]</w:t>
+        <w:tab/>
+        <w:t>→ Upda</w:t>
+      </w:r>
+      <w:r>
+        <w:rPr>
+          <w:rFonts w:eastAsia="NSimSun" w:cs="Courier New" w:ascii="Courier New" w:hAnsi="Courier New"/>
+          <w:color w:val="auto"/>
+          <w:kern w:val="2"/>
+          <w:sz w:val="20"/>
+          <w:szCs w:val="20"/>
+          <w:lang w:val="en-US" w:eastAsia="zh-CN" w:bidi="fa-IR"/>
+        </w:rPr>
+        <w:t>te File</w:t>
+        <w:tab/>
+        <w:tab/>
+        <w:t>: launchSettings.json</w:t>
+      </w:r>
+    </w:p>
+    <w:p>
+      <w:pPr>
+        <w:pStyle w:val="Normal"/>
+        <w:bidi w:val="0"/>
+        <w:jc w:val="left"/>
+        <w:rPr>
+          <w:rFonts w:ascii="Courier New" w:hAnsi="Courier New" w:eastAsia="NSimSun" w:cs="Courier New"/>
+          <w:color w:val="auto"/>
+          <w:kern w:val="2"/>
+          <w:sz w:val="20"/>
+          <w:szCs w:val="20"/>
+          <w:lang w:val="en-US" w:eastAsia="zh-CN" w:bidi="fa-IR"/>
+        </w:rPr>
+      </w:pPr>
+      <w:r>
+        <w:rPr>
+          <w:rFonts w:eastAsia="NSimSun" w:cs="Courier New" w:ascii="Courier New" w:hAnsi="Courier New"/>
+          <w:color w:val="auto"/>
+          <w:kern w:val="2"/>
+          <w:sz w:val="20"/>
+          <w:szCs w:val="20"/>
+          <w:lang w:val="en-US" w:eastAsia="zh-CN" w:bidi="fa-IR"/>
+        </w:rPr>
+      </w:r>
+    </w:p>
+    <w:p>
+      <w:pPr>
+        <w:pStyle w:val="Normal"/>
+        <w:bidi w:val="0"/>
+        <w:jc w:val="left"/>
+        <w:rPr>
+          <w:rFonts w:ascii="Courier New" w:hAnsi="Courier New" w:eastAsia="NSimSun" w:cs="Courier New"/>
+          <w:b/>
+          <w:bCs/>
+          <w:color w:val="auto"/>
+          <w:kern w:val="2"/>
+          <w:sz w:val="20"/>
+          <w:szCs w:val="20"/>
+          <w:lang w:val="en-US" w:eastAsia="zh-CN" w:bidi="fa-IR"/>
+        </w:rPr>
+      </w:pPr>
+      <w:r>
+        <w:rPr>
+          <w:rFonts w:eastAsia="NSimSun" w:cs="Courier New" w:ascii="Courier New" w:hAnsi="Courier New"/>
+          <w:b/>
+          <w:bCs/>
+          <w:color w:val="auto"/>
+          <w:kern w:val="2"/>
+          <w:sz w:val="20"/>
+          <w:szCs w:val="20"/>
+          <w:lang w:val="en-US" w:eastAsia="zh-CN" w:bidi="fa-IR"/>
+        </w:rPr>
+        <w:t xml:space="preserve">Install NuGets </w:t>
+      </w:r>
+      <w:r>
+        <w:rPr>
+          <w:rFonts w:eastAsia="NSimSun" w:cs="Courier New" w:ascii="Courier New" w:hAnsi="Courier New"/>
+          <w:b/>
+          <w:bCs/>
+          <w:color w:val="auto"/>
+          <w:kern w:val="2"/>
+          <w:sz w:val="20"/>
+          <w:szCs w:val="20"/>
+          <w:lang w:val="en-US" w:eastAsia="zh-CN" w:bidi="fa-IR"/>
+        </w:rPr>
+        <w:t>(Clients.csproj)</w:t>
+      </w:r>
+      <w:r>
+        <w:rPr>
+          <w:rFonts w:eastAsia="NSimSun" w:cs="Courier New" w:ascii="Courier New" w:hAnsi="Courier New"/>
+          <w:b/>
+          <w:bCs/>
+          <w:color w:val="auto"/>
+          <w:kern w:val="2"/>
+          <w:sz w:val="20"/>
+          <w:szCs w:val="20"/>
+          <w:lang w:val="en-US" w:eastAsia="zh-CN" w:bidi="fa-IR"/>
+        </w:rPr>
+        <w:t>:</w:t>
+      </w:r>
+    </w:p>
+    <w:p>
+      <w:pPr>
+        <w:pStyle w:val="Normal"/>
+        <w:bidi w:val="0"/>
+        <w:jc w:val="left"/>
         <w:rPr/>
       </w:pPr>
       <w:r>
+        <w:rPr>
+          <w:rStyle w:val="InternetLink"/>
+          <w:rFonts w:eastAsia="NSimSun" w:cs="Courier New" w:ascii="Courier New" w:hAnsi="Courier New"/>
+          <w:color w:val="auto"/>
+          <w:kern w:val="2"/>
+          <w:sz w:val="20"/>
+          <w:szCs w:val="20"/>
+          <w:u w:val="none"/>
+          <w:lang w:val="en-US" w:eastAsia="zh-CN" w:bidi="fa-IR"/>
+        </w:rPr>
+        <w:tab/>
+      </w:r>
+      <w:hyperlink r:id="rId4">
+        <w:r>
+          <w:rPr>
+            <w:rStyle w:val="InternetLink"/>
+            <w:rFonts w:eastAsia="NSimSun" w:cs="Courier New" w:ascii="Courier New" w:hAnsi="Courier New"/>
+            <w:color w:val="auto"/>
+            <w:kern w:val="2"/>
+            <w:sz w:val="20"/>
+            <w:szCs w:val="20"/>
+            <w:lang w:val="en-US" w:eastAsia="zh-CN" w:bidi="fa-IR"/>
+          </w:rPr>
+          <w:t>https://www.nuget.org/packages/Blazored.LocalStorage</w:t>
+        </w:r>
+      </w:hyperlink>
+    </w:p>
+    <w:p>
+      <w:pPr>
+        <w:pStyle w:val="Normal"/>
+        <w:bidi w:val="0"/>
+        <w:jc w:val="left"/>
+        <w:rPr>
+          <w:rFonts w:ascii="Courier New" w:hAnsi="Courier New" w:eastAsia="NSimSun" w:cs="Courier New"/>
+          <w:color w:val="auto"/>
+          <w:kern w:val="2"/>
+          <w:sz w:val="20"/>
+          <w:szCs w:val="20"/>
+          <w:lang w:val="en-US" w:eastAsia="zh-CN" w:bidi="fa-IR"/>
+        </w:rPr>
+      </w:pPr>
+      <w:r>
+        <w:rPr>
+          <w:rFonts w:eastAsia="NSimSun" w:cs="Courier New" w:ascii="Courier New" w:hAnsi="Courier New"/>
+          <w:color w:val="auto"/>
+          <w:kern w:val="2"/>
+          <w:sz w:val="20"/>
+          <w:szCs w:val="20"/>
+          <w:lang w:val="en-US" w:eastAsia="zh-CN" w:bidi="fa-IR"/>
+        </w:rPr>
+      </w:r>
+    </w:p>
+    <w:p>
+      <w:pPr>
+        <w:pStyle w:val="Normal"/>
+        <w:bidi w:val="0"/>
+        <w:jc w:val="left"/>
+        <w:rPr>
+          <w:rFonts w:ascii="Courier New" w:hAnsi="Courier New" w:cs="Courier New"/>
+          <w:sz w:val="20"/>
+          <w:szCs w:val="20"/>
+        </w:rPr>
+      </w:pPr>
+      <w:r>
+        <w:rPr>
+          <w:rFonts w:cs="Courier New" w:ascii="Courier New" w:hAnsi="Courier New"/>
+          <w:sz w:val="20"/>
+          <w:szCs w:val="20"/>
+        </w:rPr>
+        <w:t>[</w:t>
+      </w:r>
+      <w:r>
+        <w:rPr>
+          <w:rFonts w:cs="Courier New" w:ascii="Courier New" w:hAnsi="Courier New"/>
+          <w:sz w:val="20"/>
+          <w:szCs w:val="20"/>
+        </w:rPr>
+        <w:t>Shared</w:t>
+      </w:r>
+      <w:r>
+        <w:rPr>
+          <w:rFonts w:cs="Courier New" w:ascii="Courier New" w:hAnsi="Courier New"/>
+          <w:sz w:val="20"/>
+          <w:szCs w:val="20"/>
+        </w:rPr>
+        <w:t>]</w:t>
+        <w:tab/>
+        <w:tab/>
+        <w:t>→ Update File</w:t>
+        <w:tab/>
+        <w:t xml:space="preserve">: </w:t>
+      </w:r>
+      <w:r>
+        <w:rPr>
+          <w:rFonts w:cs="Courier New" w:ascii="Courier New" w:hAnsi="Courier New"/>
+          <w:sz w:val="20"/>
+          <w:szCs w:val="20"/>
+        </w:rPr>
+        <w:t>NavMenu.razor</w:t>
+      </w:r>
+    </w:p>
+    <w:p>
+      <w:pPr>
+        <w:pStyle w:val="Normal"/>
+        <w:bidi w:val="0"/>
+        <w:jc w:val="left"/>
+        <w:rPr>
+          <w:rFonts w:ascii="Courier New" w:hAnsi="Courier New" w:cs="Courier New"/>
+          <w:sz w:val="20"/>
+          <w:szCs w:val="20"/>
+        </w:rPr>
+      </w:pPr>
+      <w:r>
+        <w:rPr>
+          <w:rFonts w:cs="Courier New" w:ascii="Courier New" w:hAnsi="Courier New"/>
+          <w:sz w:val="20"/>
+          <w:szCs w:val="20"/>
+        </w:rPr>
+      </w:r>
+    </w:p>
+    <w:p>
+      <w:pPr>
+        <w:pStyle w:val="Normal"/>
+        <w:bidi w:val="0"/>
+        <w:jc w:val="left"/>
+        <w:rPr>
+          <w:rFonts w:ascii="Courier New" w:hAnsi="Courier New" w:cs="Courier New"/>
+          <w:sz w:val="20"/>
+          <w:szCs w:val="20"/>
+        </w:rPr>
+      </w:pPr>
+      <w:r>
+        <w:rPr>
+          <w:rFonts w:cs="Courier New" w:ascii="Courier New" w:hAnsi="Courier New"/>
+          <w:sz w:val="20"/>
+          <w:szCs w:val="20"/>
+        </w:rPr>
+        <w:t>[</w:t>
+      </w:r>
+      <w:r>
+        <w:rPr>
+          <w:rFonts w:cs="Courier New" w:ascii="Courier New" w:hAnsi="Courier New"/>
+          <w:sz w:val="20"/>
+          <w:szCs w:val="20"/>
+        </w:rPr>
+        <w:t>[Clients]</w:t>
+      </w:r>
+      <w:r>
+        <w:rPr>
+          <w:rFonts w:cs="Courier New" w:ascii="Courier New" w:hAnsi="Courier New"/>
+          <w:sz w:val="20"/>
+          <w:szCs w:val="20"/>
+        </w:rPr>
+        <w:t>]</w:t>
+        <w:tab/>
+        <w:tab/>
+        <w:t>→ Update File</w:t>
+        <w:tab/>
+        <w:t xml:space="preserve">: </w:t>
+      </w:r>
+      <w:r>
+        <w:rPr>
+          <w:rFonts w:cs="Courier New" w:ascii="Courier New" w:hAnsi="Courier New"/>
+          <w:sz w:val="20"/>
+          <w:szCs w:val="20"/>
+        </w:rPr>
+        <w:t>Program.cs</w:t>
+      </w:r>
+    </w:p>
+    <w:p>
+      <w:pPr>
+        <w:pStyle w:val="Normal"/>
+        <w:bidi w:val="0"/>
+        <w:jc w:val="left"/>
+        <w:rPr>
+          <w:rFonts w:ascii="Courier New" w:hAnsi="Courier New" w:cs="Courier New"/>
+          <w:sz w:val="20"/>
+          <w:szCs w:val="20"/>
+        </w:rPr>
+      </w:pPr>
+      <w:r>
         <w:rPr/>
       </w:r>
     </w:p>
@@ -12619,7 +13164,172 @@
         <w:pStyle w:val="Normal"/>
         <w:bidi w:val="0"/>
         <w:jc w:val="left"/>
+        <w:rPr>
+          <w:sz w:val="14"/>
+          <w:szCs w:val="14"/>
+        </w:rPr>
+      </w:pPr>
+      <w:r>
+        <w:rPr>
+          <w:rFonts w:cs="Courier New" w:ascii="Courier New" w:hAnsi="Courier New"/>
+          <w:sz w:val="14"/>
+          <w:szCs w:val="14"/>
+        </w:rPr>
+        <w:tab/>
+        <w:t>builder.Services.AddBlazoredLocalStorage();</w:t>
+      </w:r>
+    </w:p>
+    <w:p>
+      <w:pPr>
+        <w:pStyle w:val="Normal"/>
+        <w:bidi w:val="0"/>
+        <w:jc w:val="left"/>
+        <w:rPr>
+          <w:sz w:val="14"/>
+          <w:szCs w:val="14"/>
+        </w:rPr>
+      </w:pPr>
+      <w:r>
+        <w:rPr>
+          <w:sz w:val="14"/>
+          <w:szCs w:val="14"/>
+        </w:rPr>
+      </w:r>
+    </w:p>
+    <w:p>
+      <w:pPr>
+        <w:pStyle w:val="Normal"/>
+        <w:bidi w:val="0"/>
+        <w:jc w:val="left"/>
+        <w:rPr>
+          <w:sz w:val="14"/>
+          <w:szCs w:val="14"/>
+        </w:rPr>
+      </w:pPr>
+      <w:r>
+        <w:rPr>
+          <w:rFonts w:cs="Courier New" w:ascii="Courier New" w:hAnsi="Courier New"/>
+          <w:sz w:val="14"/>
+          <w:szCs w:val="14"/>
+        </w:rPr>
+        <w:tab/>
+        <w:t>builder.Services.AddScoped&lt;Providers.CustomAuthenticationStateProvider&gt;();</w:t>
+      </w:r>
+    </w:p>
+    <w:p>
+      <w:pPr>
+        <w:pStyle w:val="Normal"/>
+        <w:bidi w:val="0"/>
+        <w:jc w:val="left"/>
+        <w:rPr>
+          <w:sz w:val="14"/>
+          <w:szCs w:val="14"/>
+        </w:rPr>
+      </w:pPr>
+      <w:r>
+        <w:rPr>
+          <w:rFonts w:cs="Courier New" w:ascii="Courier New" w:hAnsi="Courier New"/>
+          <w:sz w:val="14"/>
+          <w:szCs w:val="14"/>
+        </w:rPr>
+        <w:tab/>
+        <w:t>builder.Services.AddScoped&lt;AuthenticationStateProvider&gt;</w:t>
+      </w:r>
+    </w:p>
+    <w:p>
+      <w:pPr>
+        <w:pStyle w:val="Normal"/>
+        <w:bidi w:val="0"/>
+        <w:jc w:val="left"/>
+        <w:rPr>
+          <w:sz w:val="14"/>
+          <w:szCs w:val="14"/>
+        </w:rPr>
+      </w:pPr>
+      <w:r>
+        <w:rPr>
+          <w:rFonts w:cs="Courier New" w:ascii="Courier New" w:hAnsi="Courier New"/>
+          <w:sz w:val="14"/>
+          <w:szCs w:val="14"/>
+        </w:rPr>
+        <w:tab/>
+        <w:t>(current =&gt; current.GetRequiredService&lt;Providers.CustomAuthenticationStateProvider&gt;());</w:t>
+      </w:r>
+    </w:p>
+    <w:p>
+      <w:pPr>
+        <w:pStyle w:val="Normal"/>
+        <w:bidi w:val="0"/>
+        <w:jc w:val="left"/>
+        <w:rPr>
+          <w:rFonts w:ascii="Courier New" w:hAnsi="Courier New" w:cs="Courier New"/>
+          <w:sz w:val="20"/>
+          <w:szCs w:val="20"/>
+        </w:rPr>
+      </w:pPr>
+      <w:r>
         <w:rPr/>
+      </w:r>
+    </w:p>
+    <w:p>
+      <w:pPr>
+        <w:pStyle w:val="Normal"/>
+        <w:bidi w:val="0"/>
+        <w:jc w:val="left"/>
+        <w:rPr>
+          <w:rFonts w:ascii="Courier New" w:hAnsi="Courier New" w:cs="Courier New"/>
+          <w:sz w:val="20"/>
+          <w:szCs w:val="20"/>
+        </w:rPr>
+      </w:pPr>
+      <w:r>
+        <w:rPr>
+          <w:rFonts w:cs="Courier New" w:ascii="Courier New" w:hAnsi="Courier New"/>
+          <w:sz w:val="20"/>
+          <w:szCs w:val="20"/>
+        </w:rPr>
+        <w:t>[</w:t>
+      </w:r>
+      <w:r>
+        <w:rPr>
+          <w:rFonts w:cs="Courier New" w:ascii="Courier New" w:hAnsi="Courier New"/>
+          <w:sz w:val="20"/>
+          <w:szCs w:val="20"/>
+        </w:rPr>
+        <w:t>Providers</w:t>
+      </w:r>
+      <w:r>
+        <w:rPr>
+          <w:rFonts w:cs="Courier New" w:ascii="Courier New" w:hAnsi="Courier New"/>
+          <w:sz w:val="20"/>
+          <w:szCs w:val="20"/>
+        </w:rPr>
+        <w:t>]</w:t>
+        <w:tab/>
+        <w:tab/>
+        <w:t>→ Update File</w:t>
+        <w:tab/>
+        <w:t xml:space="preserve">: </w:t>
+      </w:r>
+      <w:r>
+        <w:rPr>
+          <w:rFonts w:cs="Courier New" w:ascii="Courier New" w:hAnsi="Courier New"/>
+          <w:sz w:val="20"/>
+          <w:szCs w:val="20"/>
+        </w:rPr>
+        <w:t>CustomAuthenticationStateProvider.cs</w:t>
+      </w:r>
+    </w:p>
+    <w:p>
+      <w:pPr>
+        <w:pStyle w:val="Normal"/>
+        <w:bidi w:val="0"/>
+        <w:jc w:val="left"/>
+        <w:rPr>
+          <w:rFonts w:ascii="Courier New" w:hAnsi="Courier New" w:cs="Courier New"/>
+          <w:sz w:val="20"/>
+          <w:szCs w:val="20"/>
+        </w:rPr>
       </w:pPr>
       <w:r>
         <w:rPr/>
@@ -12630,18 +13340,253 @@
         <w:pStyle w:val="Normal"/>
         <w:bidi w:val="0"/>
         <w:jc w:val="left"/>
+        <w:rPr>
+          <w:rFonts w:ascii="Courier New" w:hAnsi="Courier New" w:cs="Courier New"/>
+          <w:sz w:val="20"/>
+          <w:szCs w:val="20"/>
+        </w:rPr>
+      </w:pPr>
+      <w:r>
+        <w:rPr>
+          <w:rFonts w:cs="Courier New" w:ascii="Courier New" w:hAnsi="Courier New"/>
+          <w:sz w:val="20"/>
+          <w:szCs w:val="20"/>
+        </w:rPr>
+        <w:tab/>
+        <w:t xml:space="preserve">Inject: </w:t>
+      </w:r>
+    </w:p>
+    <w:p>
+      <w:pPr>
+        <w:pStyle w:val="Normal"/>
+        <w:bidi w:val="0"/>
+        <w:jc w:val="left"/>
+        <w:rPr>
+          <w:rFonts w:ascii="Courier New" w:hAnsi="Courier New" w:cs="Courier New"/>
+          <w:sz w:val="20"/>
+          <w:szCs w:val="20"/>
+        </w:rPr>
+      </w:pPr>
+      <w:r>
+        <w:rPr>
+          <w:rFonts w:cs="Courier New" w:ascii="Courier New" w:hAnsi="Courier New"/>
+          <w:sz w:val="20"/>
+          <w:szCs w:val="20"/>
+        </w:rPr>
+      </w:r>
+    </w:p>
+    <w:p>
+      <w:pPr>
+        <w:pStyle w:val="Normal"/>
+        <w:bidi w:val="0"/>
+        <w:jc w:val="left"/>
+        <w:rPr>
+          <w:rFonts w:ascii="Courier New" w:hAnsi="Courier New" w:cs="Courier New"/>
+          <w:sz w:val="20"/>
+          <w:szCs w:val="20"/>
+        </w:rPr>
+      </w:pPr>
+      <w:r>
+        <w:rPr>
+          <w:rFonts w:cs="Courier New" w:ascii="Courier New" w:hAnsi="Courier New"/>
+          <w:sz w:val="20"/>
+          <w:szCs w:val="20"/>
+        </w:rPr>
+        <w:t>[</w:t>
+      </w:r>
+      <w:r>
+        <w:rPr>
+          <w:rFonts w:cs="Courier New" w:ascii="Courier New" w:hAnsi="Courier New"/>
+          <w:sz w:val="20"/>
+          <w:szCs w:val="20"/>
+        </w:rPr>
+        <w:t>Pages</w:t>
+      </w:r>
+      <w:r>
+        <w:rPr>
+          <w:rFonts w:cs="Courier New" w:ascii="Courier New" w:hAnsi="Courier New"/>
+          <w:sz w:val="20"/>
+          <w:szCs w:val="20"/>
+        </w:rPr>
+        <w:t>]</w:t>
+      </w:r>
+    </w:p>
+    <w:p>
+      <w:pPr>
+        <w:pStyle w:val="Normal"/>
+        <w:bidi w:val="0"/>
+        <w:jc w:val="left"/>
+        <w:rPr>
+          <w:rFonts w:ascii="Courier New" w:hAnsi="Courier New" w:cs="Courier New"/>
+          <w:sz w:val="20"/>
+          <w:szCs w:val="20"/>
+        </w:rPr>
+      </w:pPr>
+      <w:r>
+        <w:rPr>
+          <w:rFonts w:cs="Courier New" w:ascii="Courier New" w:hAnsi="Courier New"/>
+          <w:sz w:val="20"/>
+          <w:szCs w:val="20"/>
+        </w:rPr>
+        <w:t>[</w:t>
+      </w:r>
+      <w:r>
+        <w:rPr>
+          <w:rFonts w:cs="Courier New" w:ascii="Courier New" w:hAnsi="Courier New"/>
+          <w:sz w:val="20"/>
+          <w:szCs w:val="20"/>
+        </w:rPr>
+        <w:t>Authentication</w:t>
+      </w:r>
+      <w:r>
+        <w:rPr>
+          <w:rFonts w:cs="Courier New" w:ascii="Courier New" w:hAnsi="Courier New"/>
+          <w:sz w:val="20"/>
+          <w:szCs w:val="20"/>
+        </w:rPr>
+        <w:t>]</w:t>
+        <w:tab/>
+        <w:t>→ Update File</w:t>
+        <w:tab/>
+        <w:t xml:space="preserve">: </w:t>
+      </w:r>
+      <w:r>
+        <w:rPr>
+          <w:rFonts w:cs="Courier New" w:ascii="Courier New" w:hAnsi="Courier New"/>
+          <w:sz w:val="20"/>
+          <w:szCs w:val="20"/>
+        </w:rPr>
+        <w:t>Login.razor</w:t>
+      </w:r>
+    </w:p>
+    <w:p>
+      <w:pPr>
+        <w:pStyle w:val="Normal"/>
+        <w:bidi w:val="0"/>
+        <w:jc w:val="left"/>
+        <w:rPr>
+          <w:rFonts w:ascii="Courier New" w:hAnsi="Courier New" w:cs="Courier New"/>
+          <w:sz w:val="20"/>
+          <w:szCs w:val="20"/>
+        </w:rPr>
+      </w:pPr>
+      <w:r>
+        <w:rPr>
+          <w:rFonts w:cs="Courier New" w:ascii="Courier New" w:hAnsi="Courier New"/>
+          <w:sz w:val="20"/>
+          <w:szCs w:val="20"/>
+        </w:rPr>
+      </w:r>
+    </w:p>
+    <w:p>
+      <w:pPr>
+        <w:pStyle w:val="Normal"/>
+        <w:bidi w:val="0"/>
+        <w:jc w:val="left"/>
+        <w:rPr>
+          <w:rFonts w:ascii="Courier New" w:hAnsi="Courier New" w:cs="Courier New"/>
+          <w:sz w:val="20"/>
+          <w:szCs w:val="20"/>
+        </w:rPr>
+      </w:pPr>
+      <w:r>
+        <w:rPr>
+          <w:rFonts w:cs="Courier New" w:ascii="Courier New" w:hAnsi="Courier New"/>
+          <w:sz w:val="20"/>
+          <w:szCs w:val="20"/>
+        </w:rPr>
+        <w:t>[</w:t>
+      </w:r>
+      <w:r>
+        <w:rPr>
+          <w:rFonts w:cs="Courier New" w:ascii="Courier New" w:hAnsi="Courier New"/>
+          <w:sz w:val="20"/>
+          <w:szCs w:val="20"/>
+        </w:rPr>
+        <w:t>Pages</w:t>
+      </w:r>
+      <w:r>
+        <w:rPr>
+          <w:rFonts w:cs="Courier New" w:ascii="Courier New" w:hAnsi="Courier New"/>
+          <w:sz w:val="20"/>
+          <w:szCs w:val="20"/>
+        </w:rPr>
+        <w:t>]</w:t>
+      </w:r>
+    </w:p>
+    <w:p>
+      <w:pPr>
+        <w:pStyle w:val="Normal"/>
+        <w:bidi w:val="0"/>
+        <w:jc w:val="left"/>
+        <w:rPr>
+          <w:rFonts w:ascii="Courier New" w:hAnsi="Courier New" w:cs="Courier New"/>
+          <w:sz w:val="20"/>
+          <w:szCs w:val="20"/>
+        </w:rPr>
+      </w:pPr>
+      <w:r>
+        <w:rPr>
+          <w:rFonts w:cs="Courier New" w:ascii="Courier New" w:hAnsi="Courier New"/>
+          <w:sz w:val="20"/>
+          <w:szCs w:val="20"/>
+        </w:rPr>
+        <w:t>[</w:t>
+      </w:r>
+      <w:r>
+        <w:rPr>
+          <w:rFonts w:cs="Courier New" w:ascii="Courier New" w:hAnsi="Courier New"/>
+          <w:sz w:val="20"/>
+          <w:szCs w:val="20"/>
+        </w:rPr>
+        <w:t>Authentication</w:t>
+      </w:r>
+      <w:r>
+        <w:rPr>
+          <w:rFonts w:cs="Courier New" w:ascii="Courier New" w:hAnsi="Courier New"/>
+          <w:sz w:val="20"/>
+          <w:szCs w:val="20"/>
+        </w:rPr>
+        <w:t>]</w:t>
+        <w:tab/>
+        <w:t>→ Update File</w:t>
+        <w:tab/>
+        <w:t xml:space="preserve">: </w:t>
+      </w:r>
+      <w:r>
+        <w:rPr>
+          <w:rFonts w:cs="Courier New" w:ascii="Courier New" w:hAnsi="Courier New"/>
+          <w:sz w:val="20"/>
+          <w:szCs w:val="20"/>
+        </w:rPr>
+        <w:t>Logout.razor</w:t>
+      </w:r>
+    </w:p>
+    <w:p>
+      <w:pPr>
+        <w:pStyle w:val="Normal"/>
+        <w:bidi w:val="0"/>
+        <w:jc w:val="left"/>
+        <w:rPr>
+          <w:rFonts w:ascii="Courier New" w:hAnsi="Courier New" w:cs="Courier New"/>
+          <w:sz w:val="20"/>
+          <w:szCs w:val="20"/>
+        </w:rPr>
+      </w:pPr>
+      <w:r>
         <w:rPr/>
-      </w:pPr>
-      <w:r>
-        <w:rPr/>
-      </w:r>
-    </w:p>
-    <w:p>
-      <w:pPr>
-        <w:pStyle w:val="Normal"/>
-        <w:bidi w:val="0"/>
-        <w:jc w:val="left"/>
-        <w:rPr/>
+      </w:r>
+    </w:p>
+    <w:p>
+      <w:pPr>
+        <w:pStyle w:val="Normal"/>
+        <w:bidi w:val="0"/>
+        <w:jc w:val="left"/>
+        <w:rPr>
+          <w:rFonts w:ascii="Courier New" w:hAnsi="Courier New" w:cs="Courier New"/>
+          <w:sz w:val="20"/>
+          <w:szCs w:val="20"/>
+        </w:rPr>
       </w:pPr>
       <w:r>
         <w:rPr/>

</xml_diff>

<commit_message>
Version 1.6. - Clean Code
</commit_message>
<xml_diff>
--- a/docs/Readme.docx
+++ b/docs/Readme.docx
@@ -13073,7 +13073,7 @@
           <w:sz w:val="20"/>
           <w:szCs w:val="20"/>
         </w:rPr>
-        <w:t>NavMenu.razor</w:t>
+        <w:t>MainLayout.razor</w:t>
       </w:r>
     </w:p>
     <w:p>
@@ -13353,7 +13353,43 @@
           <w:szCs w:val="20"/>
         </w:rPr>
         <w:tab/>
-        <w:t xml:space="preserve">Inject: </w:t>
+        <w:t>Inject: Blazored.LocalStorage.IlocalStorageService</w:t>
+      </w:r>
+    </w:p>
+    <w:p>
+      <w:pPr>
+        <w:pStyle w:val="Normal"/>
+        <w:bidi w:val="0"/>
+        <w:jc w:val="left"/>
+        <w:rPr>
+          <w:rFonts w:ascii="Courier New" w:hAnsi="Courier New" w:cs="Courier New"/>
+          <w:sz w:val="20"/>
+          <w:szCs w:val="20"/>
+        </w:rPr>
+      </w:pPr>
+      <w:r>
+        <w:rPr>
+          <w:rFonts w:cs="Courier New" w:ascii="Courier New" w:hAnsi="Courier New"/>
+          <w:sz w:val="20"/>
+          <w:szCs w:val="20"/>
+        </w:rPr>
+        <w:tab/>
+        <w:t>Add Methods: LoginAsync, LogoutAsync</w:t>
+      </w:r>
+    </w:p>
+    <w:p>
+      <w:pPr>
+        <w:pStyle w:val="Normal"/>
+        <w:bidi w:val="0"/>
+        <w:jc w:val="left"/>
+        <w:rPr>
+          <w:rFonts w:ascii="Courier New" w:hAnsi="Courier New" w:cs="Courier New"/>
+          <w:sz w:val="20"/>
+          <w:szCs w:val="20"/>
+        </w:rPr>
+      </w:pPr>
+      <w:r>
+        <w:rPr/>
       </w:r>
     </w:p>
     <w:p>

</xml_diff>

<commit_message>
Version 2.1 - Clean Code
</commit_message>
<xml_diff>
--- a/docs/Readme.docx
+++ b/docs/Readme.docx
@@ -9721,12 +9721,481 @@
           <w:sz w:val="20"/>
           <w:szCs w:val="20"/>
         </w:rPr>
+        <w:t>[wwwroot]</w:t>
+        <w:tab/>
+        <w:tab/>
+        <w:t>→ Delete Folder</w:t>
+        <w:tab/>
+        <w:t>: sample-data</w:t>
+      </w:r>
+    </w:p>
+    <w:p>
+      <w:pPr>
+        <w:pStyle w:val="Normal"/>
+        <w:bidi w:val="0"/>
+        <w:jc w:val="left"/>
+        <w:rPr>
+          <w:rFonts w:ascii="Courier New" w:hAnsi="Courier New" w:cs="Courier New"/>
+          <w:sz w:val="20"/>
+          <w:szCs w:val="20"/>
+        </w:rPr>
+      </w:pPr>
+      <w:r>
+        <w:rPr/>
+      </w:r>
+    </w:p>
+    <w:p>
+      <w:pPr>
+        <w:pStyle w:val="Normal"/>
+        <w:bidi w:val="0"/>
+        <w:jc w:val="left"/>
+        <w:rPr>
+          <w:rFonts w:ascii="Courier New" w:hAnsi="Courier New" w:cs="Courier New"/>
+          <w:sz w:val="20"/>
+          <w:szCs w:val="20"/>
+        </w:rPr>
+      </w:pPr>
+      <w:r>
+        <w:rPr>
+          <w:rFonts w:cs="Courier New" w:ascii="Courier New" w:hAnsi="Courier New"/>
+          <w:sz w:val="20"/>
+          <w:szCs w:val="20"/>
+        </w:rPr>
+        <w:t>[Pages]</w:t>
+        <w:tab/>
+        <w:tab/>
+        <w:t>→ Delete File</w:t>
+        <w:tab/>
+        <w:t>: Counter.razor</w:t>
+      </w:r>
+    </w:p>
+    <w:p>
+      <w:pPr>
+        <w:pStyle w:val="Normal"/>
+        <w:bidi w:val="0"/>
+        <w:jc w:val="left"/>
+        <w:rPr>
+          <w:rFonts w:ascii="Courier New" w:hAnsi="Courier New" w:cs="Courier New"/>
+          <w:sz w:val="20"/>
+          <w:szCs w:val="20"/>
+        </w:rPr>
+      </w:pPr>
+      <w:r>
+        <w:rPr>
+          <w:rFonts w:cs="Courier New" w:ascii="Courier New" w:hAnsi="Courier New"/>
+          <w:sz w:val="20"/>
+          <w:szCs w:val="20"/>
+        </w:rPr>
+        <w:t>[Pages]</w:t>
+        <w:tab/>
+        <w:tab/>
+        <w:t>→ Delete File</w:t>
+        <w:tab/>
+        <w:t xml:space="preserve">: </w:t>
+      </w:r>
+      <w:r>
+        <w:rPr>
+          <w:rFonts w:cs="Courier New" w:ascii="Courier New" w:hAnsi="Courier New"/>
+          <w:sz w:val="20"/>
+          <w:szCs w:val="20"/>
+        </w:rPr>
+        <w:t>Weather</w:t>
+      </w:r>
+      <w:r>
+        <w:rPr>
+          <w:rFonts w:cs="Courier New" w:ascii="Courier New" w:hAnsi="Courier New"/>
+          <w:sz w:val="20"/>
+          <w:szCs w:val="20"/>
+        </w:rPr>
+        <w:t>.razor</w:t>
+      </w:r>
+    </w:p>
+    <w:p>
+      <w:pPr>
+        <w:pStyle w:val="Normal"/>
+        <w:bidi w:val="0"/>
+        <w:jc w:val="left"/>
+        <w:rPr>
+          <w:rFonts w:ascii="Courier New" w:hAnsi="Courier New" w:cs="Courier New"/>
+          <w:sz w:val="20"/>
+          <w:szCs w:val="20"/>
+        </w:rPr>
+      </w:pPr>
+      <w:r>
+        <w:rPr>
+          <w:rFonts w:cs="Courier New" w:ascii="Courier New" w:hAnsi="Courier New"/>
+          <w:sz w:val="20"/>
+          <w:szCs w:val="20"/>
+        </w:rPr>
+      </w:r>
+    </w:p>
+    <w:p>
+      <w:pPr>
+        <w:pStyle w:val="Normal"/>
+        <w:bidi w:val="0"/>
+        <w:jc w:val="left"/>
+        <w:rPr>
+          <w:rFonts w:ascii="Courier New" w:hAnsi="Courier New" w:cs="Courier New"/>
+          <w:sz w:val="20"/>
+          <w:szCs w:val="20"/>
+        </w:rPr>
+      </w:pPr>
+      <w:r>
+        <w:rPr>
+          <w:rFonts w:cs="Courier New" w:ascii="Courier New" w:hAnsi="Courier New"/>
+          <w:sz w:val="20"/>
+          <w:szCs w:val="20"/>
+        </w:rPr>
+        <w:t>[Pages]</w:t>
+        <w:tab/>
+        <w:tab/>
+        <w:t>→ Create File</w:t>
+        <w:tab/>
+        <w:t>: Page1.razor</w:t>
+      </w:r>
+    </w:p>
+    <w:p>
+      <w:pPr>
+        <w:pStyle w:val="Normal"/>
+        <w:bidi w:val="0"/>
+        <w:jc w:val="left"/>
+        <w:rPr>
+          <w:rFonts w:ascii="Courier New" w:hAnsi="Courier New" w:cs="Courier New"/>
+          <w:sz w:val="20"/>
+          <w:szCs w:val="20"/>
+        </w:rPr>
+      </w:pPr>
+      <w:r>
+        <w:rPr>
+          <w:rFonts w:cs="Courier New" w:ascii="Courier New" w:hAnsi="Courier New"/>
+          <w:sz w:val="20"/>
+          <w:szCs w:val="20"/>
+        </w:rPr>
+        <w:t>[Pages]</w:t>
+        <w:tab/>
+        <w:tab/>
+        <w:t>→ Create File</w:t>
+        <w:tab/>
+        <w:t>: Page2.razor</w:t>
+      </w:r>
+    </w:p>
+    <w:p>
+      <w:pPr>
+        <w:pStyle w:val="Normal"/>
+        <w:bidi w:val="0"/>
+        <w:jc w:val="left"/>
+        <w:rPr>
+          <w:rFonts w:ascii="Courier New" w:hAnsi="Courier New" w:cs="Courier New"/>
+          <w:sz w:val="20"/>
+          <w:szCs w:val="20"/>
+        </w:rPr>
+      </w:pPr>
+      <w:r>
+        <w:rPr>
+          <w:rFonts w:cs="Courier New" w:ascii="Courier New" w:hAnsi="Courier New"/>
+          <w:sz w:val="20"/>
+          <w:szCs w:val="20"/>
+        </w:rPr>
+        <w:t>[Pages]</w:t>
+        <w:tab/>
+        <w:tab/>
+        <w:t>→ Create File</w:t>
+        <w:tab/>
+        <w:t>: Page3.razor</w:t>
+      </w:r>
+    </w:p>
+    <w:p>
+      <w:pPr>
+        <w:pStyle w:val="Normal"/>
+        <w:bidi w:val="0"/>
+        <w:jc w:val="left"/>
+        <w:rPr>
+          <w:rFonts w:ascii="Courier New" w:hAnsi="Courier New" w:cs="Courier New"/>
+          <w:sz w:val="20"/>
+          <w:szCs w:val="20"/>
+        </w:rPr>
+      </w:pPr>
+      <w:r>
+        <w:rPr>
+          <w:rFonts w:cs="Courier New" w:ascii="Courier New" w:hAnsi="Courier New"/>
+          <w:sz w:val="20"/>
+          <w:szCs w:val="20"/>
+        </w:rPr>
+        <w:t>[Pages]</w:t>
+        <w:tab/>
+        <w:tab/>
+        <w:t>→ Create File</w:t>
+        <w:tab/>
+        <w:t>: Page4.razor</w:t>
+      </w:r>
+    </w:p>
+    <w:p>
+      <w:pPr>
+        <w:pStyle w:val="Normal"/>
+        <w:bidi w:val="0"/>
+        <w:jc w:val="left"/>
+        <w:rPr>
+          <w:rFonts w:ascii="Courier New" w:hAnsi="Courier New" w:cs="Courier New"/>
+          <w:sz w:val="20"/>
+          <w:szCs w:val="20"/>
+        </w:rPr>
+      </w:pPr>
+      <w:r>
+        <w:rPr>
+          <w:rFonts w:cs="Courier New" w:ascii="Courier New" w:hAnsi="Courier New"/>
+          <w:sz w:val="20"/>
+          <w:szCs w:val="20"/>
+        </w:rPr>
+        <w:t>[Pages]</w:t>
+        <w:tab/>
+        <w:tab/>
+        <w:t>→ Create File</w:t>
+        <w:tab/>
+        <w:t>: Page5.razor</w:t>
+      </w:r>
+    </w:p>
+    <w:p>
+      <w:pPr>
+        <w:pStyle w:val="Normal"/>
+        <w:bidi w:val="0"/>
+        <w:jc w:val="left"/>
+        <w:rPr>
+          <w:rFonts w:ascii="Courier New" w:hAnsi="Courier New" w:cs="Courier New"/>
+          <w:sz w:val="20"/>
+          <w:szCs w:val="20"/>
+        </w:rPr>
+      </w:pPr>
+      <w:r>
+        <w:rPr>
+          <w:rFonts w:cs="Courier New" w:ascii="Courier New" w:hAnsi="Courier New"/>
+          <w:sz w:val="20"/>
+          <w:szCs w:val="20"/>
+        </w:rPr>
+      </w:r>
+    </w:p>
+    <w:p>
+      <w:pPr>
+        <w:pStyle w:val="Normal"/>
+        <w:bidi w:val="0"/>
+        <w:jc w:val="left"/>
+        <w:rPr>
+          <w:rFonts w:ascii="Courier New" w:hAnsi="Courier New" w:cs="Courier New"/>
+          <w:sz w:val="20"/>
+          <w:szCs w:val="20"/>
+        </w:rPr>
+      </w:pPr>
+      <w:r>
+        <w:rPr>
+          <w:rFonts w:cs="Courier New" w:ascii="Courier New" w:hAnsi="Courier New"/>
+          <w:sz w:val="20"/>
+          <w:szCs w:val="20"/>
+        </w:rPr>
+        <w:t>[</w:t>
+      </w:r>
+      <w:r>
+        <w:rPr>
+          <w:rFonts w:cs="Courier New" w:ascii="Courier New" w:hAnsi="Courier New"/>
+          <w:sz w:val="20"/>
+          <w:szCs w:val="20"/>
+        </w:rPr>
+        <w:t>Layout</w:t>
+      </w:r>
+      <w:r>
+        <w:rPr>
+          <w:rFonts w:cs="Courier New" w:ascii="Courier New" w:hAnsi="Courier New"/>
+          <w:sz w:val="20"/>
+          <w:szCs w:val="20"/>
+        </w:rPr>
+        <w:t>]</w:t>
+        <w:tab/>
+        <w:tab/>
+        <w:t>→ Update File</w:t>
+        <w:tab/>
+        <w:t>: NavMenu.razor</w:t>
+      </w:r>
+    </w:p>
+    <w:p>
+      <w:pPr>
+        <w:pStyle w:val="Normal"/>
+        <w:bidi w:val="0"/>
+        <w:jc w:val="left"/>
+        <w:rPr>
+          <w:rFonts w:ascii="Courier New" w:hAnsi="Courier New" w:cs="Courier New"/>
+          <w:sz w:val="20"/>
+          <w:szCs w:val="20"/>
+        </w:rPr>
+      </w:pPr>
+      <w:r>
+        <w:rPr>
+          <w:rFonts w:cs="Courier New" w:ascii="Courier New" w:hAnsi="Courier New"/>
+          <w:sz w:val="20"/>
+          <w:szCs w:val="20"/>
+        </w:rPr>
+      </w:r>
+    </w:p>
+    <w:p>
+      <w:pPr>
+        <w:pStyle w:val="Normal"/>
+        <w:bidi w:val="0"/>
+        <w:jc w:val="left"/>
+        <w:rPr>
+          <w:rFonts w:ascii="Courier New" w:hAnsi="Courier New" w:cs="Courier New"/>
+          <w:sz w:val="20"/>
+          <w:szCs w:val="20"/>
+        </w:rPr>
+      </w:pPr>
+      <w:r>
+        <w:rPr>
+          <w:rFonts w:cs="Courier New" w:ascii="Courier New" w:hAnsi="Courier New"/>
+          <w:sz w:val="20"/>
+          <w:szCs w:val="20"/>
+        </w:rPr>
+        <w:tab/>
+        <w:t xml:space="preserve">Link to </w:t>
+      </w:r>
+      <w:r>
+        <w:rPr>
+          <w:rFonts w:cs="Courier New" w:ascii="Courier New" w:hAnsi="Courier New"/>
+          <w:sz w:val="20"/>
+          <w:szCs w:val="20"/>
+        </w:rPr>
+        <w:t>Page 1 to Page 5</w:t>
+      </w:r>
+    </w:p>
+    <w:p>
+      <w:pPr>
+        <w:pStyle w:val="Normal"/>
+        <w:bidi w:val="0"/>
+        <w:jc w:val="left"/>
+        <w:rPr>
+          <w:rFonts w:ascii="Courier New" w:hAnsi="Courier New" w:cs="Courier New"/>
+          <w:sz w:val="20"/>
+          <w:szCs w:val="20"/>
+        </w:rPr>
+      </w:pPr>
+      <w:r>
+        <w:rPr>
+          <w:rFonts w:cs="Courier New" w:ascii="Courier New" w:hAnsi="Courier New"/>
+          <w:sz w:val="20"/>
+          <w:szCs w:val="20"/>
+        </w:rPr>
+      </w:r>
+    </w:p>
+    <w:p>
+      <w:pPr>
+        <w:pStyle w:val="Normal"/>
+        <w:bidi w:val="0"/>
+        <w:jc w:val="left"/>
+        <w:rPr>
+          <w:rFonts w:ascii="Courier New" w:hAnsi="Courier New" w:cs="Courier New"/>
+          <w:sz w:val="20"/>
+          <w:szCs w:val="20"/>
+        </w:rPr>
+      </w:pPr>
+      <w:r>
+        <w:rPr>
+          <w:rFonts w:cs="Courier New" w:ascii="Courier New" w:hAnsi="Courier New"/>
+          <w:sz w:val="20"/>
+          <w:szCs w:val="20"/>
+        </w:rPr>
+        <w:t>[Pages]</w:t>
+        <w:tab/>
+        <w:tab/>
+        <w:t>→ Create Folder</w:t>
+        <w:tab/>
+        <w:t>: Authentication</w:t>
+      </w:r>
+    </w:p>
+    <w:p>
+      <w:pPr>
+        <w:pStyle w:val="Normal"/>
+        <w:bidi w:val="0"/>
+        <w:jc w:val="left"/>
+        <w:rPr>
+          <w:rFonts w:ascii="Courier New" w:hAnsi="Courier New" w:cs="Courier New"/>
+          <w:sz w:val="20"/>
+          <w:szCs w:val="20"/>
+        </w:rPr>
+      </w:pPr>
+      <w:r>
+        <w:rPr>
+          <w:rFonts w:cs="Courier New" w:ascii="Courier New" w:hAnsi="Courier New"/>
+          <w:sz w:val="20"/>
+          <w:szCs w:val="20"/>
+        </w:rPr>
+        <w:t>[Authentication]</w:t>
+        <w:tab/>
+        <w:t>→ Create File</w:t>
+        <w:tab/>
+        <w:t>: Login.razor</w:t>
+      </w:r>
+    </w:p>
+    <w:p>
+      <w:pPr>
+        <w:pStyle w:val="Normal"/>
+        <w:bidi w:val="0"/>
+        <w:jc w:val="left"/>
+        <w:rPr>
+          <w:rFonts w:ascii="Courier New" w:hAnsi="Courier New" w:cs="Courier New"/>
+          <w:sz w:val="20"/>
+          <w:szCs w:val="20"/>
+        </w:rPr>
+      </w:pPr>
+      <w:r>
+        <w:rPr>
+          <w:rFonts w:cs="Courier New" w:ascii="Courier New" w:hAnsi="Courier New"/>
+          <w:sz w:val="20"/>
+          <w:szCs w:val="20"/>
+        </w:rPr>
+        <w:t>[Authentication]</w:t>
+        <w:tab/>
+        <w:t>→ Create File</w:t>
+        <w:tab/>
+        <w:t>: Logout.razor</w:t>
+      </w:r>
+    </w:p>
+    <w:p>
+      <w:pPr>
+        <w:pStyle w:val="Normal"/>
+        <w:bidi w:val="0"/>
+        <w:jc w:val="left"/>
+        <w:rPr>
+          <w:rFonts w:ascii="Courier New" w:hAnsi="Courier New" w:cs="Courier New"/>
+          <w:sz w:val="20"/>
+          <w:szCs w:val="20"/>
+        </w:rPr>
+      </w:pPr>
+      <w:r>
+        <w:rPr>
+          <w:rFonts w:cs="Courier New" w:ascii="Courier New" w:hAnsi="Courier New"/>
+          <w:sz w:val="20"/>
+          <w:szCs w:val="20"/>
+        </w:rPr>
+      </w:r>
+    </w:p>
+    <w:p>
+      <w:pPr>
+        <w:pStyle w:val="Normal"/>
+        <w:bidi w:val="0"/>
+        <w:jc w:val="left"/>
+        <w:rPr>
+          <w:rFonts w:ascii="Courier New" w:hAnsi="Courier New" w:cs="Courier New"/>
+          <w:sz w:val="20"/>
+          <w:szCs w:val="20"/>
+        </w:rPr>
+      </w:pPr>
+      <w:r>
+        <w:rPr>
+          <w:rFonts w:cs="Courier New" w:ascii="Courier New" w:hAnsi="Courier New"/>
+          <w:sz w:val="20"/>
+          <w:szCs w:val="20"/>
+        </w:rPr>
         <w:t>[Shared]</w:t>
         <w:tab/>
         <w:tab/>
-        <w:t>→ Delete File</w:t>
-        <w:tab/>
-        <w:t>: SurveyPrompt.razor</w:t>
+        <w:t>→ Update File</w:t>
+        <w:tab/>
+        <w:t>: MainLayout.razor</w:t>
       </w:r>
     </w:p>
     <w:p>
@@ -9746,12 +10215,6 @@
           <w:sz w:val="20"/>
           <w:szCs w:val="20"/>
         </w:rPr>
-        <w:t>[Pages]</w:t>
-        <w:tab/>
-        <w:tab/>
-        <w:t>→ Delete File</w:t>
-        <w:tab/>
-        <w:t>: Counter.razor</w:t>
       </w:r>
     </w:p>
     <w:p>
@@ -9771,485 +10234,16 @@
           <w:sz w:val="20"/>
           <w:szCs w:val="20"/>
         </w:rPr>
-        <w:t>[Pages]</w:t>
-        <w:tab/>
-        <w:tab/>
-        <w:t>→ Delete File</w:t>
-        <w:tab/>
-        <w:t>: FetchData.razor</w:t>
-      </w:r>
-    </w:p>
-    <w:p>
-      <w:pPr>
-        <w:pStyle w:val="Normal"/>
-        <w:bidi w:val="0"/>
-        <w:jc w:val="left"/>
-        <w:rPr>
-          <w:rFonts w:ascii="Courier New" w:hAnsi="Courier New" w:cs="Courier New"/>
-          <w:sz w:val="20"/>
-          <w:szCs w:val="20"/>
-        </w:rPr>
-      </w:pPr>
-      <w:r>
-        <w:rPr>
-          <w:rFonts w:cs="Courier New" w:ascii="Courier New" w:hAnsi="Courier New"/>
-          <w:sz w:val="20"/>
-          <w:szCs w:val="20"/>
-        </w:rPr>
-        <w:t>[wwwroot]</w:t>
-        <w:tab/>
-        <w:tab/>
-        <w:t>→ Delete Folder</w:t>
-        <w:tab/>
-        <w:t>: sample-data</w:t>
-      </w:r>
-    </w:p>
-    <w:p>
-      <w:pPr>
-        <w:pStyle w:val="Normal"/>
-        <w:bidi w:val="0"/>
-        <w:jc w:val="left"/>
-        <w:rPr>
-          <w:rFonts w:ascii="Courier New" w:hAnsi="Courier New" w:cs="Courier New"/>
-          <w:sz w:val="20"/>
-          <w:szCs w:val="20"/>
-        </w:rPr>
-      </w:pPr>
-      <w:r>
-        <w:rPr>
-          <w:rFonts w:cs="Courier New" w:ascii="Courier New" w:hAnsi="Courier New"/>
-          <w:sz w:val="20"/>
-          <w:szCs w:val="20"/>
-        </w:rPr>
-      </w:r>
-    </w:p>
-    <w:p>
-      <w:pPr>
-        <w:pStyle w:val="Normal"/>
-        <w:bidi w:val="0"/>
-        <w:jc w:val="left"/>
-        <w:rPr>
-          <w:rFonts w:ascii="Courier New" w:hAnsi="Courier New" w:cs="Courier New"/>
-          <w:sz w:val="20"/>
-          <w:szCs w:val="20"/>
-        </w:rPr>
-      </w:pPr>
-      <w:r>
-        <w:rPr>
-          <w:rFonts w:cs="Courier New" w:ascii="Courier New" w:hAnsi="Courier New"/>
-          <w:sz w:val="20"/>
-          <w:szCs w:val="20"/>
-        </w:rPr>
-        <w:t>[Pages]</w:t>
-        <w:tab/>
-        <w:tab/>
-        <w:t>→ Update File</w:t>
-        <w:tab/>
-        <w:t>: Index.razor</w:t>
-      </w:r>
-    </w:p>
-    <w:p>
-      <w:pPr>
-        <w:pStyle w:val="Normal"/>
-        <w:bidi w:val="0"/>
-        <w:jc w:val="left"/>
-        <w:rPr>
-          <w:rFonts w:ascii="Courier New" w:hAnsi="Courier New" w:cs="Courier New"/>
-          <w:sz w:val="20"/>
-          <w:szCs w:val="20"/>
-        </w:rPr>
-      </w:pPr>
-      <w:r>
-        <w:rPr>
-          <w:rFonts w:cs="Courier New" w:ascii="Courier New" w:hAnsi="Courier New"/>
-          <w:sz w:val="20"/>
-          <w:szCs w:val="20"/>
-        </w:rPr>
-      </w:r>
-    </w:p>
-    <w:p>
-      <w:pPr>
-        <w:pStyle w:val="Normal"/>
-        <w:bidi w:val="0"/>
-        <w:jc w:val="left"/>
-        <w:rPr>
-          <w:rFonts w:ascii="Courier New" w:hAnsi="Courier New" w:cs="Courier New"/>
-          <w:sz w:val="20"/>
-          <w:szCs w:val="20"/>
-        </w:rPr>
-      </w:pPr>
-      <w:r>
-        <w:rPr>
-          <w:rFonts w:cs="Courier New" w:ascii="Courier New" w:hAnsi="Courier New"/>
-          <w:sz w:val="20"/>
-          <w:szCs w:val="20"/>
-        </w:rPr>
-        <w:t>[Pages]</w:t>
-        <w:tab/>
-        <w:tab/>
-        <w:t>→ Create File</w:t>
-        <w:tab/>
-        <w:t>: Page1.razor</w:t>
-      </w:r>
-    </w:p>
-    <w:p>
-      <w:pPr>
-        <w:pStyle w:val="Normal"/>
-        <w:bidi w:val="0"/>
-        <w:jc w:val="left"/>
-        <w:rPr>
-          <w:rFonts w:ascii="Courier New" w:hAnsi="Courier New" w:cs="Courier New"/>
-          <w:sz w:val="20"/>
-          <w:szCs w:val="20"/>
-        </w:rPr>
-      </w:pPr>
-      <w:r>
-        <w:rPr>
-          <w:rFonts w:cs="Courier New" w:ascii="Courier New" w:hAnsi="Courier New"/>
-          <w:sz w:val="20"/>
-          <w:szCs w:val="20"/>
-        </w:rPr>
-        <w:t>[Pages]</w:t>
-        <w:tab/>
-        <w:tab/>
-        <w:t>→ Create File</w:t>
-        <w:tab/>
-        <w:t>: Page2.razor</w:t>
-      </w:r>
-    </w:p>
-    <w:p>
-      <w:pPr>
-        <w:pStyle w:val="Normal"/>
-        <w:bidi w:val="0"/>
-        <w:jc w:val="left"/>
-        <w:rPr>
-          <w:rFonts w:ascii="Courier New" w:hAnsi="Courier New" w:cs="Courier New"/>
-          <w:sz w:val="20"/>
-          <w:szCs w:val="20"/>
-        </w:rPr>
-      </w:pPr>
-      <w:r>
-        <w:rPr>
-          <w:rFonts w:cs="Courier New" w:ascii="Courier New" w:hAnsi="Courier New"/>
-          <w:sz w:val="20"/>
-          <w:szCs w:val="20"/>
-        </w:rPr>
-        <w:t>[Pages]</w:t>
-        <w:tab/>
-        <w:tab/>
-        <w:t>→ Create File</w:t>
-        <w:tab/>
-        <w:t>: Page3.razor</w:t>
-      </w:r>
-    </w:p>
-    <w:p>
-      <w:pPr>
-        <w:pStyle w:val="Normal"/>
-        <w:bidi w:val="0"/>
-        <w:jc w:val="left"/>
-        <w:rPr>
-          <w:rFonts w:ascii="Courier New" w:hAnsi="Courier New" w:cs="Courier New"/>
-          <w:sz w:val="20"/>
-          <w:szCs w:val="20"/>
-        </w:rPr>
-      </w:pPr>
-      <w:r>
-        <w:rPr>
-          <w:rFonts w:cs="Courier New" w:ascii="Courier New" w:hAnsi="Courier New"/>
-          <w:sz w:val="20"/>
-          <w:szCs w:val="20"/>
-        </w:rPr>
-        <w:t>[Pages]</w:t>
-        <w:tab/>
-        <w:tab/>
-        <w:t>→ Create File</w:t>
-        <w:tab/>
-        <w:t>: Page4.razor</w:t>
-      </w:r>
-    </w:p>
-    <w:p>
-      <w:pPr>
-        <w:pStyle w:val="Normal"/>
-        <w:bidi w:val="0"/>
-        <w:jc w:val="left"/>
-        <w:rPr>
-          <w:rFonts w:ascii="Courier New" w:hAnsi="Courier New" w:cs="Courier New"/>
-          <w:sz w:val="20"/>
-          <w:szCs w:val="20"/>
-        </w:rPr>
-      </w:pPr>
-      <w:r>
-        <w:rPr>
-          <w:rFonts w:cs="Courier New" w:ascii="Courier New" w:hAnsi="Courier New"/>
-          <w:sz w:val="20"/>
-          <w:szCs w:val="20"/>
-        </w:rPr>
-        <w:t>[Pages]</w:t>
-        <w:tab/>
-        <w:tab/>
-        <w:t>→ Create File</w:t>
-        <w:tab/>
-        <w:t>: Page5.razor</w:t>
-      </w:r>
-    </w:p>
-    <w:p>
-      <w:pPr>
-        <w:pStyle w:val="Normal"/>
-        <w:bidi w:val="0"/>
-        <w:jc w:val="left"/>
-        <w:rPr>
-          <w:rFonts w:ascii="Courier New" w:hAnsi="Courier New" w:cs="Courier New"/>
-          <w:sz w:val="20"/>
-          <w:szCs w:val="20"/>
-        </w:rPr>
-      </w:pPr>
-      <w:r>
-        <w:rPr>
-          <w:rFonts w:cs="Courier New" w:ascii="Courier New" w:hAnsi="Courier New"/>
-          <w:sz w:val="20"/>
-          <w:szCs w:val="20"/>
-        </w:rPr>
-      </w:r>
-    </w:p>
-    <w:p>
-      <w:pPr>
-        <w:pStyle w:val="Normal"/>
-        <w:bidi w:val="0"/>
-        <w:jc w:val="left"/>
-        <w:rPr>
-          <w:rFonts w:ascii="Courier New" w:hAnsi="Courier New" w:cs="Courier New"/>
-          <w:sz w:val="20"/>
-          <w:szCs w:val="20"/>
-        </w:rPr>
-      </w:pPr>
-      <w:r>
-        <w:rPr>
-          <w:rFonts w:cs="Courier New" w:ascii="Courier New" w:hAnsi="Courier New"/>
-          <w:sz w:val="20"/>
-          <w:szCs w:val="20"/>
-        </w:rPr>
-        <w:t>[Shared]</w:t>
-        <w:tab/>
-        <w:tab/>
-        <w:t>→ Update File</w:t>
-        <w:tab/>
-        <w:t>: NavMenu.razor</w:t>
-      </w:r>
-    </w:p>
-    <w:p>
-      <w:pPr>
-        <w:pStyle w:val="Normal"/>
-        <w:bidi w:val="0"/>
-        <w:jc w:val="left"/>
-        <w:rPr>
-          <w:rFonts w:ascii="Courier New" w:hAnsi="Courier New" w:cs="Courier New"/>
-          <w:sz w:val="20"/>
-          <w:szCs w:val="20"/>
-        </w:rPr>
-      </w:pPr>
-      <w:r>
-        <w:rPr>
-          <w:rFonts w:cs="Courier New" w:ascii="Courier New" w:hAnsi="Courier New"/>
-          <w:sz w:val="20"/>
-          <w:szCs w:val="20"/>
-        </w:rPr>
-      </w:r>
-    </w:p>
-    <w:p>
-      <w:pPr>
-        <w:pStyle w:val="Normal"/>
-        <w:bidi w:val="0"/>
-        <w:jc w:val="left"/>
-        <w:rPr>
-          <w:rFonts w:ascii="Courier New" w:hAnsi="Courier New" w:cs="Courier New"/>
-          <w:sz w:val="20"/>
-          <w:szCs w:val="20"/>
-        </w:rPr>
-      </w:pPr>
-      <w:r>
-        <w:rPr>
-          <w:rFonts w:cs="Courier New" w:ascii="Courier New" w:hAnsi="Courier New"/>
-          <w:sz w:val="20"/>
-          <w:szCs w:val="20"/>
-        </w:rPr>
-        <w:tab/>
-        <w:t>Link to Pages…</w:t>
-      </w:r>
-    </w:p>
-    <w:p>
-      <w:pPr>
-        <w:pStyle w:val="Normal"/>
-        <w:bidi w:val="0"/>
-        <w:jc w:val="left"/>
-        <w:rPr>
-          <w:rFonts w:ascii="Courier New" w:hAnsi="Courier New" w:cs="Courier New"/>
-          <w:sz w:val="20"/>
-          <w:szCs w:val="20"/>
-        </w:rPr>
-      </w:pPr>
-      <w:r>
-        <w:rPr>
-          <w:rFonts w:cs="Courier New" w:ascii="Courier New" w:hAnsi="Courier New"/>
-          <w:sz w:val="20"/>
-          <w:szCs w:val="20"/>
-        </w:rPr>
-      </w:r>
-    </w:p>
-    <w:p>
-      <w:pPr>
-        <w:pStyle w:val="Normal"/>
-        <w:bidi w:val="0"/>
-        <w:jc w:val="left"/>
-        <w:rPr>
-          <w:rFonts w:ascii="Courier New" w:hAnsi="Courier New" w:cs="Courier New"/>
-          <w:sz w:val="20"/>
-          <w:szCs w:val="20"/>
-        </w:rPr>
-      </w:pPr>
-      <w:r>
-        <w:rPr>
-          <w:rFonts w:cs="Courier New" w:ascii="Courier New" w:hAnsi="Courier New"/>
-          <w:sz w:val="20"/>
-          <w:szCs w:val="20"/>
-        </w:rPr>
-        <w:t>[Pages]</w:t>
-        <w:tab/>
-        <w:tab/>
-        <w:t>→ Create Folder</w:t>
-        <w:tab/>
-        <w:t>: Authentication</w:t>
-      </w:r>
-    </w:p>
-    <w:p>
-      <w:pPr>
-        <w:pStyle w:val="Normal"/>
-        <w:bidi w:val="0"/>
-        <w:jc w:val="left"/>
-        <w:rPr>
-          <w:rFonts w:ascii="Courier New" w:hAnsi="Courier New" w:cs="Courier New"/>
-          <w:sz w:val="20"/>
-          <w:szCs w:val="20"/>
-        </w:rPr>
-      </w:pPr>
-      <w:r>
-        <w:rPr>
-          <w:rFonts w:cs="Courier New" w:ascii="Courier New" w:hAnsi="Courier New"/>
-          <w:sz w:val="20"/>
-          <w:szCs w:val="20"/>
-        </w:rPr>
-        <w:t>[Authentication]</w:t>
-        <w:tab/>
-        <w:t>→ Create File</w:t>
-        <w:tab/>
-        <w:t>: Login.razor</w:t>
-      </w:r>
-    </w:p>
-    <w:p>
-      <w:pPr>
-        <w:pStyle w:val="Normal"/>
-        <w:bidi w:val="0"/>
-        <w:jc w:val="left"/>
-        <w:rPr>
-          <w:rFonts w:ascii="Courier New" w:hAnsi="Courier New" w:cs="Courier New"/>
-          <w:sz w:val="20"/>
-          <w:szCs w:val="20"/>
-        </w:rPr>
-      </w:pPr>
-      <w:r>
-        <w:rPr>
-          <w:rFonts w:cs="Courier New" w:ascii="Courier New" w:hAnsi="Courier New"/>
-          <w:sz w:val="20"/>
-          <w:szCs w:val="20"/>
-        </w:rPr>
-        <w:t>[Authentication]</w:t>
-        <w:tab/>
-        <w:t>→ Create File</w:t>
-        <w:tab/>
-        <w:t>: Logout.razor</w:t>
-      </w:r>
-    </w:p>
-    <w:p>
-      <w:pPr>
-        <w:pStyle w:val="Normal"/>
-        <w:bidi w:val="0"/>
-        <w:jc w:val="left"/>
-        <w:rPr>
-          <w:rFonts w:ascii="Courier New" w:hAnsi="Courier New" w:cs="Courier New"/>
-          <w:sz w:val="20"/>
-          <w:szCs w:val="20"/>
-        </w:rPr>
-      </w:pPr>
-      <w:r>
-        <w:rPr>
-          <w:rFonts w:cs="Courier New" w:ascii="Courier New" w:hAnsi="Courier New"/>
-          <w:sz w:val="20"/>
-          <w:szCs w:val="20"/>
-        </w:rPr>
-      </w:r>
-    </w:p>
-    <w:p>
-      <w:pPr>
-        <w:pStyle w:val="Normal"/>
-        <w:bidi w:val="0"/>
-        <w:jc w:val="left"/>
-        <w:rPr>
-          <w:rFonts w:ascii="Courier New" w:hAnsi="Courier New" w:cs="Courier New"/>
-          <w:sz w:val="20"/>
-          <w:szCs w:val="20"/>
-        </w:rPr>
-      </w:pPr>
-      <w:r>
-        <w:rPr>
-          <w:rFonts w:cs="Courier New" w:ascii="Courier New" w:hAnsi="Courier New"/>
-          <w:sz w:val="20"/>
-          <w:szCs w:val="20"/>
-        </w:rPr>
-        <w:t>[Shared]</w:t>
-        <w:tab/>
-        <w:tab/>
-        <w:t>→ Update File</w:t>
-        <w:tab/>
-        <w:t>: MainLayout.razor</w:t>
-      </w:r>
-    </w:p>
-    <w:p>
-      <w:pPr>
-        <w:pStyle w:val="Normal"/>
-        <w:bidi w:val="0"/>
-        <w:jc w:val="left"/>
-        <w:rPr>
-          <w:rFonts w:ascii="Courier New" w:hAnsi="Courier New" w:cs="Courier New"/>
-          <w:sz w:val="20"/>
-          <w:szCs w:val="20"/>
-        </w:rPr>
-      </w:pPr>
-      <w:r>
-        <w:rPr>
-          <w:rFonts w:cs="Courier New" w:ascii="Courier New" w:hAnsi="Courier New"/>
-          <w:sz w:val="20"/>
-          <w:szCs w:val="20"/>
-        </w:rPr>
-      </w:r>
-    </w:p>
-    <w:p>
-      <w:pPr>
-        <w:pStyle w:val="Normal"/>
-        <w:bidi w:val="0"/>
-        <w:jc w:val="left"/>
-        <w:rPr>
-          <w:rFonts w:ascii="Courier New" w:hAnsi="Courier New" w:cs="Courier New"/>
-          <w:sz w:val="20"/>
-          <w:szCs w:val="20"/>
-        </w:rPr>
-      </w:pPr>
-      <w:r>
-        <w:rPr>
-          <w:rFonts w:cs="Courier New" w:ascii="Courier New" w:hAnsi="Courier New"/>
-          <w:sz w:val="20"/>
-          <w:szCs w:val="20"/>
-        </w:rPr>
-        <w:tab/>
-        <w:t>Link to Login and Logout</w:t>
+        <w:tab/>
+        <w:t xml:space="preserve">Link to Login and Logout </w:t>
+      </w:r>
+      <w:r>
+        <w:rPr>
+          <w:rFonts w:cs="Courier New" w:ascii="Courier New" w:hAnsi="Courier New"/>
+          <w:sz w:val="20"/>
+          <w:szCs w:val="20"/>
+        </w:rPr>
+        <w:t>Pages</w:t>
       </w:r>
     </w:p>
     <w:p>
@@ -10883,33 +10877,7 @@
           <w:szCs w:val="20"/>
           <w:lang w:val="en-US" w:eastAsia="zh-CN" w:bidi="fa-IR"/>
         </w:rPr>
-        <w:t xml:space="preserve">Install NuGets </w:t>
-      </w:r>
-      <w:r>
-        <w:rPr>
-          <w:rFonts w:eastAsia="NSimSun" w:cs="Courier New" w:ascii="Courier New" w:hAnsi="Courier New"/>
-          <w:b/>
-          <w:bCs/>
-          <w:color w:val="auto"/>
-          <w:kern w:val="2"/>
-          <w:sz w:val="20"/>
-          <w:szCs w:val="20"/>
-          <w:lang w:val="en-US" w:eastAsia="zh-CN" w:bidi="fa-IR"/>
-        </w:rPr>
-        <w:t>(Clients.csproj)</w:t>
-      </w:r>
-      <w:r>
-        <w:rPr>
-          <w:rFonts w:eastAsia="NSimSun" w:cs="Courier New" w:ascii="Courier New" w:hAnsi="Courier New"/>
-          <w:b/>
-          <w:bCs/>
-          <w:color w:val="auto"/>
-          <w:kern w:val="2"/>
-          <w:sz w:val="20"/>
-          <w:szCs w:val="20"/>
-          <w:lang w:val="en-US" w:eastAsia="zh-CN" w:bidi="fa-IR"/>
-        </w:rPr>
-        <w:t>:</w:t>
+        <w:t>Install NuGets (Clients.csproj):</w:t>
       </w:r>
     </w:p>
     <w:p>
@@ -11047,15 +11015,7 @@
         <w:tab/>
         <w:t>→ Create Folder</w:t>
         <w:tab/>
-        <w:t xml:space="preserve">: </w:t>
-      </w:r>
-      <w:r>
-        <w:rPr>
-          <w:rFonts w:cs="Courier New" w:ascii="Courier New" w:hAnsi="Courier New"/>
-          <w:sz w:val="20"/>
-          <w:szCs w:val="20"/>
-        </w:rPr>
-        <w:t>Providers</w:t>
+        <w:t>: Providers</w:t>
       </w:r>
     </w:p>
     <w:p>
@@ -11138,30 +11098,7 @@
           <w:szCs w:val="20"/>
         </w:rPr>
         <w:tab/>
-      </w:r>
-      <w:r>
-        <w:rPr>
-          <w:rFonts w:cs="Courier New" w:ascii="Courier New" w:hAnsi="Courier New"/>
-          <w:sz w:val="20"/>
-          <w:szCs w:val="20"/>
-        </w:rPr>
-        <w:t xml:space="preserve">Just </w:t>
-      </w:r>
-      <w:r>
-        <w:rPr>
-          <w:rFonts w:cs="Courier New" w:ascii="Courier New" w:hAnsi="Courier New"/>
-          <w:sz w:val="20"/>
-          <w:szCs w:val="20"/>
-        </w:rPr>
-        <w:t xml:space="preserve">Anonymous </w:t>
-      </w:r>
-      <w:r>
-        <w:rPr>
-          <w:rFonts w:cs="Courier New" w:ascii="Courier New" w:hAnsi="Courier New"/>
-          <w:sz w:val="20"/>
-          <w:szCs w:val="20"/>
-        </w:rPr>
-        <w:t>User</w:t>
+        <w:t>Just Anonymous User</w:t>
       </w:r>
     </w:p>
     <w:p>
@@ -12775,7 +12712,11 @@
         </w:rPr>
       </w:pPr>
       <w:r>
-        <w:rPr/>
+        <w:rPr>
+          <w:rFonts w:cs="Courier New" w:ascii="Courier New" w:hAnsi="Courier New"/>
+          <w:sz w:val="20"/>
+          <w:szCs w:val="20"/>
+        </w:rPr>
       </w:r>
       <w:r>
         <w:br w:type="page"/>
@@ -12802,169 +12743,123 @@
           <w:sz w:val="56"/>
           <w:szCs w:val="56"/>
         </w:rPr>
-        <w:t xml:space="preserve">Learn </w:t>
-      </w:r>
-      <w:r>
-        <w:rPr>
-          <w:rFonts w:cs="Courier New" w:ascii="Courier New" w:hAnsi="Courier New"/>
+        <w:t>Learn 500</w:t>
+      </w:r>
+    </w:p>
+    <w:p>
+      <w:pPr>
+        <w:pStyle w:val="Normal"/>
+        <w:bidi w:val="0"/>
+        <w:jc w:val="left"/>
+        <w:rPr>
+          <w:rFonts w:ascii="Courier New" w:hAnsi="Courier New" w:eastAsia="NSimSun" w:cs="Courier New"/>
+          <w:color w:val="auto"/>
+          <w:kern w:val="2"/>
+          <w:sz w:val="20"/>
+          <w:szCs w:val="20"/>
+          <w:lang w:val="en-US" w:eastAsia="zh-CN" w:bidi="fa-IR"/>
+        </w:rPr>
+      </w:pPr>
+      <w:r>
+        <w:rPr>
+          <w:rFonts w:eastAsia="NSimSun" w:cs="Courier New" w:ascii="Courier New" w:hAnsi="Courier New"/>
+          <w:color w:val="auto"/>
+          <w:kern w:val="2"/>
+          <w:sz w:val="20"/>
+          <w:szCs w:val="20"/>
+          <w:lang w:val="en-US" w:eastAsia="zh-CN" w:bidi="fa-IR"/>
+        </w:rPr>
+      </w:r>
+    </w:p>
+    <w:p>
+      <w:pPr>
+        <w:pStyle w:val="Normal"/>
+        <w:bidi w:val="0"/>
+        <w:jc w:val="left"/>
+        <w:rPr>
+          <w:rFonts w:ascii="Courier New" w:hAnsi="Courier New" w:cs="Courier New"/>
+          <w:sz w:val="20"/>
+          <w:szCs w:val="20"/>
+        </w:rPr>
+      </w:pPr>
+      <w:r>
+        <w:rPr>
+          <w:rFonts w:cs="Courier New" w:ascii="Courier New" w:hAnsi="Courier New"/>
+          <w:sz w:val="20"/>
+          <w:szCs w:val="20"/>
+        </w:rPr>
+        <w:t>[Properties]</w:t>
+        <w:tab/>
+        <w:t>→ Upda</w:t>
+      </w:r>
+      <w:r>
+        <w:rPr>
+          <w:rFonts w:eastAsia="NSimSun" w:cs="Courier New" w:ascii="Courier New" w:hAnsi="Courier New"/>
+          <w:color w:val="auto"/>
+          <w:kern w:val="2"/>
+          <w:sz w:val="20"/>
+          <w:szCs w:val="20"/>
+          <w:lang w:val="en-US" w:eastAsia="zh-CN" w:bidi="fa-IR"/>
+        </w:rPr>
+        <w:t>te File</w:t>
+        <w:tab/>
+        <w:tab/>
+        <w:t>: launchSettings.json</w:t>
+      </w:r>
+    </w:p>
+    <w:p>
+      <w:pPr>
+        <w:pStyle w:val="Normal"/>
+        <w:bidi w:val="0"/>
+        <w:jc w:val="left"/>
+        <w:rPr>
+          <w:rFonts w:ascii="Courier New" w:hAnsi="Courier New" w:eastAsia="NSimSun" w:cs="Courier New"/>
+          <w:color w:val="auto"/>
+          <w:kern w:val="2"/>
+          <w:sz w:val="20"/>
+          <w:szCs w:val="20"/>
+          <w:lang w:val="en-US" w:eastAsia="zh-CN" w:bidi="fa-IR"/>
+        </w:rPr>
+      </w:pPr>
+      <w:r>
+        <w:rPr>
+          <w:rFonts w:eastAsia="NSimSun" w:cs="Courier New" w:ascii="Courier New" w:hAnsi="Courier New"/>
+          <w:color w:val="auto"/>
+          <w:kern w:val="2"/>
+          <w:sz w:val="20"/>
+          <w:szCs w:val="20"/>
+          <w:lang w:val="en-US" w:eastAsia="zh-CN" w:bidi="fa-IR"/>
+        </w:rPr>
+      </w:r>
+    </w:p>
+    <w:p>
+      <w:pPr>
+        <w:pStyle w:val="Normal"/>
+        <w:bidi w:val="0"/>
+        <w:jc w:val="left"/>
+        <w:rPr>
+          <w:rFonts w:ascii="Courier New" w:hAnsi="Courier New" w:eastAsia="NSimSun" w:cs="Courier New"/>
           <w:b/>
           <w:bCs/>
-          <w:sz w:val="56"/>
-          <w:szCs w:val="56"/>
-        </w:rPr>
-        <w:t>5</w:t>
-      </w:r>
-      <w:r>
-        <w:rPr>
-          <w:rFonts w:cs="Courier New" w:ascii="Courier New" w:hAnsi="Courier New"/>
+          <w:color w:val="auto"/>
+          <w:kern w:val="2"/>
+          <w:sz w:val="20"/>
+          <w:szCs w:val="20"/>
+          <w:lang w:val="en-US" w:eastAsia="zh-CN" w:bidi="fa-IR"/>
+        </w:rPr>
+      </w:pPr>
+      <w:r>
+        <w:rPr>
+          <w:rFonts w:eastAsia="NSimSun" w:cs="Courier New" w:ascii="Courier New" w:hAnsi="Courier New"/>
           <w:b/>
           <w:bCs/>
-          <w:sz w:val="56"/>
-          <w:szCs w:val="56"/>
-        </w:rPr>
-        <w:t>00</w:t>
-      </w:r>
-    </w:p>
-    <w:p>
-      <w:pPr>
-        <w:pStyle w:val="Normal"/>
-        <w:bidi w:val="0"/>
-        <w:jc w:val="left"/>
-        <w:rPr>
-          <w:rFonts w:ascii="Courier New" w:hAnsi="Courier New" w:eastAsia="NSimSun" w:cs="Courier New"/>
-          <w:color w:val="auto"/>
-          <w:kern w:val="2"/>
-          <w:sz w:val="20"/>
-          <w:szCs w:val="20"/>
-          <w:lang w:val="en-US" w:eastAsia="zh-CN" w:bidi="fa-IR"/>
-        </w:rPr>
-      </w:pPr>
-      <w:r>
-        <w:rPr>
-          <w:rFonts w:eastAsia="NSimSun" w:cs="Courier New" w:ascii="Courier New" w:hAnsi="Courier New"/>
-          <w:color w:val="auto"/>
-          <w:kern w:val="2"/>
-          <w:sz w:val="20"/>
-          <w:szCs w:val="20"/>
-          <w:lang w:val="en-US" w:eastAsia="zh-CN" w:bidi="fa-IR"/>
-        </w:rPr>
-      </w:r>
-    </w:p>
-    <w:p>
-      <w:pPr>
-        <w:pStyle w:val="Normal"/>
-        <w:bidi w:val="0"/>
-        <w:jc w:val="left"/>
-        <w:rPr>
-          <w:rFonts w:ascii="Courier New" w:hAnsi="Courier New" w:cs="Courier New"/>
-          <w:sz w:val="20"/>
-          <w:szCs w:val="20"/>
-        </w:rPr>
-      </w:pPr>
-      <w:r>
-        <w:rPr>
-          <w:rFonts w:cs="Courier New" w:ascii="Courier New" w:hAnsi="Courier New"/>
-          <w:sz w:val="20"/>
-          <w:szCs w:val="20"/>
-        </w:rPr>
-        <w:t>[Properties]</w:t>
-        <w:tab/>
-        <w:t>→ Upda</w:t>
-      </w:r>
-      <w:r>
-        <w:rPr>
-          <w:rFonts w:eastAsia="NSimSun" w:cs="Courier New" w:ascii="Courier New" w:hAnsi="Courier New"/>
-          <w:color w:val="auto"/>
-          <w:kern w:val="2"/>
-          <w:sz w:val="20"/>
-          <w:szCs w:val="20"/>
-          <w:lang w:val="en-US" w:eastAsia="zh-CN" w:bidi="fa-IR"/>
-        </w:rPr>
-        <w:t>te File</w:t>
-        <w:tab/>
-        <w:tab/>
-        <w:t>: launchSettings.json</w:t>
-      </w:r>
-    </w:p>
-    <w:p>
-      <w:pPr>
-        <w:pStyle w:val="Normal"/>
-        <w:bidi w:val="0"/>
-        <w:jc w:val="left"/>
-        <w:rPr>
-          <w:rFonts w:ascii="Courier New" w:hAnsi="Courier New" w:eastAsia="NSimSun" w:cs="Courier New"/>
-          <w:color w:val="auto"/>
-          <w:kern w:val="2"/>
-          <w:sz w:val="20"/>
-          <w:szCs w:val="20"/>
-          <w:lang w:val="en-US" w:eastAsia="zh-CN" w:bidi="fa-IR"/>
-        </w:rPr>
-      </w:pPr>
-      <w:r>
-        <w:rPr>
-          <w:rFonts w:eastAsia="NSimSun" w:cs="Courier New" w:ascii="Courier New" w:hAnsi="Courier New"/>
-          <w:color w:val="auto"/>
-          <w:kern w:val="2"/>
-          <w:sz w:val="20"/>
-          <w:szCs w:val="20"/>
-          <w:lang w:val="en-US" w:eastAsia="zh-CN" w:bidi="fa-IR"/>
-        </w:rPr>
-      </w:r>
-    </w:p>
-    <w:p>
-      <w:pPr>
-        <w:pStyle w:val="Normal"/>
-        <w:bidi w:val="0"/>
-        <w:jc w:val="left"/>
-        <w:rPr>
-          <w:rFonts w:ascii="Courier New" w:hAnsi="Courier New" w:eastAsia="NSimSun" w:cs="Courier New"/>
-          <w:b/>
-          <w:bCs/>
-          <w:color w:val="auto"/>
-          <w:kern w:val="2"/>
-          <w:sz w:val="20"/>
-          <w:szCs w:val="20"/>
-          <w:lang w:val="en-US" w:eastAsia="zh-CN" w:bidi="fa-IR"/>
-        </w:rPr>
-      </w:pPr>
-      <w:r>
-        <w:rPr>
-          <w:rFonts w:eastAsia="NSimSun" w:cs="Courier New" w:ascii="Courier New" w:hAnsi="Courier New"/>
-          <w:b/>
-          <w:bCs/>
-          <w:color w:val="auto"/>
-          <w:kern w:val="2"/>
-          <w:sz w:val="20"/>
-          <w:szCs w:val="20"/>
-          <w:lang w:val="en-US" w:eastAsia="zh-CN" w:bidi="fa-IR"/>
-        </w:rPr>
-        <w:t xml:space="preserve">Install NuGets </w:t>
-      </w:r>
-      <w:r>
-        <w:rPr>
-          <w:rFonts w:eastAsia="NSimSun" w:cs="Courier New" w:ascii="Courier New" w:hAnsi="Courier New"/>
-          <w:b/>
-          <w:bCs/>
-          <w:color w:val="auto"/>
-          <w:kern w:val="2"/>
-          <w:sz w:val="20"/>
-          <w:szCs w:val="20"/>
-          <w:lang w:val="en-US" w:eastAsia="zh-CN" w:bidi="fa-IR"/>
-        </w:rPr>
-        <w:t>(Clients.csproj)</w:t>
-      </w:r>
-      <w:r>
-        <w:rPr>
-          <w:rFonts w:eastAsia="NSimSun" w:cs="Courier New" w:ascii="Courier New" w:hAnsi="Courier New"/>
-          <w:b/>
-          <w:bCs/>
-          <w:color w:val="auto"/>
-          <w:kern w:val="2"/>
-          <w:sz w:val="20"/>
-          <w:szCs w:val="20"/>
-          <w:lang w:val="en-US" w:eastAsia="zh-CN" w:bidi="fa-IR"/>
-        </w:rPr>
-        <w:t>:</w:t>
+          <w:color w:val="auto"/>
+          <w:kern w:val="2"/>
+          <w:sz w:val="20"/>
+          <w:szCs w:val="20"/>
+          <w:lang w:val="en-US" w:eastAsia="zh-CN" w:bidi="fa-IR"/>
+        </w:rPr>
+        <w:t>Install NuGets (Clients.csproj):</w:t>
       </w:r>
     </w:p>
     <w:p>
@@ -13044,36 +12939,12 @@
           <w:sz w:val="20"/>
           <w:szCs w:val="20"/>
         </w:rPr>
-        <w:t>[</w:t>
-      </w:r>
-      <w:r>
-        <w:rPr>
-          <w:rFonts w:cs="Courier New" w:ascii="Courier New" w:hAnsi="Courier New"/>
-          <w:sz w:val="20"/>
-          <w:szCs w:val="20"/>
-        </w:rPr>
-        <w:t>Shared</w:t>
-      </w:r>
-      <w:r>
-        <w:rPr>
-          <w:rFonts w:cs="Courier New" w:ascii="Courier New" w:hAnsi="Courier New"/>
-          <w:sz w:val="20"/>
-          <w:szCs w:val="20"/>
-        </w:rPr>
-        <w:t>]</w:t>
+        <w:t>[Shared]</w:t>
         <w:tab/>
         <w:tab/>
         <w:t>→ Update File</w:t>
         <w:tab/>
-        <w:t xml:space="preserve">: </w:t>
-      </w:r>
-      <w:r>
-        <w:rPr>
-          <w:rFonts w:cs="Courier New" w:ascii="Courier New" w:hAnsi="Courier New"/>
-          <w:sz w:val="20"/>
-          <w:szCs w:val="20"/>
-        </w:rPr>
-        <w:t>MainLayout.razor</w:t>
+        <w:t>: MainLayout.razor</w:t>
       </w:r>
     </w:p>
     <w:p>
@@ -13112,36 +12983,12 @@
           <w:sz w:val="20"/>
           <w:szCs w:val="20"/>
         </w:rPr>
-        <w:t>[</w:t>
-      </w:r>
-      <w:r>
-        <w:rPr>
-          <w:rFonts w:cs="Courier New" w:ascii="Courier New" w:hAnsi="Courier New"/>
-          <w:sz w:val="20"/>
-          <w:szCs w:val="20"/>
-        </w:rPr>
-        <w:t>[Clients]</w:t>
-      </w:r>
-      <w:r>
-        <w:rPr>
-          <w:rFonts w:cs="Courier New" w:ascii="Courier New" w:hAnsi="Courier New"/>
-          <w:sz w:val="20"/>
-          <w:szCs w:val="20"/>
-        </w:rPr>
-        <w:t>]</w:t>
+        <w:t>[[Clients]]</w:t>
         <w:tab/>
         <w:tab/>
         <w:t>→ Update File</w:t>
         <w:tab/>
-        <w:t xml:space="preserve">: </w:t>
-      </w:r>
-      <w:r>
-        <w:rPr>
-          <w:rFonts w:cs="Courier New" w:ascii="Courier New" w:hAnsi="Courier New"/>
-          <w:sz w:val="20"/>
-          <w:szCs w:val="20"/>
-        </w:rPr>
-        <w:t>Program.cs</w:t>
+        <w:t>: Program.cs</w:t>
       </w:r>
     </w:p>
     <w:p>
@@ -13156,7 +13003,11 @@
         </w:rPr>
       </w:pPr>
       <w:r>
-        <w:rPr/>
+        <w:rPr>
+          <w:rFonts w:cs="Courier New" w:ascii="Courier New" w:hAnsi="Courier New"/>
+          <w:sz w:val="20"/>
+          <w:szCs w:val="20"/>
+        </w:rPr>
       </w:r>
     </w:p>
     <w:p>
@@ -13268,7 +13119,11 @@
         </w:rPr>
       </w:pPr>
       <w:r>
-        <w:rPr/>
+        <w:rPr>
+          <w:rFonts w:cs="Courier New" w:ascii="Courier New" w:hAnsi="Courier New"/>
+          <w:sz w:val="20"/>
+          <w:szCs w:val="20"/>
+        </w:rPr>
       </w:r>
     </w:p>
     <w:p>
@@ -13288,36 +13143,12 @@
           <w:sz w:val="20"/>
           <w:szCs w:val="20"/>
         </w:rPr>
-        <w:t>[</w:t>
-      </w:r>
-      <w:r>
-        <w:rPr>
-          <w:rFonts w:cs="Courier New" w:ascii="Courier New" w:hAnsi="Courier New"/>
-          <w:sz w:val="20"/>
-          <w:szCs w:val="20"/>
-        </w:rPr>
-        <w:t>Providers</w:t>
-      </w:r>
-      <w:r>
-        <w:rPr>
-          <w:rFonts w:cs="Courier New" w:ascii="Courier New" w:hAnsi="Courier New"/>
-          <w:sz w:val="20"/>
-          <w:szCs w:val="20"/>
-        </w:rPr>
-        <w:t>]</w:t>
+        <w:t>[Providers]</w:t>
         <w:tab/>
         <w:tab/>
         <w:t>→ Update File</w:t>
         <w:tab/>
-        <w:t xml:space="preserve">: </w:t>
-      </w:r>
-      <w:r>
-        <w:rPr>
-          <w:rFonts w:cs="Courier New" w:ascii="Courier New" w:hAnsi="Courier New"/>
-          <w:sz w:val="20"/>
-          <w:szCs w:val="20"/>
-        </w:rPr>
-        <w:t>CustomAuthenticationStateProvider.cs</w:t>
+        <w:t>: CustomAuthenticationStateProvider.cs</w:t>
       </w:r>
     </w:p>
     <w:p>
@@ -13332,7 +13163,11 @@
         </w:rPr>
       </w:pPr>
       <w:r>
-        <w:rPr/>
+        <w:rPr>
+          <w:rFonts w:cs="Courier New" w:ascii="Courier New" w:hAnsi="Courier New"/>
+          <w:sz w:val="20"/>
+          <w:szCs w:val="20"/>
+        </w:rPr>
       </w:r>
     </w:p>
     <w:p>
@@ -13389,7 +13224,11 @@
         </w:rPr>
       </w:pPr>
       <w:r>
-        <w:rPr/>
+        <w:rPr>
+          <w:rFonts w:cs="Courier New" w:ascii="Courier New" w:hAnsi="Courier New"/>
+          <w:sz w:val="20"/>
+          <w:szCs w:val="20"/>
+        </w:rPr>
       </w:r>
     </w:p>
     <w:p>
@@ -13428,23 +13267,7 @@
           <w:sz w:val="20"/>
           <w:szCs w:val="20"/>
         </w:rPr>
-        <w:t>[</w:t>
-      </w:r>
-      <w:r>
-        <w:rPr>
-          <w:rFonts w:cs="Courier New" w:ascii="Courier New" w:hAnsi="Courier New"/>
-          <w:sz w:val="20"/>
-          <w:szCs w:val="20"/>
-        </w:rPr>
-        <w:t>Pages</w:t>
-      </w:r>
-      <w:r>
-        <w:rPr>
-          <w:rFonts w:cs="Courier New" w:ascii="Courier New" w:hAnsi="Courier New"/>
-          <w:sz w:val="20"/>
-          <w:szCs w:val="20"/>
-        </w:rPr>
-        <w:t>]</w:t>
+        <w:t>[Pages]</w:t>
       </w:r>
     </w:p>
     <w:p>
@@ -13464,35 +13287,11 @@
           <w:sz w:val="20"/>
           <w:szCs w:val="20"/>
         </w:rPr>
-        <w:t>[</w:t>
-      </w:r>
-      <w:r>
-        <w:rPr>
-          <w:rFonts w:cs="Courier New" w:ascii="Courier New" w:hAnsi="Courier New"/>
-          <w:sz w:val="20"/>
-          <w:szCs w:val="20"/>
-        </w:rPr>
-        <w:t>Authentication</w:t>
-      </w:r>
-      <w:r>
-        <w:rPr>
-          <w:rFonts w:cs="Courier New" w:ascii="Courier New" w:hAnsi="Courier New"/>
-          <w:sz w:val="20"/>
-          <w:szCs w:val="20"/>
-        </w:rPr>
-        <w:t>]</w:t>
+        <w:t>[Authentication]</w:t>
         <w:tab/>
         <w:t>→ Update File</w:t>
         <w:tab/>
-        <w:t xml:space="preserve">: </w:t>
-      </w:r>
-      <w:r>
-        <w:rPr>
-          <w:rFonts w:cs="Courier New" w:ascii="Courier New" w:hAnsi="Courier New"/>
-          <w:sz w:val="20"/>
-          <w:szCs w:val="20"/>
-        </w:rPr>
-        <w:t>Login.razor</w:t>
+        <w:t>: Login.razor</w:t>
       </w:r>
     </w:p>
     <w:p>
@@ -13531,23 +13330,7 @@
           <w:sz w:val="20"/>
           <w:szCs w:val="20"/>
         </w:rPr>
-        <w:t>[</w:t>
-      </w:r>
-      <w:r>
-        <w:rPr>
-          <w:rFonts w:cs="Courier New" w:ascii="Courier New" w:hAnsi="Courier New"/>
-          <w:sz w:val="20"/>
-          <w:szCs w:val="20"/>
-        </w:rPr>
-        <w:t>Pages</w:t>
-      </w:r>
-      <w:r>
-        <w:rPr>
-          <w:rFonts w:cs="Courier New" w:ascii="Courier New" w:hAnsi="Courier New"/>
-          <w:sz w:val="20"/>
-          <w:szCs w:val="20"/>
-        </w:rPr>
-        <w:t>]</w:t>
+        <w:t>[Pages]</w:t>
       </w:r>
     </w:p>
     <w:p>
@@ -13567,35 +13350,11 @@
           <w:sz w:val="20"/>
           <w:szCs w:val="20"/>
         </w:rPr>
-        <w:t>[</w:t>
-      </w:r>
-      <w:r>
-        <w:rPr>
-          <w:rFonts w:cs="Courier New" w:ascii="Courier New" w:hAnsi="Courier New"/>
-          <w:sz w:val="20"/>
-          <w:szCs w:val="20"/>
-        </w:rPr>
-        <w:t>Authentication</w:t>
-      </w:r>
-      <w:r>
-        <w:rPr>
-          <w:rFonts w:cs="Courier New" w:ascii="Courier New" w:hAnsi="Courier New"/>
-          <w:sz w:val="20"/>
-          <w:szCs w:val="20"/>
-        </w:rPr>
-        <w:t>]</w:t>
+        <w:t>[Authentication]</w:t>
         <w:tab/>
         <w:t>→ Update File</w:t>
         <w:tab/>
-        <w:t xml:space="preserve">: </w:t>
-      </w:r>
-      <w:r>
-        <w:rPr>
-          <w:rFonts w:cs="Courier New" w:ascii="Courier New" w:hAnsi="Courier New"/>
-          <w:sz w:val="20"/>
-          <w:szCs w:val="20"/>
-        </w:rPr>
-        <w:t>Logout.razor</w:t>
+        <w:t>: Logout.razor</w:t>
       </w:r>
     </w:p>
     <w:p>
@@ -13610,7 +13369,11 @@
         </w:rPr>
       </w:pPr>
       <w:r>
-        <w:rPr/>
+        <w:rPr>
+          <w:rFonts w:cs="Courier New" w:ascii="Courier New" w:hAnsi="Courier New"/>
+          <w:sz w:val="20"/>
+          <w:szCs w:val="20"/>
+        </w:rPr>
       </w:r>
     </w:p>
     <w:p>

</xml_diff>

<commit_message>
Version 2.4 - Clean Code
</commit_message>
<xml_diff>
--- a/docs/Readme.docx
+++ b/docs/Readme.docx
@@ -9741,7 +9741,11 @@
         </w:rPr>
       </w:pPr>
       <w:r>
-        <w:rPr/>
+        <w:rPr>
+          <w:rFonts w:cs="Courier New" w:ascii="Courier New" w:hAnsi="Courier New"/>
+          <w:sz w:val="20"/>
+          <w:szCs w:val="20"/>
+        </w:rPr>
       </w:r>
     </w:p>
     <w:p>
@@ -9791,23 +9795,7 @@
         <w:tab/>
         <w:t>→ Delete File</w:t>
         <w:tab/>
-        <w:t xml:space="preserve">: </w:t>
-      </w:r>
-      <w:r>
-        <w:rPr>
-          <w:rFonts w:cs="Courier New" w:ascii="Courier New" w:hAnsi="Courier New"/>
-          <w:sz w:val="20"/>
-          <w:szCs w:val="20"/>
-        </w:rPr>
-        <w:t>Weather</w:t>
-      </w:r>
-      <w:r>
-        <w:rPr>
-          <w:rFonts w:cs="Courier New" w:ascii="Courier New" w:hAnsi="Courier New"/>
-          <w:sz w:val="20"/>
-          <w:szCs w:val="20"/>
-        </w:rPr>
-        <w:t>.razor</w:t>
+        <w:t>: Weather.razor</w:t>
       </w:r>
     </w:p>
     <w:p>
@@ -9990,23 +9978,7 @@
           <w:sz w:val="20"/>
           <w:szCs w:val="20"/>
         </w:rPr>
-        <w:t>[</w:t>
-      </w:r>
-      <w:r>
-        <w:rPr>
-          <w:rFonts w:cs="Courier New" w:ascii="Courier New" w:hAnsi="Courier New"/>
-          <w:sz w:val="20"/>
-          <w:szCs w:val="20"/>
-        </w:rPr>
-        <w:t>Layout</w:t>
-      </w:r>
-      <w:r>
-        <w:rPr>
-          <w:rFonts w:cs="Courier New" w:ascii="Courier New" w:hAnsi="Courier New"/>
-          <w:sz w:val="20"/>
-          <w:szCs w:val="20"/>
-        </w:rPr>
-        <w:t>]</w:t>
+        <w:t>[Layout]</w:t>
         <w:tab/>
         <w:tab/>
         <w:t>→ Update File</w:t>
@@ -10051,15 +10023,7 @@
           <w:szCs w:val="20"/>
         </w:rPr>
         <w:tab/>
-        <w:t xml:space="preserve">Link to </w:t>
-      </w:r>
-      <w:r>
-        <w:rPr>
-          <w:rFonts w:cs="Courier New" w:ascii="Courier New" w:hAnsi="Courier New"/>
-          <w:sz w:val="20"/>
-          <w:szCs w:val="20"/>
-        </w:rPr>
-        <w:t>Page 1 to Page 5</w:t>
+        <w:t>Link to Page 1 to Page 5</w:t>
       </w:r>
     </w:p>
     <w:p>
@@ -10235,15 +10199,7 @@
           <w:szCs w:val="20"/>
         </w:rPr>
         <w:tab/>
-        <w:t xml:space="preserve">Link to Login and Logout </w:t>
-      </w:r>
-      <w:r>
-        <w:rPr>
-          <w:rFonts w:cs="Courier New" w:ascii="Courier New" w:hAnsi="Courier New"/>
-          <w:sz w:val="20"/>
-          <w:szCs w:val="20"/>
-        </w:rPr>
-        <w:t>Pages</w:t>
+        <w:t>Link to Login and Logout Pages</w:t>
       </w:r>
     </w:p>
     <w:p>
@@ -11054,7 +11010,24 @@
           <w:sz w:val="20"/>
           <w:szCs w:val="20"/>
         </w:rPr>
-        <w:t>[Infrastructure]</w:t>
+        <w:t>[</w:t>
+      </w:r>
+      <w:r>
+        <w:rPr>
+          <w:rFonts w:cs="Courier New" w:ascii="Courier New" w:hAnsi="Courier New"/>
+          <w:sz w:val="20"/>
+          <w:szCs w:val="20"/>
+        </w:rPr>
+        <w:t>Providers</w:t>
+      </w:r>
+      <w:r>
+        <w:rPr>
+          <w:rFonts w:cs="Courier New" w:ascii="Courier New" w:hAnsi="Courier New"/>
+          <w:sz w:val="20"/>
+          <w:szCs w:val="20"/>
+        </w:rPr>
+        <w:t>]</w:t>
+        <w:tab/>
         <w:tab/>
         <w:t>→ Create File</w:t>
         <w:tab/>
@@ -11687,11 +11660,7 @@
         </w:rPr>
       </w:pPr>
       <w:r>
-        <w:rPr>
-          <w:rFonts w:cs="Courier New" w:ascii="Courier New" w:hAnsi="Courier New"/>
-          <w:sz w:val="20"/>
-          <w:szCs w:val="20"/>
-        </w:rPr>
+        <w:rPr/>
       </w:r>
     </w:p>
     <w:p>
@@ -11817,7 +11786,23 @@
           <w:szCs w:val="20"/>
         </w:rPr>
         <w:tab/>
-        <w:t>[Infrastructure] → Create File: CustomAuthenticationStateProvider.cs</w:t>
+        <w:t>[</w:t>
+      </w:r>
+      <w:r>
+        <w:rPr>
+          <w:rFonts w:cs="Courier New" w:ascii="Courier New" w:hAnsi="Courier New"/>
+          <w:sz w:val="20"/>
+          <w:szCs w:val="20"/>
+        </w:rPr>
+        <w:t>Providers</w:t>
+      </w:r>
+      <w:r>
+        <w:rPr>
+          <w:rFonts w:cs="Courier New" w:ascii="Courier New" w:hAnsi="Courier New"/>
+          <w:sz w:val="20"/>
+          <w:szCs w:val="20"/>
+        </w:rPr>
+        <w:t>] → Create File: CustomAuthenticationStateProvider.cs</w:t>
       </w:r>
     </w:p>
     <w:p>
@@ -11838,7 +11823,9 @@
           <w:szCs w:val="20"/>
         </w:rPr>
         <w:tab/>
-        <w:t>[Shared]         → Create File: RedirectToLogin.razor</w:t>
+        <w:t>[Shared]</w:t>
+        <w:tab/>
+        <w:t>→ Create File: RedirectToLogin.razor</w:t>
       </w:r>
     </w:p>
     <w:p>

</xml_diff>

<commit_message>
Version 2.7 - Fix Page4 (Policy)
</commit_message>
<xml_diff>
--- a/docs/Readme.docx
+++ b/docs/Readme.docx
@@ -11010,23 +11010,7 @@
           <w:sz w:val="20"/>
           <w:szCs w:val="20"/>
         </w:rPr>
-        <w:t>[</w:t>
-      </w:r>
-      <w:r>
-        <w:rPr>
-          <w:rFonts w:cs="Courier New" w:ascii="Courier New" w:hAnsi="Courier New"/>
-          <w:sz w:val="20"/>
-          <w:szCs w:val="20"/>
-        </w:rPr>
-        <w:t>Providers</w:t>
-      </w:r>
-      <w:r>
-        <w:rPr>
-          <w:rFonts w:cs="Courier New" w:ascii="Courier New" w:hAnsi="Courier New"/>
-          <w:sz w:val="20"/>
-          <w:szCs w:val="20"/>
-        </w:rPr>
-        <w:t>]</w:t>
+        <w:t>[Providers]</w:t>
         <w:tab/>
         <w:tab/>
         <w:t>→ Create File</w:t>
@@ -11660,7 +11644,11 @@
         </w:rPr>
       </w:pPr>
       <w:r>
-        <w:rPr/>
+        <w:rPr>
+          <w:rFonts w:cs="Courier New" w:ascii="Courier New" w:hAnsi="Courier New"/>
+          <w:sz w:val="20"/>
+          <w:szCs w:val="20"/>
+        </w:rPr>
       </w:r>
     </w:p>
     <w:p>
@@ -11786,23 +11774,7 @@
           <w:szCs w:val="20"/>
         </w:rPr>
         <w:tab/>
-        <w:t>[</w:t>
-      </w:r>
-      <w:r>
-        <w:rPr>
-          <w:rFonts w:cs="Courier New" w:ascii="Courier New" w:hAnsi="Courier New"/>
-          <w:sz w:val="20"/>
-          <w:szCs w:val="20"/>
-        </w:rPr>
-        <w:t>Providers</w:t>
-      </w:r>
-      <w:r>
-        <w:rPr>
-          <w:rFonts w:cs="Courier New" w:ascii="Courier New" w:hAnsi="Courier New"/>
-          <w:sz w:val="20"/>
-          <w:szCs w:val="20"/>
-        </w:rPr>
-        <w:t>] → Create File: CustomAuthenticationStateProvider.cs</w:t>
+        <w:t>[Providers] → Create File: CustomAuthenticationStateProvider.cs</w:t>
       </w:r>
     </w:p>
     <w:p>
@@ -12502,9 +12474,42 @@
           <w:sz w:val="20"/>
           <w:szCs w:val="20"/>
         </w:rPr>
-        <w:t>[Infrastructure]</w:t>
-        <w:tab/>
-        <w:t>→ Create File</w:t>
+        <w:t>[</w:t>
+      </w:r>
+      <w:r>
+        <w:rPr>
+          <w:rFonts w:cs="Courier New" w:ascii="Courier New" w:hAnsi="Courier New"/>
+          <w:sz w:val="20"/>
+          <w:szCs w:val="20"/>
+        </w:rPr>
+        <w:t>Provider</w:t>
+      </w:r>
+      <w:r>
+        <w:rPr>
+          <w:rFonts w:cs="Courier New" w:ascii="Courier New" w:hAnsi="Courier New"/>
+          <w:sz w:val="20"/>
+          <w:szCs w:val="20"/>
+        </w:rPr>
+        <w:t>]</w:t>
+        <w:tab/>
+        <w:tab/>
+        <w:t xml:space="preserve">→ </w:t>
+      </w:r>
+      <w:r>
+        <w:rPr>
+          <w:rFonts w:cs="Courier New" w:ascii="Courier New" w:hAnsi="Courier New"/>
+          <w:sz w:val="20"/>
+          <w:szCs w:val="20"/>
+        </w:rPr>
+        <w:t>Update</w:t>
+      </w:r>
+      <w:r>
+        <w:rPr>
+          <w:rFonts w:cs="Courier New" w:ascii="Courier New" w:hAnsi="Courier New"/>
+          <w:sz w:val="20"/>
+          <w:szCs w:val="20"/>
+        </w:rPr>
+        <w:t xml:space="preserve"> File</w:t>
         <w:tab/>
         <w:t>: CustomAuthenticationStateProvider.cs</w:t>
       </w:r>
@@ -12546,7 +12551,23 @@
           <w:szCs w:val="20"/>
         </w:rPr>
         <w:tab/>
-        <w:t>Not Anonymous!</w:t>
+        <w:t xml:space="preserve">Not Anonymous </w:t>
+      </w:r>
+      <w:r>
+        <w:rPr>
+          <w:rFonts w:cs="Courier New" w:ascii="Courier New" w:hAnsi="Courier New"/>
+          <w:sz w:val="20"/>
+          <w:szCs w:val="20"/>
+        </w:rPr>
+        <w:t>User</w:t>
+      </w:r>
+      <w:r>
+        <w:rPr>
+          <w:rFonts w:cs="Courier New" w:ascii="Courier New" w:hAnsi="Courier New"/>
+          <w:sz w:val="20"/>
+          <w:szCs w:val="20"/>
+        </w:rPr>
+        <w:t>!</w:t>
       </w:r>
     </w:p>
     <w:p>
@@ -12561,11 +12582,7 @@
         </w:rPr>
       </w:pPr>
       <w:r>
-        <w:rPr>
-          <w:rFonts w:cs="Courier New" w:ascii="Courier New" w:hAnsi="Courier New"/>
-          <w:sz w:val="20"/>
-          <w:szCs w:val="20"/>
-        </w:rPr>
+        <w:rPr/>
       </w:r>
     </w:p>
     <w:p>
@@ -12585,11 +12602,15 @@
           <w:sz w:val="20"/>
           <w:szCs w:val="20"/>
         </w:rPr>
-        <w:t>[Authentication]</w:t>
-        <w:tab/>
-        <w:t>→ Update File</w:t>
-        <w:tab/>
-        <w:t>: Logout.razor</w:t>
+        <w:tab/>
+      </w:r>
+      <w:r>
+        <w:rPr>
+          <w:rFonts w:cs="Courier New" w:ascii="Courier New" w:hAnsi="Courier New"/>
+          <w:sz w:val="20"/>
+          <w:szCs w:val="20"/>
+        </w:rPr>
+        <w:t>Test: Solution (1) to (4)</w:t>
       </w:r>
     </w:p>
     <w:p>

</xml_diff>

<commit_message>
Version 2.9 - Clean Code
</commit_message>
<xml_diff>
--- a/docs/Readme.docx
+++ b/docs/Readme.docx
@@ -12474,15 +12474,15 @@
           <w:sz w:val="20"/>
           <w:szCs w:val="20"/>
         </w:rPr>
-        <w:t>[</w:t>
-      </w:r>
-      <w:r>
-        <w:rPr>
-          <w:rFonts w:cs="Courier New" w:ascii="Courier New" w:hAnsi="Courier New"/>
-          <w:sz w:val="20"/>
-          <w:szCs w:val="20"/>
-        </w:rPr>
-        <w:t>Provider</w:t>
+        <w:t>[Provider</w:t>
+      </w:r>
+      <w:r>
+        <w:rPr>
+          <w:rFonts w:cs="Courier New" w:ascii="Courier New" w:hAnsi="Courier New"/>
+          <w:sz w:val="20"/>
+          <w:szCs w:val="20"/>
+        </w:rPr>
+        <w:t>s</w:t>
       </w:r>
       <w:r>
         <w:rPr>
@@ -12493,23 +12493,7 @@
         <w:t>]</w:t>
         <w:tab/>
         <w:tab/>
-        <w:t xml:space="preserve">→ </w:t>
-      </w:r>
-      <w:r>
-        <w:rPr>
-          <w:rFonts w:cs="Courier New" w:ascii="Courier New" w:hAnsi="Courier New"/>
-          <w:sz w:val="20"/>
-          <w:szCs w:val="20"/>
-        </w:rPr>
-        <w:t>Update</w:t>
-      </w:r>
-      <w:r>
-        <w:rPr>
-          <w:rFonts w:cs="Courier New" w:ascii="Courier New" w:hAnsi="Courier New"/>
-          <w:sz w:val="20"/>
-          <w:szCs w:val="20"/>
-        </w:rPr>
-        <w:t xml:space="preserve"> File</w:t>
+        <w:t>→ Update File</w:t>
         <w:tab/>
         <w:t>: CustomAuthenticationStateProvider.cs</w:t>
       </w:r>
@@ -12551,23 +12535,7 @@
           <w:szCs w:val="20"/>
         </w:rPr>
         <w:tab/>
-        <w:t xml:space="preserve">Not Anonymous </w:t>
-      </w:r>
-      <w:r>
-        <w:rPr>
-          <w:rFonts w:cs="Courier New" w:ascii="Courier New" w:hAnsi="Courier New"/>
-          <w:sz w:val="20"/>
-          <w:szCs w:val="20"/>
-        </w:rPr>
-        <w:t>User</w:t>
-      </w:r>
-      <w:r>
-        <w:rPr>
-          <w:rFonts w:cs="Courier New" w:ascii="Courier New" w:hAnsi="Courier New"/>
-          <w:sz w:val="20"/>
-          <w:szCs w:val="20"/>
-        </w:rPr>
-        <w:t>!</w:t>
+        <w:t>Not Anonymous User!</w:t>
       </w:r>
     </w:p>
     <w:p>
@@ -12582,7 +12550,11 @@
         </w:rPr>
       </w:pPr>
       <w:r>
-        <w:rPr/>
+        <w:rPr>
+          <w:rFonts w:cs="Courier New" w:ascii="Courier New" w:hAnsi="Courier New"/>
+          <w:sz w:val="20"/>
+          <w:szCs w:val="20"/>
+        </w:rPr>
       </w:r>
     </w:p>
     <w:p>
@@ -12603,13 +12575,6 @@
           <w:szCs w:val="20"/>
         </w:rPr>
         <w:tab/>
-      </w:r>
-      <w:r>
-        <w:rPr>
-          <w:rFonts w:cs="Courier New" w:ascii="Courier New" w:hAnsi="Courier New"/>
-          <w:sz w:val="20"/>
-          <w:szCs w:val="20"/>
-        </w:rPr>
         <w:t>Test: Solution (1) to (4)</w:t>
       </w:r>
     </w:p>

</xml_diff>

<commit_message>
Version 3.1 - Learning Local and Session Storage in Learn 500
</commit_message>
<xml_diff>
--- a/docs/Readme.docx
+++ b/docs/Readme.docx
@@ -12474,23 +12474,7 @@
           <w:sz w:val="20"/>
           <w:szCs w:val="20"/>
         </w:rPr>
-        <w:t>[Provider</w:t>
-      </w:r>
-      <w:r>
-        <w:rPr>
-          <w:rFonts w:cs="Courier New" w:ascii="Courier New" w:hAnsi="Courier New"/>
-          <w:sz w:val="20"/>
-          <w:szCs w:val="20"/>
-        </w:rPr>
-        <w:t>s</w:t>
-      </w:r>
-      <w:r>
-        <w:rPr>
-          <w:rFonts w:cs="Courier New" w:ascii="Courier New" w:hAnsi="Courier New"/>
-          <w:sz w:val="20"/>
-          <w:szCs w:val="20"/>
-        </w:rPr>
-        <w:t>]</w:t>
+        <w:t>[Providers]</w:t>
         <w:tab/>
         <w:tab/>
         <w:t>→ Update File</w:t>
@@ -12776,7 +12760,6 @@
         </w:rPr>
         <w:t>te File</w:t>
         <w:tab/>
-        <w:tab/>
         <w:t>: launchSettings.json</w:t>
       </w:r>
     </w:p>
@@ -12833,6 +12816,33 @@
           <w:lang w:val="en-US" w:eastAsia="zh-CN" w:bidi="fa-IR"/>
         </w:rPr>
         <w:t>Install NuGets (Clients.csproj):</w:t>
+      </w:r>
+    </w:p>
+    <w:p>
+      <w:pPr>
+        <w:pStyle w:val="Normal"/>
+        <w:bidi w:val="0"/>
+        <w:jc w:val="left"/>
+        <w:rPr>
+          <w:rFonts w:ascii="Courier New" w:hAnsi="Courier New" w:eastAsia="NSimSun" w:cs="Courier New"/>
+          <w:color w:val="auto"/>
+          <w:kern w:val="2"/>
+          <w:sz w:val="20"/>
+          <w:szCs w:val="20"/>
+          <w:u w:val="single"/>
+          <w:lang w:val="en-US" w:eastAsia="zh-CN" w:bidi="fa-IR"/>
+        </w:rPr>
+      </w:pPr>
+      <w:r>
+        <w:rPr>
+          <w:rFonts w:eastAsia="NSimSun" w:cs="Courier New" w:ascii="Courier New" w:hAnsi="Courier New"/>
+          <w:color w:val="auto"/>
+          <w:kern w:val="2"/>
+          <w:sz w:val="20"/>
+          <w:szCs w:val="20"/>
+          <w:u w:val="single"/>
+          <w:lang w:val="en-US" w:eastAsia="zh-CN" w:bidi="fa-IR"/>
+        </w:rPr>
       </w:r>
     </w:p>
     <w:p>
@@ -12855,7 +12865,7 @@
         </w:rPr>
         <w:tab/>
       </w:r>
-      <w:hyperlink r:id="rId4">
+      <w:hyperlink r:id="rId5">
         <w:r>
           <w:rPr>
             <w:rStyle w:val="InternetLink"/>
@@ -12875,6 +12885,39 @@
         <w:pStyle w:val="Normal"/>
         <w:bidi w:val="0"/>
         <w:jc w:val="left"/>
+        <w:rPr/>
+      </w:pPr>
+      <w:r>
+        <w:rPr>
+          <w:rStyle w:val="InternetLink"/>
+          <w:rFonts w:eastAsia="NSimSun" w:cs="Courier New" w:ascii="Courier New" w:hAnsi="Courier New"/>
+          <w:color w:val="auto"/>
+          <w:kern w:val="2"/>
+          <w:sz w:val="20"/>
+          <w:szCs w:val="20"/>
+          <w:u w:val="none"/>
+          <w:lang w:val="en-US" w:eastAsia="zh-CN" w:bidi="fa-IR"/>
+        </w:rPr>
+        <w:tab/>
+      </w:r>
+      <w:r>
+        <w:rPr>
+          <w:rStyle w:val="InternetLink"/>
+          <w:rFonts w:eastAsia="NSimSun" w:cs="Courier New" w:ascii="Courier New" w:hAnsi="Courier New"/>
+          <w:color w:val="auto"/>
+          <w:kern w:val="2"/>
+          <w:sz w:val="20"/>
+          <w:szCs w:val="20"/>
+          <w:lang w:val="en-US" w:eastAsia="zh-CN" w:bidi="fa-IR"/>
+        </w:rPr>
+        <w:t>https://www.nuget.org/packages/Blazored.SessionStorage</w:t>
+      </w:r>
+    </w:p>
+    <w:p>
+      <w:pPr>
+        <w:pStyle w:val="Normal"/>
+        <w:bidi w:val="0"/>
+        <w:jc w:val="left"/>
         <w:rPr>
           <w:rFonts w:ascii="Courier New" w:hAnsi="Courier New" w:eastAsia="NSimSun" w:cs="Courier New"/>
           <w:color w:val="auto"/>
@@ -12912,12 +12955,12 @@
           <w:sz w:val="20"/>
           <w:szCs w:val="20"/>
         </w:rPr>
-        <w:t>[Shared]</w:t>
+        <w:t>[[Clients]]</w:t>
         <w:tab/>
         <w:tab/>
         <w:t>→ Update File</w:t>
         <w:tab/>
-        <w:t>: MainLayout.razor</w:t>
+        <w:t>: Program.cs</w:t>
       </w:r>
     </w:p>
     <w:p>
@@ -12945,99 +12988,77 @@
         <w:bidi w:val="0"/>
         <w:jc w:val="left"/>
         <w:rPr>
-          <w:rFonts w:ascii="Courier New" w:hAnsi="Courier New" w:cs="Courier New"/>
-          <w:sz w:val="20"/>
-          <w:szCs w:val="20"/>
-        </w:rPr>
-      </w:pPr>
-      <w:r>
-        <w:rPr>
-          <w:rFonts w:cs="Courier New" w:ascii="Courier New" w:hAnsi="Courier New"/>
-          <w:sz w:val="20"/>
-          <w:szCs w:val="20"/>
-        </w:rPr>
-        <w:t>[[Clients]]</w:t>
-        <w:tab/>
-        <w:tab/>
-        <w:t>→ Update File</w:t>
-        <w:tab/>
-        <w:t>: Program.cs</w:t>
-      </w:r>
-    </w:p>
-    <w:p>
-      <w:pPr>
-        <w:pStyle w:val="Normal"/>
-        <w:bidi w:val="0"/>
-        <w:jc w:val="left"/>
-        <w:rPr>
-          <w:rFonts w:ascii="Courier New" w:hAnsi="Courier New" w:cs="Courier New"/>
-          <w:sz w:val="20"/>
-          <w:szCs w:val="20"/>
-        </w:rPr>
-      </w:pPr>
-      <w:r>
-        <w:rPr>
-          <w:rFonts w:cs="Courier New" w:ascii="Courier New" w:hAnsi="Courier New"/>
-          <w:sz w:val="20"/>
-          <w:szCs w:val="20"/>
-        </w:rPr>
-      </w:r>
-    </w:p>
-    <w:p>
-      <w:pPr>
-        <w:pStyle w:val="Normal"/>
-        <w:bidi w:val="0"/>
-        <w:jc w:val="left"/>
-        <w:rPr>
+          <w:rFonts w:ascii="Courier New" w:hAnsi="Courier New" w:eastAsia="NSimSun" w:cs="Courier New"/>
+          <w:color w:val="auto"/>
+          <w:kern w:val="2"/>
           <w:sz w:val="14"/>
           <w:szCs w:val="14"/>
-        </w:rPr>
-      </w:pPr>
-      <w:r>
-        <w:rPr>
-          <w:rFonts w:cs="Courier New" w:ascii="Courier New" w:hAnsi="Courier New"/>
+          <w:lang w:val="en-US" w:eastAsia="zh-CN" w:bidi="fa-IR"/>
+        </w:rPr>
+      </w:pPr>
+      <w:r>
+        <w:rPr>
+          <w:rFonts w:eastAsia="NSimSun" w:cs="Courier New" w:ascii="Courier New" w:hAnsi="Courier New"/>
+          <w:color w:val="auto"/>
+          <w:kern w:val="2"/>
           <w:sz w:val="14"/>
           <w:szCs w:val="14"/>
-        </w:rPr>
-        <w:tab/>
-        <w:t>builder.Services.AddBlazoredLocalStorage();</w:t>
-      </w:r>
-    </w:p>
-    <w:p>
-      <w:pPr>
-        <w:pStyle w:val="Normal"/>
-        <w:bidi w:val="0"/>
-        <w:jc w:val="left"/>
-        <w:rPr>
+          <w:lang w:val="en-US" w:eastAsia="zh-CN" w:bidi="fa-IR"/>
+        </w:rPr>
+        <w:tab/>
+        <w:t>using Blazored.LocalStorage;</w:t>
+      </w:r>
+    </w:p>
+    <w:p>
+      <w:pPr>
+        <w:pStyle w:val="Normal"/>
+        <w:bidi w:val="0"/>
+        <w:jc w:val="left"/>
+        <w:rPr>
+          <w:rFonts w:ascii="Courier New" w:hAnsi="Courier New" w:eastAsia="NSimSun" w:cs="Courier New"/>
+          <w:color w:val="auto"/>
+          <w:kern w:val="2"/>
           <w:sz w:val="14"/>
           <w:szCs w:val="14"/>
-        </w:rPr>
-      </w:pPr>
-      <w:r>
-        <w:rPr>
+          <w:lang w:val="en-US" w:eastAsia="zh-CN" w:bidi="fa-IR"/>
+        </w:rPr>
+      </w:pPr>
+      <w:r>
+        <w:rPr>
+          <w:rFonts w:eastAsia="NSimSun" w:cs="Courier New" w:ascii="Courier New" w:hAnsi="Courier New"/>
+          <w:color w:val="auto"/>
+          <w:kern w:val="2"/>
           <w:sz w:val="14"/>
           <w:szCs w:val="14"/>
-        </w:rPr>
-      </w:r>
-    </w:p>
-    <w:p>
-      <w:pPr>
-        <w:pStyle w:val="Normal"/>
-        <w:bidi w:val="0"/>
-        <w:jc w:val="left"/>
-        <w:rPr>
+          <w:lang w:val="en-US" w:eastAsia="zh-CN" w:bidi="fa-IR"/>
+        </w:rPr>
+        <w:tab/>
+        <w:t>using Blazored.SessionStorage;</w:t>
+      </w:r>
+    </w:p>
+    <w:p>
+      <w:pPr>
+        <w:pStyle w:val="Normal"/>
+        <w:bidi w:val="0"/>
+        <w:jc w:val="left"/>
+        <w:rPr>
+          <w:rFonts w:ascii="Courier New" w:hAnsi="Courier New" w:eastAsia="NSimSun" w:cs="Courier New"/>
+          <w:color w:val="auto"/>
+          <w:kern w:val="2"/>
           <w:sz w:val="14"/>
           <w:szCs w:val="14"/>
-        </w:rPr>
-      </w:pPr>
-      <w:r>
-        <w:rPr>
-          <w:rFonts w:cs="Courier New" w:ascii="Courier New" w:hAnsi="Courier New"/>
+          <w:lang w:val="en-US" w:eastAsia="zh-CN" w:bidi="fa-IR"/>
+        </w:rPr>
+      </w:pPr>
+      <w:r>
+        <w:rPr>
+          <w:rFonts w:eastAsia="NSimSun" w:cs="Courier New" w:ascii="Courier New" w:hAnsi="Courier New"/>
+          <w:color w:val="auto"/>
+          <w:kern w:val="2"/>
           <w:sz w:val="14"/>
           <w:szCs w:val="14"/>
-        </w:rPr>
-        <w:tab/>
-        <w:t>builder.Services.AddScoped&lt;Providers.CustomAuthenticationStateProvider&gt;();</w:t>
+          <w:lang w:val="en-US" w:eastAsia="zh-CN" w:bidi="fa-IR"/>
+        </w:rPr>
       </w:r>
     </w:p>
     <w:p>
@@ -13057,7 +13078,7 @@
           <w:szCs w:val="14"/>
         </w:rPr>
         <w:tab/>
-        <w:t>builder.Services.AddScoped&lt;AuthenticationStateProvider&gt;</w:t>
+        <w:t>builder.Services.AddBlazoredLocalStorage();</w:t>
       </w:r>
     </w:p>
     <w:p>
@@ -13077,7 +13098,456 @@
           <w:szCs w:val="14"/>
         </w:rPr>
         <w:tab/>
+        <w:t>builder.Services.AddBlazoredSessionStorage();</w:t>
+      </w:r>
+    </w:p>
+    <w:p>
+      <w:pPr>
+        <w:pStyle w:val="Normal"/>
+        <w:bidi w:val="0"/>
+        <w:jc w:val="left"/>
+        <w:rPr>
+          <w:sz w:val="14"/>
+          <w:szCs w:val="14"/>
+        </w:rPr>
+      </w:pPr>
+      <w:r>
+        <w:rPr>
+          <w:sz w:val="14"/>
+          <w:szCs w:val="14"/>
+        </w:rPr>
+      </w:r>
+    </w:p>
+    <w:p>
+      <w:pPr>
+        <w:pStyle w:val="Normal"/>
+        <w:bidi w:val="0"/>
+        <w:jc w:val="left"/>
+        <w:rPr>
+          <w:sz w:val="14"/>
+          <w:szCs w:val="14"/>
+        </w:rPr>
+      </w:pPr>
+      <w:r>
+        <w:rPr>
+          <w:rFonts w:cs="Courier New" w:ascii="Courier New" w:hAnsi="Courier New"/>
+          <w:sz w:val="14"/>
+          <w:szCs w:val="14"/>
+        </w:rPr>
+        <w:tab/>
+        <w:t>builder.Services.AddScoped&lt;Providers.CustomAuthenticationStateProvider&gt;();</w:t>
+      </w:r>
+    </w:p>
+    <w:p>
+      <w:pPr>
+        <w:pStyle w:val="Normal"/>
+        <w:bidi w:val="0"/>
+        <w:jc w:val="left"/>
+        <w:rPr>
+          <w:sz w:val="14"/>
+          <w:szCs w:val="14"/>
+        </w:rPr>
+      </w:pPr>
+      <w:r>
+        <w:rPr>
+          <w:rFonts w:cs="Courier New" w:ascii="Courier New" w:hAnsi="Courier New"/>
+          <w:sz w:val="14"/>
+          <w:szCs w:val="14"/>
+        </w:rPr>
+        <w:tab/>
+        <w:t>builder.Services.AddScoped&lt;AuthenticationStateProvider&gt;</w:t>
+      </w:r>
+    </w:p>
+    <w:p>
+      <w:pPr>
+        <w:pStyle w:val="Normal"/>
+        <w:bidi w:val="0"/>
+        <w:jc w:val="left"/>
+        <w:rPr>
+          <w:sz w:val="14"/>
+          <w:szCs w:val="14"/>
+        </w:rPr>
+      </w:pPr>
+      <w:r>
+        <w:rPr>
+          <w:rFonts w:cs="Courier New" w:ascii="Courier New" w:hAnsi="Courier New"/>
+          <w:sz w:val="14"/>
+          <w:szCs w:val="14"/>
+        </w:rPr>
+        <w:tab/>
         <w:t>(current =&gt; current.GetRequiredService&lt;Providers.CustomAuthenticationStateProvider&gt;());</w:t>
+      </w:r>
+    </w:p>
+    <w:p>
+      <w:pPr>
+        <w:pStyle w:val="Normal"/>
+        <w:bidi w:val="0"/>
+        <w:jc w:val="left"/>
+        <w:rPr>
+          <w:rFonts w:ascii="Courier New" w:hAnsi="Courier New" w:cs="Courier New"/>
+          <w:sz w:val="20"/>
+          <w:szCs w:val="20"/>
+        </w:rPr>
+      </w:pPr>
+      <w:r>
+        <w:rPr>
+          <w:rFonts w:cs="Courier New" w:ascii="Courier New" w:hAnsi="Courier New"/>
+          <w:sz w:val="20"/>
+          <w:szCs w:val="20"/>
+        </w:rPr>
+      </w:r>
+    </w:p>
+    <w:p>
+      <w:pPr>
+        <w:pStyle w:val="Normal"/>
+        <w:bidi w:val="0"/>
+        <w:jc w:val="left"/>
+        <w:rPr>
+          <w:rFonts w:ascii="Courier New" w:hAnsi="Courier New" w:cs="Courier New"/>
+          <w:sz w:val="20"/>
+          <w:szCs w:val="20"/>
+        </w:rPr>
+      </w:pPr>
+      <w:r>
+        <w:rPr>
+          <w:rFonts w:cs="Courier New" w:ascii="Courier New" w:hAnsi="Courier New"/>
+          <w:sz w:val="20"/>
+          <w:szCs w:val="20"/>
+        </w:rPr>
+        <w:t>[</w:t>
+      </w:r>
+      <w:r>
+        <w:rPr>
+          <w:rFonts w:cs="Courier New" w:ascii="Courier New" w:hAnsi="Courier New"/>
+          <w:sz w:val="20"/>
+          <w:szCs w:val="20"/>
+        </w:rPr>
+        <w:t>Pages</w:t>
+      </w:r>
+      <w:r>
+        <w:rPr>
+          <w:rFonts w:cs="Courier New" w:ascii="Courier New" w:hAnsi="Courier New"/>
+          <w:sz w:val="20"/>
+          <w:szCs w:val="20"/>
+        </w:rPr>
+        <w:t>]</w:t>
+        <w:tab/>
+        <w:tab/>
+        <w:t xml:space="preserve">→ </w:t>
+      </w:r>
+      <w:r>
+        <w:rPr>
+          <w:rFonts w:cs="Courier New" w:ascii="Courier New" w:hAnsi="Courier New"/>
+          <w:sz w:val="20"/>
+          <w:szCs w:val="20"/>
+        </w:rPr>
+        <w:t>Create</w:t>
+      </w:r>
+      <w:r>
+        <w:rPr>
+          <w:rFonts w:cs="Courier New" w:ascii="Courier New" w:hAnsi="Courier New"/>
+          <w:sz w:val="20"/>
+          <w:szCs w:val="20"/>
+        </w:rPr>
+        <w:t xml:space="preserve"> File</w:t>
+        <w:tab/>
+        <w:t xml:space="preserve">: </w:t>
+      </w:r>
+      <w:r>
+        <w:rPr>
+          <w:rFonts w:cs="Courier New" w:ascii="Courier New" w:hAnsi="Courier New"/>
+          <w:sz w:val="20"/>
+          <w:szCs w:val="20"/>
+        </w:rPr>
+        <w:t>LocalStorage</w:t>
+      </w:r>
+      <w:r>
+        <w:rPr>
+          <w:rFonts w:cs="Courier New" w:ascii="Courier New" w:hAnsi="Courier New"/>
+          <w:sz w:val="20"/>
+          <w:szCs w:val="20"/>
+        </w:rPr>
+        <w:t>.razor</w:t>
+      </w:r>
+    </w:p>
+    <w:p>
+      <w:pPr>
+        <w:pStyle w:val="Normal"/>
+        <w:bidi w:val="0"/>
+        <w:jc w:val="left"/>
+        <w:rPr>
+          <w:rFonts w:ascii="Courier New" w:hAnsi="Courier New" w:cs="Courier New"/>
+          <w:sz w:val="20"/>
+          <w:szCs w:val="20"/>
+        </w:rPr>
+      </w:pPr>
+      <w:r>
+        <w:rPr>
+          <w:rFonts w:cs="Courier New" w:ascii="Courier New" w:hAnsi="Courier New"/>
+          <w:sz w:val="20"/>
+          <w:szCs w:val="20"/>
+        </w:rPr>
+        <w:t>[</w:t>
+      </w:r>
+      <w:r>
+        <w:rPr>
+          <w:rFonts w:cs="Courier New" w:ascii="Courier New" w:hAnsi="Courier New"/>
+          <w:sz w:val="20"/>
+          <w:szCs w:val="20"/>
+        </w:rPr>
+        <w:t>Pages</w:t>
+      </w:r>
+      <w:r>
+        <w:rPr>
+          <w:rFonts w:cs="Courier New" w:ascii="Courier New" w:hAnsi="Courier New"/>
+          <w:sz w:val="20"/>
+          <w:szCs w:val="20"/>
+        </w:rPr>
+        <w:t>]</w:t>
+        <w:tab/>
+        <w:tab/>
+        <w:t xml:space="preserve">→ </w:t>
+      </w:r>
+      <w:r>
+        <w:rPr>
+          <w:rFonts w:cs="Courier New" w:ascii="Courier New" w:hAnsi="Courier New"/>
+          <w:sz w:val="20"/>
+          <w:szCs w:val="20"/>
+        </w:rPr>
+        <w:t>Create</w:t>
+      </w:r>
+      <w:r>
+        <w:rPr>
+          <w:rFonts w:cs="Courier New" w:ascii="Courier New" w:hAnsi="Courier New"/>
+          <w:sz w:val="20"/>
+          <w:szCs w:val="20"/>
+        </w:rPr>
+        <w:t xml:space="preserve"> File</w:t>
+        <w:tab/>
+        <w:t xml:space="preserve">: </w:t>
+      </w:r>
+      <w:r>
+        <w:rPr>
+          <w:rFonts w:cs="Courier New" w:ascii="Courier New" w:hAnsi="Courier New"/>
+          <w:sz w:val="20"/>
+          <w:szCs w:val="20"/>
+        </w:rPr>
+        <w:t>SessionStorage</w:t>
+      </w:r>
+      <w:r>
+        <w:rPr>
+          <w:rFonts w:cs="Courier New" w:ascii="Courier New" w:hAnsi="Courier New"/>
+          <w:sz w:val="20"/>
+          <w:szCs w:val="20"/>
+        </w:rPr>
+        <w:t>.razor</w:t>
+      </w:r>
+    </w:p>
+    <w:p>
+      <w:pPr>
+        <w:pStyle w:val="Normal"/>
+        <w:bidi w:val="0"/>
+        <w:jc w:val="left"/>
+        <w:rPr>
+          <w:rFonts w:ascii="Courier New" w:hAnsi="Courier New" w:cs="Courier New"/>
+          <w:sz w:val="20"/>
+          <w:szCs w:val="20"/>
+        </w:rPr>
+      </w:pPr>
+      <w:r>
+        <w:rPr>
+          <w:rFonts w:cs="Courier New" w:ascii="Courier New" w:hAnsi="Courier New"/>
+          <w:sz w:val="20"/>
+          <w:szCs w:val="20"/>
+        </w:rPr>
+      </w:r>
+    </w:p>
+    <w:p>
+      <w:pPr>
+        <w:pStyle w:val="Normal"/>
+        <w:bidi w:val="0"/>
+        <w:jc w:val="left"/>
+        <w:rPr>
+          <w:rFonts w:ascii="Courier New" w:hAnsi="Courier New" w:cs="Courier New"/>
+          <w:sz w:val="20"/>
+          <w:szCs w:val="20"/>
+        </w:rPr>
+      </w:pPr>
+      <w:r>
+        <w:rPr>
+          <w:rFonts w:cs="Courier New" w:ascii="Courier New" w:hAnsi="Courier New"/>
+          <w:sz w:val="20"/>
+          <w:szCs w:val="20"/>
+        </w:rPr>
+        <w:t>[</w:t>
+      </w:r>
+      <w:r>
+        <w:rPr>
+          <w:rFonts w:cs="Courier New" w:ascii="Courier New" w:hAnsi="Courier New"/>
+          <w:sz w:val="20"/>
+          <w:szCs w:val="20"/>
+        </w:rPr>
+        <w:t>Layout</w:t>
+      </w:r>
+      <w:r>
+        <w:rPr>
+          <w:rFonts w:cs="Courier New" w:ascii="Courier New" w:hAnsi="Courier New"/>
+          <w:sz w:val="20"/>
+          <w:szCs w:val="20"/>
+        </w:rPr>
+        <w:t>]</w:t>
+        <w:tab/>
+        <w:tab/>
+        <w:t xml:space="preserve">→ </w:t>
+      </w:r>
+      <w:r>
+        <w:rPr>
+          <w:rFonts w:cs="Courier New" w:ascii="Courier New" w:hAnsi="Courier New"/>
+          <w:sz w:val="20"/>
+          <w:szCs w:val="20"/>
+        </w:rPr>
+        <w:t>Update</w:t>
+      </w:r>
+      <w:r>
+        <w:rPr>
+          <w:rFonts w:cs="Courier New" w:ascii="Courier New" w:hAnsi="Courier New"/>
+          <w:sz w:val="20"/>
+          <w:szCs w:val="20"/>
+        </w:rPr>
+        <w:t xml:space="preserve"> File</w:t>
+        <w:tab/>
+        <w:t xml:space="preserve">: </w:t>
+      </w:r>
+      <w:r>
+        <w:rPr>
+          <w:rFonts w:cs="Courier New" w:ascii="Courier New" w:hAnsi="Courier New"/>
+          <w:sz w:val="20"/>
+          <w:szCs w:val="20"/>
+        </w:rPr>
+        <w:t>NavMenu</w:t>
+      </w:r>
+      <w:r>
+        <w:rPr>
+          <w:rFonts w:cs="Courier New" w:ascii="Courier New" w:hAnsi="Courier New"/>
+          <w:sz w:val="20"/>
+          <w:szCs w:val="20"/>
+        </w:rPr>
+        <w:t>.razor</w:t>
+      </w:r>
+    </w:p>
+    <w:p>
+      <w:pPr>
+        <w:pStyle w:val="Normal"/>
+        <w:bidi w:val="0"/>
+        <w:jc w:val="left"/>
+        <w:rPr>
+          <w:rFonts w:ascii="Courier New" w:hAnsi="Courier New" w:cs="Courier New"/>
+          <w:sz w:val="20"/>
+          <w:szCs w:val="20"/>
+        </w:rPr>
+      </w:pPr>
+      <w:r>
+        <w:rPr/>
+      </w:r>
+    </w:p>
+    <w:p>
+      <w:pPr>
+        <w:pStyle w:val="Normal"/>
+        <w:bidi w:val="0"/>
+        <w:jc w:val="left"/>
+        <w:rPr>
+          <w:rFonts w:ascii="Courier New" w:hAnsi="Courier New" w:cs="Courier New"/>
+          <w:sz w:val="20"/>
+          <w:szCs w:val="20"/>
+        </w:rPr>
+      </w:pPr>
+      <w:r>
+        <w:rPr>
+          <w:rFonts w:cs="Courier New" w:ascii="Courier New" w:hAnsi="Courier New"/>
+          <w:sz w:val="20"/>
+          <w:szCs w:val="20"/>
+        </w:rPr>
+        <w:tab/>
+      </w:r>
+      <w:r>
+        <w:rPr>
+          <w:rFonts w:cs="Courier New" w:ascii="Courier New" w:hAnsi="Courier New"/>
+          <w:sz w:val="20"/>
+          <w:szCs w:val="20"/>
+        </w:rPr>
+        <w:t>Link to LocalStorage.razor</w:t>
+      </w:r>
+    </w:p>
+    <w:p>
+      <w:pPr>
+        <w:pStyle w:val="Normal"/>
+        <w:bidi w:val="0"/>
+        <w:jc w:val="left"/>
+        <w:rPr>
+          <w:rFonts w:ascii="Courier New" w:hAnsi="Courier New" w:cs="Courier New"/>
+          <w:sz w:val="20"/>
+          <w:szCs w:val="20"/>
+        </w:rPr>
+      </w:pPr>
+      <w:r>
+        <w:rPr>
+          <w:rFonts w:cs="Courier New" w:ascii="Courier New" w:hAnsi="Courier New"/>
+          <w:sz w:val="20"/>
+          <w:szCs w:val="20"/>
+        </w:rPr>
+        <w:tab/>
+      </w:r>
+      <w:r>
+        <w:rPr>
+          <w:rFonts w:cs="Courier New" w:ascii="Courier New" w:hAnsi="Courier New"/>
+          <w:sz w:val="20"/>
+          <w:szCs w:val="20"/>
+        </w:rPr>
+        <w:t>Link to SessionStorage.razor</w:t>
+      </w:r>
+    </w:p>
+    <w:p>
+      <w:pPr>
+        <w:pStyle w:val="Normal"/>
+        <w:bidi w:val="0"/>
+        <w:jc w:val="left"/>
+        <w:rPr>
+          <w:rFonts w:ascii="Courier New" w:hAnsi="Courier New" w:cs="Courier New"/>
+          <w:sz w:val="20"/>
+          <w:szCs w:val="20"/>
+        </w:rPr>
+      </w:pPr>
+      <w:r>
+        <w:rPr>
+          <w:rFonts w:cs="Courier New" w:ascii="Courier New" w:hAnsi="Courier New"/>
+          <w:sz w:val="20"/>
+          <w:szCs w:val="20"/>
+        </w:rPr>
+      </w:r>
+    </w:p>
+    <w:p>
+      <w:pPr>
+        <w:pStyle w:val="Normal"/>
+        <w:bidi w:val="0"/>
+        <w:jc w:val="left"/>
+        <w:rPr>
+          <w:rFonts w:ascii="Courier New" w:hAnsi="Courier New" w:cs="Courier New"/>
+          <w:sz w:val="20"/>
+          <w:szCs w:val="20"/>
+        </w:rPr>
+      </w:pPr>
+      <w:r>
+        <w:rPr>
+          <w:rFonts w:cs="Courier New" w:ascii="Courier New" w:hAnsi="Courier New"/>
+          <w:sz w:val="20"/>
+          <w:szCs w:val="20"/>
+        </w:rPr>
+        <w:t>[Shared]</w:t>
+        <w:tab/>
+        <w:tab/>
+        <w:t>→ Update File</w:t>
+        <w:tab/>
+        <w:t>: MainLayout.razor</w:t>
       </w:r>
     </w:p>
     <w:p>

</xml_diff>

<commit_message>
Version 3.2 - Clean Code
</commit_message>
<xml_diff>
--- a/docs/Readme.docx
+++ b/docs/Readme.docx
@@ -12734,6 +12734,44 @@
         <w:bidi w:val="0"/>
         <w:jc w:val="left"/>
         <w:rPr>
+          <w:b/>
+          <w:bCs/>
+        </w:rPr>
+      </w:pPr>
+      <w:r>
+        <w:rPr>
+          <w:rFonts w:cs="Courier New" w:ascii="Courier New" w:hAnsi="Courier New"/>
+          <w:b/>
+          <w:bCs/>
+          <w:sz w:val="20"/>
+          <w:szCs w:val="20"/>
+        </w:rPr>
+        <w:t>Part (1)</w:t>
+      </w:r>
+    </w:p>
+    <w:p>
+      <w:pPr>
+        <w:pStyle w:val="Normal"/>
+        <w:bidi w:val="0"/>
+        <w:jc w:val="left"/>
+        <w:rPr>
+          <w:b/>
+          <w:bCs/>
+        </w:rPr>
+      </w:pPr>
+      <w:r>
+        <w:rPr>
+          <w:b/>
+          <w:bCs/>
+        </w:rPr>
+      </w:r>
+    </w:p>
+    <w:p>
+      <w:pPr>
+        <w:pStyle w:val="Normal"/>
+        <w:bidi w:val="0"/>
+        <w:jc w:val="left"/>
+        <w:rPr>
           <w:rFonts w:ascii="Courier New" w:hAnsi="Courier New" w:cs="Courier New"/>
           <w:sz w:val="20"/>
           <w:szCs w:val="20"/>
@@ -12858,8 +12896,8 @@
           <w:rFonts w:eastAsia="NSimSun" w:cs="Courier New" w:ascii="Courier New" w:hAnsi="Courier New"/>
           <w:color w:val="auto"/>
           <w:kern w:val="2"/>
-          <w:sz w:val="20"/>
-          <w:szCs w:val="20"/>
+          <w:sz w:val="14"/>
+          <w:szCs w:val="14"/>
           <w:u w:val="none"/>
           <w:lang w:val="en-US" w:eastAsia="zh-CN" w:bidi="fa-IR"/>
         </w:rPr>
@@ -12872,8 +12910,8 @@
             <w:rFonts w:eastAsia="NSimSun" w:cs="Courier New" w:ascii="Courier New" w:hAnsi="Courier New"/>
             <w:color w:val="auto"/>
             <w:kern w:val="2"/>
-            <w:sz w:val="20"/>
-            <w:szCs w:val="20"/>
+            <w:sz w:val="14"/>
+            <w:szCs w:val="14"/>
             <w:lang w:val="en-US" w:eastAsia="zh-CN" w:bidi="fa-IR"/>
           </w:rPr>
           <w:t>https://www.nuget.org/packages/Blazored.LocalStorage</w:t>
@@ -12893,8 +12931,8 @@
           <w:rFonts w:eastAsia="NSimSun" w:cs="Courier New" w:ascii="Courier New" w:hAnsi="Courier New"/>
           <w:color w:val="auto"/>
           <w:kern w:val="2"/>
-          <w:sz w:val="20"/>
-          <w:szCs w:val="20"/>
+          <w:sz w:val="14"/>
+          <w:szCs w:val="14"/>
           <w:u w:val="none"/>
           <w:lang w:val="en-US" w:eastAsia="zh-CN" w:bidi="fa-IR"/>
         </w:rPr>
@@ -12906,274 +12944,274 @@
           <w:rFonts w:eastAsia="NSimSun" w:cs="Courier New" w:ascii="Courier New" w:hAnsi="Courier New"/>
           <w:color w:val="auto"/>
           <w:kern w:val="2"/>
-          <w:sz w:val="20"/>
-          <w:szCs w:val="20"/>
-          <w:lang w:val="en-US" w:eastAsia="zh-CN" w:bidi="fa-IR"/>
-        </w:rPr>
-        <w:t>https://www.nuget.org/packages/Blazored.SessionStorage</w:t>
-      </w:r>
-    </w:p>
-    <w:p>
-      <w:pPr>
-        <w:pStyle w:val="Normal"/>
-        <w:bidi w:val="0"/>
-        <w:jc w:val="left"/>
-        <w:rPr>
-          <w:rFonts w:ascii="Courier New" w:hAnsi="Courier New" w:eastAsia="NSimSun" w:cs="Courier New"/>
-          <w:color w:val="auto"/>
-          <w:kern w:val="2"/>
-          <w:sz w:val="20"/>
-          <w:szCs w:val="20"/>
-          <w:lang w:val="en-US" w:eastAsia="zh-CN" w:bidi="fa-IR"/>
-        </w:rPr>
-      </w:pPr>
-      <w:r>
-        <w:rPr>
-          <w:rFonts w:eastAsia="NSimSun" w:cs="Courier New" w:ascii="Courier New" w:hAnsi="Courier New"/>
-          <w:color w:val="auto"/>
-          <w:kern w:val="2"/>
-          <w:sz w:val="20"/>
-          <w:szCs w:val="20"/>
-          <w:lang w:val="en-US" w:eastAsia="zh-CN" w:bidi="fa-IR"/>
-        </w:rPr>
-      </w:r>
-    </w:p>
-    <w:p>
-      <w:pPr>
-        <w:pStyle w:val="Normal"/>
-        <w:bidi w:val="0"/>
-        <w:jc w:val="left"/>
-        <w:rPr>
-          <w:rFonts w:ascii="Courier New" w:hAnsi="Courier New" w:cs="Courier New"/>
-          <w:sz w:val="20"/>
-          <w:szCs w:val="20"/>
-        </w:rPr>
-      </w:pPr>
-      <w:r>
-        <w:rPr>
-          <w:rFonts w:cs="Courier New" w:ascii="Courier New" w:hAnsi="Courier New"/>
-          <w:sz w:val="20"/>
-          <w:szCs w:val="20"/>
-        </w:rPr>
-        <w:t>[[Clients]]</w:t>
-        <w:tab/>
-        <w:tab/>
-        <w:t>→ Update File</w:t>
-        <w:tab/>
-        <w:t>: Program.cs</w:t>
-      </w:r>
-    </w:p>
-    <w:p>
-      <w:pPr>
-        <w:pStyle w:val="Normal"/>
-        <w:bidi w:val="0"/>
-        <w:jc w:val="left"/>
-        <w:rPr>
-          <w:rFonts w:ascii="Courier New" w:hAnsi="Courier New" w:cs="Courier New"/>
-          <w:sz w:val="20"/>
-          <w:szCs w:val="20"/>
-        </w:rPr>
-      </w:pPr>
-      <w:r>
-        <w:rPr>
-          <w:rFonts w:cs="Courier New" w:ascii="Courier New" w:hAnsi="Courier New"/>
-          <w:sz w:val="20"/>
-          <w:szCs w:val="20"/>
-        </w:rPr>
-      </w:r>
-    </w:p>
-    <w:p>
-      <w:pPr>
-        <w:pStyle w:val="Normal"/>
-        <w:bidi w:val="0"/>
-        <w:jc w:val="left"/>
-        <w:rPr>
-          <w:rFonts w:ascii="Courier New" w:hAnsi="Courier New" w:eastAsia="NSimSun" w:cs="Courier New"/>
-          <w:color w:val="auto"/>
-          <w:kern w:val="2"/>
           <w:sz w:val="14"/>
           <w:szCs w:val="14"/>
           <w:lang w:val="en-US" w:eastAsia="zh-CN" w:bidi="fa-IR"/>
         </w:rPr>
+        <w:t>https://www.nuget.org/packages/Blazored.SessionStorage</w:t>
+      </w:r>
+    </w:p>
+    <w:p>
+      <w:pPr>
+        <w:pStyle w:val="Normal"/>
+        <w:bidi w:val="0"/>
+        <w:jc w:val="left"/>
+        <w:rPr>
+          <w:rFonts w:ascii="Courier New" w:hAnsi="Courier New" w:eastAsia="NSimSun" w:cs="Courier New"/>
+          <w:color w:val="auto"/>
+          <w:kern w:val="2"/>
+          <w:sz w:val="20"/>
+          <w:szCs w:val="20"/>
+          <w:lang w:val="en-US" w:eastAsia="zh-CN" w:bidi="fa-IR"/>
+        </w:rPr>
       </w:pPr>
       <w:r>
         <w:rPr>
           <w:rFonts w:eastAsia="NSimSun" w:cs="Courier New" w:ascii="Courier New" w:hAnsi="Courier New"/>
+          <w:color w:val="auto"/>
+          <w:kern w:val="2"/>
+          <w:sz w:val="20"/>
+          <w:szCs w:val="20"/>
+          <w:lang w:val="en-US" w:eastAsia="zh-CN" w:bidi="fa-IR"/>
+        </w:rPr>
+      </w:r>
+    </w:p>
+    <w:p>
+      <w:pPr>
+        <w:pStyle w:val="Normal"/>
+        <w:bidi w:val="0"/>
+        <w:jc w:val="left"/>
+        <w:rPr>
+          <w:rFonts w:ascii="Courier New" w:hAnsi="Courier New" w:cs="Courier New"/>
+          <w:sz w:val="20"/>
+          <w:szCs w:val="20"/>
+        </w:rPr>
+      </w:pPr>
+      <w:r>
+        <w:rPr>
+          <w:rFonts w:cs="Courier New" w:ascii="Courier New" w:hAnsi="Courier New"/>
+          <w:sz w:val="20"/>
+          <w:szCs w:val="20"/>
+        </w:rPr>
+        <w:t>[[Clients]]</w:t>
+        <w:tab/>
+        <w:tab/>
+        <w:t>→ Update File</w:t>
+        <w:tab/>
+        <w:t>: Program.cs</w:t>
+      </w:r>
+    </w:p>
+    <w:p>
+      <w:pPr>
+        <w:pStyle w:val="Normal"/>
+        <w:bidi w:val="0"/>
+        <w:jc w:val="left"/>
+        <w:rPr>
+          <w:rFonts w:ascii="Courier New" w:hAnsi="Courier New" w:cs="Courier New"/>
+          <w:sz w:val="20"/>
+          <w:szCs w:val="20"/>
+        </w:rPr>
+      </w:pPr>
+      <w:r>
+        <w:rPr>
+          <w:rFonts w:cs="Courier New" w:ascii="Courier New" w:hAnsi="Courier New"/>
+          <w:sz w:val="20"/>
+          <w:szCs w:val="20"/>
+        </w:rPr>
+      </w:r>
+    </w:p>
+    <w:p>
+      <w:pPr>
+        <w:pStyle w:val="Normal"/>
+        <w:bidi w:val="0"/>
+        <w:jc w:val="left"/>
+        <w:rPr>
+          <w:rFonts w:ascii="Courier New" w:hAnsi="Courier New" w:eastAsia="NSimSun" w:cs="Courier New"/>
           <w:color w:val="auto"/>
           <w:kern w:val="2"/>
           <w:sz w:val="14"/>
           <w:szCs w:val="14"/>
           <w:lang w:val="en-US" w:eastAsia="zh-CN" w:bidi="fa-IR"/>
         </w:rPr>
-        <w:tab/>
-        <w:t>using Blazored.LocalStorage;</w:t>
-      </w:r>
-    </w:p>
-    <w:p>
-      <w:pPr>
-        <w:pStyle w:val="Normal"/>
-        <w:bidi w:val="0"/>
-        <w:jc w:val="left"/>
-        <w:rPr>
-          <w:rFonts w:ascii="Courier New" w:hAnsi="Courier New" w:eastAsia="NSimSun" w:cs="Courier New"/>
+      </w:pPr>
+      <w:r>
+        <w:rPr>
+          <w:rFonts w:eastAsia="NSimSun" w:cs="Courier New" w:ascii="Courier New" w:hAnsi="Courier New"/>
           <w:color w:val="auto"/>
           <w:kern w:val="2"/>
           <w:sz w:val="14"/>
           <w:szCs w:val="14"/>
           <w:lang w:val="en-US" w:eastAsia="zh-CN" w:bidi="fa-IR"/>
         </w:rPr>
-      </w:pPr>
-      <w:r>
-        <w:rPr>
-          <w:rFonts w:eastAsia="NSimSun" w:cs="Courier New" w:ascii="Courier New" w:hAnsi="Courier New"/>
+        <w:tab/>
+        <w:t>using Blazored.LocalStorage;</w:t>
+      </w:r>
+    </w:p>
+    <w:p>
+      <w:pPr>
+        <w:pStyle w:val="Normal"/>
+        <w:bidi w:val="0"/>
+        <w:jc w:val="left"/>
+        <w:rPr>
+          <w:rFonts w:ascii="Courier New" w:hAnsi="Courier New" w:eastAsia="NSimSun" w:cs="Courier New"/>
           <w:color w:val="auto"/>
           <w:kern w:val="2"/>
           <w:sz w:val="14"/>
           <w:szCs w:val="14"/>
           <w:lang w:val="en-US" w:eastAsia="zh-CN" w:bidi="fa-IR"/>
         </w:rPr>
-        <w:tab/>
-        <w:t>using Blazored.SessionStorage;</w:t>
-      </w:r>
-    </w:p>
-    <w:p>
-      <w:pPr>
-        <w:pStyle w:val="Normal"/>
-        <w:bidi w:val="0"/>
-        <w:jc w:val="left"/>
-        <w:rPr>
-          <w:rFonts w:ascii="Courier New" w:hAnsi="Courier New" w:eastAsia="NSimSun" w:cs="Courier New"/>
+      </w:pPr>
+      <w:r>
+        <w:rPr>
+          <w:rFonts w:eastAsia="NSimSun" w:cs="Courier New" w:ascii="Courier New" w:hAnsi="Courier New"/>
           <w:color w:val="auto"/>
           <w:kern w:val="2"/>
           <w:sz w:val="14"/>
           <w:szCs w:val="14"/>
           <w:lang w:val="en-US" w:eastAsia="zh-CN" w:bidi="fa-IR"/>
         </w:rPr>
-      </w:pPr>
-      <w:r>
-        <w:rPr>
-          <w:rFonts w:eastAsia="NSimSun" w:cs="Courier New" w:ascii="Courier New" w:hAnsi="Courier New"/>
+        <w:tab/>
+        <w:t>using Blazored.SessionStorage;</w:t>
+      </w:r>
+    </w:p>
+    <w:p>
+      <w:pPr>
+        <w:pStyle w:val="Normal"/>
+        <w:bidi w:val="0"/>
+        <w:jc w:val="left"/>
+        <w:rPr>
+          <w:rFonts w:ascii="Courier New" w:hAnsi="Courier New" w:eastAsia="NSimSun" w:cs="Courier New"/>
           <w:color w:val="auto"/>
           <w:kern w:val="2"/>
           <w:sz w:val="14"/>
           <w:szCs w:val="14"/>
           <w:lang w:val="en-US" w:eastAsia="zh-CN" w:bidi="fa-IR"/>
         </w:rPr>
-      </w:r>
-    </w:p>
-    <w:p>
-      <w:pPr>
-        <w:pStyle w:val="Normal"/>
-        <w:bidi w:val="0"/>
-        <w:jc w:val="left"/>
-        <w:rPr>
+      </w:pPr>
+      <w:r>
+        <w:rPr>
+          <w:rFonts w:eastAsia="NSimSun" w:cs="Courier New" w:ascii="Courier New" w:hAnsi="Courier New"/>
+          <w:color w:val="auto"/>
+          <w:kern w:val="2"/>
           <w:sz w:val="14"/>
           <w:szCs w:val="14"/>
-        </w:rPr>
-      </w:pPr>
-      <w:r>
-        <w:rPr>
-          <w:rFonts w:cs="Courier New" w:ascii="Courier New" w:hAnsi="Courier New"/>
+          <w:lang w:val="en-US" w:eastAsia="zh-CN" w:bidi="fa-IR"/>
+        </w:rPr>
+      </w:r>
+    </w:p>
+    <w:p>
+      <w:pPr>
+        <w:pStyle w:val="Normal"/>
+        <w:bidi w:val="0"/>
+        <w:jc w:val="left"/>
+        <w:rPr>
           <w:sz w:val="14"/>
           <w:szCs w:val="14"/>
         </w:rPr>
-        <w:tab/>
-        <w:t>builder.Services.AddBlazoredLocalStorage();</w:t>
-      </w:r>
-    </w:p>
-    <w:p>
-      <w:pPr>
-        <w:pStyle w:val="Normal"/>
-        <w:bidi w:val="0"/>
-        <w:jc w:val="left"/>
-        <w:rPr>
+      </w:pPr>
+      <w:r>
+        <w:rPr>
+          <w:rFonts w:cs="Courier New" w:ascii="Courier New" w:hAnsi="Courier New"/>
           <w:sz w:val="14"/>
           <w:szCs w:val="14"/>
         </w:rPr>
-      </w:pPr>
-      <w:r>
-        <w:rPr>
-          <w:rFonts w:cs="Courier New" w:ascii="Courier New" w:hAnsi="Courier New"/>
+        <w:tab/>
+        <w:t>builder.Services.AddBlazoredLocalStorage();</w:t>
+      </w:r>
+    </w:p>
+    <w:p>
+      <w:pPr>
+        <w:pStyle w:val="Normal"/>
+        <w:bidi w:val="0"/>
+        <w:jc w:val="left"/>
+        <w:rPr>
           <w:sz w:val="14"/>
           <w:szCs w:val="14"/>
         </w:rPr>
-        <w:tab/>
-        <w:t>builder.Services.AddBlazoredSessionStorage();</w:t>
-      </w:r>
-    </w:p>
-    <w:p>
-      <w:pPr>
-        <w:pStyle w:val="Normal"/>
-        <w:bidi w:val="0"/>
-        <w:jc w:val="left"/>
-        <w:rPr>
+      </w:pPr>
+      <w:r>
+        <w:rPr>
+          <w:rFonts w:cs="Courier New" w:ascii="Courier New" w:hAnsi="Courier New"/>
           <w:sz w:val="14"/>
           <w:szCs w:val="14"/>
         </w:rPr>
-      </w:pPr>
-      <w:r>
+        <w:tab/>
+        <w:t>builder.Services.AddBlazoredSessionStorage();</w:t>
+      </w:r>
+    </w:p>
+    <w:p>
+      <w:pPr>
+        <w:pStyle w:val="Normal"/>
+        <w:bidi w:val="0"/>
+        <w:jc w:val="left"/>
         <w:rPr>
           <w:sz w:val="14"/>
           <w:szCs w:val="14"/>
         </w:rPr>
-      </w:r>
-    </w:p>
-    <w:p>
-      <w:pPr>
-        <w:pStyle w:val="Normal"/>
-        <w:bidi w:val="0"/>
-        <w:jc w:val="left"/>
+      </w:pPr>
+      <w:r>
         <w:rPr>
           <w:sz w:val="14"/>
           <w:szCs w:val="14"/>
         </w:rPr>
-      </w:pPr>
-      <w:r>
-        <w:rPr>
-          <w:rFonts w:cs="Courier New" w:ascii="Courier New" w:hAnsi="Courier New"/>
+      </w:r>
+    </w:p>
+    <w:p>
+      <w:pPr>
+        <w:pStyle w:val="Normal"/>
+        <w:bidi w:val="0"/>
+        <w:jc w:val="left"/>
+        <w:rPr>
           <w:sz w:val="14"/>
           <w:szCs w:val="14"/>
         </w:rPr>
-        <w:tab/>
-        <w:t>builder.Services.AddScoped&lt;Providers.CustomAuthenticationStateProvider&gt;();</w:t>
-      </w:r>
-    </w:p>
-    <w:p>
-      <w:pPr>
-        <w:pStyle w:val="Normal"/>
-        <w:bidi w:val="0"/>
-        <w:jc w:val="left"/>
-        <w:rPr>
+      </w:pPr>
+      <w:r>
+        <w:rPr>
+          <w:rFonts w:cs="Courier New" w:ascii="Courier New" w:hAnsi="Courier New"/>
           <w:sz w:val="14"/>
           <w:szCs w:val="14"/>
         </w:rPr>
-      </w:pPr>
-      <w:r>
-        <w:rPr>
-          <w:rFonts w:cs="Courier New" w:ascii="Courier New" w:hAnsi="Courier New"/>
+        <w:tab/>
+        <w:t>builder.Services.AddScoped&lt;Providers.CustomAuthenticationStateProvider&gt;();</w:t>
+      </w:r>
+    </w:p>
+    <w:p>
+      <w:pPr>
+        <w:pStyle w:val="Normal"/>
+        <w:bidi w:val="0"/>
+        <w:jc w:val="left"/>
+        <w:rPr>
           <w:sz w:val="14"/>
           <w:szCs w:val="14"/>
         </w:rPr>
-        <w:tab/>
-        <w:t>builder.Services.AddScoped&lt;AuthenticationStateProvider&gt;</w:t>
-      </w:r>
-    </w:p>
-    <w:p>
-      <w:pPr>
-        <w:pStyle w:val="Normal"/>
-        <w:bidi w:val="0"/>
-        <w:jc w:val="left"/>
-        <w:rPr>
+      </w:pPr>
+      <w:r>
+        <w:rPr>
+          <w:rFonts w:cs="Courier New" w:ascii="Courier New" w:hAnsi="Courier New"/>
           <w:sz w:val="14"/>
           <w:szCs w:val="14"/>
         </w:rPr>
-      </w:pPr>
-      <w:r>
-        <w:rPr>
-          <w:rFonts w:cs="Courier New" w:ascii="Courier New" w:hAnsi="Courier New"/>
+        <w:tab/>
+        <w:t>builder.Services.AddScoped&lt;AuthenticationStateProvider&gt;</w:t>
+      </w:r>
+    </w:p>
+    <w:p>
+      <w:pPr>
+        <w:pStyle w:val="Normal"/>
+        <w:bidi w:val="0"/>
+        <w:jc w:val="left"/>
+        <w:rPr>
           <w:sz w:val="14"/>
           <w:szCs w:val="14"/>
         </w:rPr>
+      </w:pPr>
+      <w:r>
+        <w:rPr>
+          <w:rFonts w:cs="Courier New" w:ascii="Courier New" w:hAnsi="Courier New"/>
+          <w:sz w:val="14"/>
+          <w:szCs w:val="14"/>
+        </w:rPr>
         <w:tab/>
         <w:t>(current =&gt; current.GetRequiredService&lt;Providers.CustomAuthenticationStateProvider&gt;());</w:t>
       </w:r>
@@ -13456,6 +13494,60 @@
         <w:bidi w:val="0"/>
         <w:jc w:val="left"/>
         <w:rPr>
+          <w:rFonts w:ascii="Courier New" w:hAnsi="Courier New" w:eastAsia="NSimSun" w:cs="Courier New"/>
+          <w:color w:val="auto"/>
+          <w:kern w:val="2"/>
+          <w:sz w:val="14"/>
+          <w:szCs w:val="14"/>
+          <w:lang w:val="en-US" w:eastAsia="zh-CN" w:bidi="fa-IR"/>
+        </w:rPr>
+      </w:pPr>
+      <w:r>
+        <w:rPr>
+          <w:rFonts w:eastAsia="NSimSun" w:cs="Courier New" w:ascii="Courier New" w:hAnsi="Courier New"/>
+          <w:color w:val="auto"/>
+          <w:kern w:val="2"/>
+          <w:sz w:val="14"/>
+          <w:szCs w:val="14"/>
+          <w:lang w:val="en-US" w:eastAsia="zh-CN" w:bidi="fa-IR"/>
+        </w:rPr>
+        <w:tab/>
+        <w:t>Link to LocalStorage.razor</w:t>
+      </w:r>
+    </w:p>
+    <w:p>
+      <w:pPr>
+        <w:pStyle w:val="Normal"/>
+        <w:bidi w:val="0"/>
+        <w:jc w:val="left"/>
+        <w:rPr>
+          <w:rFonts w:ascii="Courier New" w:hAnsi="Courier New" w:eastAsia="NSimSun" w:cs="Courier New"/>
+          <w:color w:val="auto"/>
+          <w:kern w:val="2"/>
+          <w:sz w:val="14"/>
+          <w:szCs w:val="14"/>
+          <w:lang w:val="en-US" w:eastAsia="zh-CN" w:bidi="fa-IR"/>
+        </w:rPr>
+      </w:pPr>
+      <w:r>
+        <w:rPr>
+          <w:rFonts w:eastAsia="NSimSun" w:cs="Courier New" w:ascii="Courier New" w:hAnsi="Courier New"/>
+          <w:color w:val="auto"/>
+          <w:kern w:val="2"/>
+          <w:sz w:val="14"/>
+          <w:szCs w:val="14"/>
+          <w:lang w:val="en-US" w:eastAsia="zh-CN" w:bidi="fa-IR"/>
+        </w:rPr>
+        <w:tab/>
+        <w:t>Link to SessionStorage.razor</w:t>
+      </w:r>
+    </w:p>
+    <w:p>
+      <w:pPr>
+        <w:pStyle w:val="Normal"/>
+        <w:bidi w:val="0"/>
+        <w:jc w:val="left"/>
+        <w:rPr>
           <w:rFonts w:ascii="Courier New" w:hAnsi="Courier New" w:cs="Courier New"/>
           <w:sz w:val="20"/>
           <w:szCs w:val="20"/>
@@ -13467,15 +13559,27 @@
           <w:sz w:val="20"/>
           <w:szCs w:val="20"/>
         </w:rPr>
-        <w:tab/>
-      </w:r>
-      <w:r>
-        <w:rPr>
-          <w:rFonts w:cs="Courier New" w:ascii="Courier New" w:hAnsi="Courier New"/>
-          <w:sz w:val="20"/>
-          <w:szCs w:val="20"/>
-        </w:rPr>
-        <w:t>Link to LocalStorage.razor</w:t>
+      </w:r>
+    </w:p>
+    <w:p>
+      <w:pPr>
+        <w:pStyle w:val="Normal"/>
+        <w:bidi w:val="0"/>
+        <w:jc w:val="left"/>
+        <w:rPr>
+          <w:b/>
+          <w:bCs/>
+        </w:rPr>
+      </w:pPr>
+      <w:r>
+        <w:rPr>
+          <w:rFonts w:cs="Courier New" w:ascii="Courier New" w:hAnsi="Courier New"/>
+          <w:b/>
+          <w:bCs/>
+          <w:sz w:val="20"/>
+          <w:szCs w:val="20"/>
+        </w:rPr>
+        <w:t>Part (2)</w:t>
       </w:r>
     </w:p>
     <w:p>
@@ -13490,20 +13594,7 @@
         </w:rPr>
       </w:pPr>
       <w:r>
-        <w:rPr>
-          <w:rFonts w:cs="Courier New" w:ascii="Courier New" w:hAnsi="Courier New"/>
-          <w:sz w:val="20"/>
-          <w:szCs w:val="20"/>
-        </w:rPr>
-        <w:tab/>
-      </w:r>
-      <w:r>
-        <w:rPr>
-          <w:rFonts w:cs="Courier New" w:ascii="Courier New" w:hAnsi="Courier New"/>
-          <w:sz w:val="20"/>
-          <w:szCs w:val="20"/>
-        </w:rPr>
-        <w:t>Link to SessionStorage.razor</w:t>
+        <w:rPr/>
       </w:r>
     </w:p>
     <w:p>
@@ -13523,6 +13614,12 @@
           <w:sz w:val="20"/>
           <w:szCs w:val="20"/>
         </w:rPr>
+        <w:t>[Shared]</w:t>
+        <w:tab/>
+        <w:tab/>
+        <w:t>→ Update File</w:t>
+        <w:tab/>
+        <w:t>: MainLayout.razor</w:t>
       </w:r>
     </w:p>
     <w:p>
@@ -13542,12 +13639,31 @@
           <w:sz w:val="20"/>
           <w:szCs w:val="20"/>
         </w:rPr>
-        <w:t>[Shared]</w:t>
+      </w:r>
+    </w:p>
+    <w:p>
+      <w:pPr>
+        <w:pStyle w:val="Normal"/>
+        <w:bidi w:val="0"/>
+        <w:jc w:val="left"/>
+        <w:rPr>
+          <w:rFonts w:ascii="Courier New" w:hAnsi="Courier New" w:cs="Courier New"/>
+          <w:sz w:val="20"/>
+          <w:szCs w:val="20"/>
+        </w:rPr>
+      </w:pPr>
+      <w:r>
+        <w:rPr>
+          <w:rFonts w:cs="Courier New" w:ascii="Courier New" w:hAnsi="Courier New"/>
+          <w:sz w:val="20"/>
+          <w:szCs w:val="20"/>
+        </w:rPr>
+        <w:t>[Providers]</w:t>
         <w:tab/>
         <w:tab/>
         <w:t>→ Update File</w:t>
         <w:tab/>
-        <w:t>: MainLayout.razor</w:t>
+        <w:t>: CustomAuthenticationStateProvider.cs</w:t>
       </w:r>
     </w:p>
     <w:p>
@@ -13575,60 +13691,22 @@
         <w:bidi w:val="0"/>
         <w:jc w:val="left"/>
         <w:rPr>
-          <w:rFonts w:ascii="Courier New" w:hAnsi="Courier New" w:cs="Courier New"/>
-          <w:sz w:val="20"/>
-          <w:szCs w:val="20"/>
-        </w:rPr>
-      </w:pPr>
-      <w:r>
-        <w:rPr>
-          <w:rFonts w:cs="Courier New" w:ascii="Courier New" w:hAnsi="Courier New"/>
-          <w:sz w:val="20"/>
-          <w:szCs w:val="20"/>
-        </w:rPr>
-        <w:t>[Providers]</w:t>
-        <w:tab/>
-        <w:tab/>
-        <w:t>→ Update File</w:t>
-        <w:tab/>
-        <w:t>: CustomAuthenticationStateProvider.cs</w:t>
-      </w:r>
-    </w:p>
-    <w:p>
-      <w:pPr>
-        <w:pStyle w:val="Normal"/>
-        <w:bidi w:val="0"/>
-        <w:jc w:val="left"/>
-        <w:rPr>
-          <w:rFonts w:ascii="Courier New" w:hAnsi="Courier New" w:cs="Courier New"/>
-          <w:sz w:val="20"/>
-          <w:szCs w:val="20"/>
-        </w:rPr>
-      </w:pPr>
-      <w:r>
-        <w:rPr>
-          <w:rFonts w:cs="Courier New" w:ascii="Courier New" w:hAnsi="Courier New"/>
-          <w:sz w:val="20"/>
-          <w:szCs w:val="20"/>
-        </w:rPr>
-      </w:r>
-    </w:p>
-    <w:p>
-      <w:pPr>
-        <w:pStyle w:val="Normal"/>
-        <w:bidi w:val="0"/>
-        <w:jc w:val="left"/>
-        <w:rPr>
-          <w:rFonts w:ascii="Courier New" w:hAnsi="Courier New" w:cs="Courier New"/>
-          <w:sz w:val="20"/>
-          <w:szCs w:val="20"/>
-        </w:rPr>
-      </w:pPr>
-      <w:r>
-        <w:rPr>
-          <w:rFonts w:cs="Courier New" w:ascii="Courier New" w:hAnsi="Courier New"/>
-          <w:sz w:val="20"/>
-          <w:szCs w:val="20"/>
+          <w:rFonts w:ascii="Courier New" w:hAnsi="Courier New" w:eastAsia="NSimSun" w:cs="Courier New"/>
+          <w:color w:val="auto"/>
+          <w:kern w:val="2"/>
+          <w:sz w:val="14"/>
+          <w:szCs w:val="14"/>
+          <w:lang w:val="en-US" w:eastAsia="zh-CN" w:bidi="fa-IR"/>
+        </w:rPr>
+      </w:pPr>
+      <w:r>
+        <w:rPr>
+          <w:rFonts w:eastAsia="NSimSun" w:cs="Courier New" w:ascii="Courier New" w:hAnsi="Courier New"/>
+          <w:color w:val="auto"/>
+          <w:kern w:val="2"/>
+          <w:sz w:val="14"/>
+          <w:szCs w:val="14"/>
+          <w:lang w:val="en-US" w:eastAsia="zh-CN" w:bidi="fa-IR"/>
         </w:rPr>
         <w:tab/>
         <w:t>Inject: Blazored.LocalStorage.IlocalStorageService</w:t>
@@ -13640,38 +13718,25 @@
         <w:bidi w:val="0"/>
         <w:jc w:val="left"/>
         <w:rPr>
-          <w:rFonts w:ascii="Courier New" w:hAnsi="Courier New" w:cs="Courier New"/>
-          <w:sz w:val="20"/>
-          <w:szCs w:val="20"/>
-        </w:rPr>
-      </w:pPr>
-      <w:r>
-        <w:rPr>
-          <w:rFonts w:cs="Courier New" w:ascii="Courier New" w:hAnsi="Courier New"/>
-          <w:sz w:val="20"/>
-          <w:szCs w:val="20"/>
+          <w:rFonts w:ascii="Courier New" w:hAnsi="Courier New" w:eastAsia="NSimSun" w:cs="Courier New"/>
+          <w:color w:val="auto"/>
+          <w:kern w:val="2"/>
+          <w:sz w:val="14"/>
+          <w:szCs w:val="14"/>
+          <w:lang w:val="en-US" w:eastAsia="zh-CN" w:bidi="fa-IR"/>
+        </w:rPr>
+      </w:pPr>
+      <w:r>
+        <w:rPr>
+          <w:rFonts w:eastAsia="NSimSun" w:cs="Courier New" w:ascii="Courier New" w:hAnsi="Courier New"/>
+          <w:color w:val="auto"/>
+          <w:kern w:val="2"/>
+          <w:sz w:val="14"/>
+          <w:szCs w:val="14"/>
+          <w:lang w:val="en-US" w:eastAsia="zh-CN" w:bidi="fa-IR"/>
         </w:rPr>
         <w:tab/>
         <w:t>Add Methods: LoginAsync, LogoutAsync</w:t>
-      </w:r>
-    </w:p>
-    <w:p>
-      <w:pPr>
-        <w:pStyle w:val="Normal"/>
-        <w:bidi w:val="0"/>
-        <w:jc w:val="left"/>
-        <w:rPr>
-          <w:rFonts w:ascii="Courier New" w:hAnsi="Courier New" w:cs="Courier New"/>
-          <w:sz w:val="20"/>
-          <w:szCs w:val="20"/>
-        </w:rPr>
-      </w:pPr>
-      <w:r>
-        <w:rPr>
-          <w:rFonts w:cs="Courier New" w:ascii="Courier New" w:hAnsi="Courier New"/>
-          <w:sz w:val="20"/>
-          <w:szCs w:val="20"/>
-        </w:rPr>
       </w:r>
     </w:p>
     <w:p>

</xml_diff>

<commit_message>
Version 3.4 - Clean Code
</commit_message>
<xml_diff>
--- a/docs/Readme.docx
+++ b/docs/Readme.docx
@@ -12903,20 +12903,18 @@
         </w:rPr>
         <w:tab/>
       </w:r>
-      <w:hyperlink r:id="rId5">
-        <w:r>
-          <w:rPr>
-            <w:rStyle w:val="InternetLink"/>
-            <w:rFonts w:eastAsia="NSimSun" w:cs="Courier New" w:ascii="Courier New" w:hAnsi="Courier New"/>
-            <w:color w:val="auto"/>
-            <w:kern w:val="2"/>
-            <w:sz w:val="14"/>
-            <w:szCs w:val="14"/>
-            <w:lang w:val="en-US" w:eastAsia="zh-CN" w:bidi="fa-IR"/>
-          </w:rPr>
-          <w:t>https://www.nuget.org/packages/Blazored.LocalStorage</w:t>
-        </w:r>
-      </w:hyperlink>
+      <w:r>
+        <w:rPr>
+          <w:rStyle w:val="InternetLink"/>
+          <w:rFonts w:eastAsia="NSimSun" w:cs="Courier New" w:ascii="Courier New" w:hAnsi="Courier New"/>
+          <w:color w:val="auto"/>
+          <w:kern w:val="2"/>
+          <w:sz w:val="14"/>
+          <w:szCs w:val="14"/>
+          <w:lang w:val="en-US" w:eastAsia="zh-CN" w:bidi="fa-IR"/>
+        </w:rPr>
+        <w:t>https://www.nuget.org/packages/Blazored.LocalStorage</w:t>
+      </w:r>
     </w:p>
     <w:p>
       <w:pPr>
@@ -13151,475 +13149,539 @@
       </w:pPr>
       <w:r>
         <w:rPr>
+          <w:rFonts w:cs="Courier New" w:ascii="Courier New" w:hAnsi="Courier New"/>
+          <w:sz w:val="20"/>
+          <w:szCs w:val="20"/>
+        </w:rPr>
+      </w:r>
+    </w:p>
+    <w:p>
+      <w:pPr>
+        <w:pStyle w:val="Normal"/>
+        <w:bidi w:val="0"/>
+        <w:jc w:val="left"/>
+        <w:rPr>
+          <w:rFonts w:ascii="Courier New" w:hAnsi="Courier New" w:cs="Courier New"/>
+          <w:sz w:val="20"/>
+          <w:szCs w:val="20"/>
+        </w:rPr>
+      </w:pPr>
+      <w:r>
+        <w:rPr>
+          <w:rFonts w:cs="Courier New" w:ascii="Courier New" w:hAnsi="Courier New"/>
+          <w:sz w:val="20"/>
+          <w:szCs w:val="20"/>
+        </w:rPr>
+        <w:t>[Pages]</w:t>
+        <w:tab/>
+        <w:tab/>
+        <w:t>→ Create File</w:t>
+        <w:tab/>
+        <w:t>: LocalStorage.razor</w:t>
+      </w:r>
+    </w:p>
+    <w:p>
+      <w:pPr>
+        <w:pStyle w:val="Normal"/>
+        <w:bidi w:val="0"/>
+        <w:jc w:val="left"/>
+        <w:rPr>
+          <w:rFonts w:ascii="Courier New" w:hAnsi="Courier New" w:cs="Courier New"/>
+          <w:sz w:val="20"/>
+          <w:szCs w:val="20"/>
+        </w:rPr>
+      </w:pPr>
+      <w:r>
+        <w:rPr>
+          <w:rFonts w:cs="Courier New" w:ascii="Courier New" w:hAnsi="Courier New"/>
+          <w:sz w:val="20"/>
+          <w:szCs w:val="20"/>
+        </w:rPr>
+        <w:t>[Pages]</w:t>
+        <w:tab/>
+        <w:tab/>
+        <w:t>→ Create File</w:t>
+        <w:tab/>
+        <w:t>: SessionStorage.razor</w:t>
+      </w:r>
+    </w:p>
+    <w:p>
+      <w:pPr>
+        <w:pStyle w:val="Normal"/>
+        <w:bidi w:val="0"/>
+        <w:jc w:val="left"/>
+        <w:rPr>
+          <w:rFonts w:ascii="Courier New" w:hAnsi="Courier New" w:cs="Courier New"/>
+          <w:sz w:val="20"/>
+          <w:szCs w:val="20"/>
+        </w:rPr>
+      </w:pPr>
+      <w:r>
+        <w:rPr>
+          <w:rFonts w:cs="Courier New" w:ascii="Courier New" w:hAnsi="Courier New"/>
+          <w:sz w:val="20"/>
+          <w:szCs w:val="20"/>
+        </w:rPr>
+      </w:r>
+    </w:p>
+    <w:p>
+      <w:pPr>
+        <w:pStyle w:val="Normal"/>
+        <w:bidi w:val="0"/>
+        <w:jc w:val="left"/>
+        <w:rPr>
+          <w:rFonts w:ascii="Courier New" w:hAnsi="Courier New" w:cs="Courier New"/>
+          <w:sz w:val="20"/>
+          <w:szCs w:val="20"/>
+        </w:rPr>
+      </w:pPr>
+      <w:r>
+        <w:rPr>
+          <w:rFonts w:cs="Courier New" w:ascii="Courier New" w:hAnsi="Courier New"/>
+          <w:sz w:val="20"/>
+          <w:szCs w:val="20"/>
+        </w:rPr>
+        <w:t>[Layout]</w:t>
+        <w:tab/>
+        <w:tab/>
+        <w:t>→ Update File</w:t>
+        <w:tab/>
+        <w:t>: NavMenu.razor</w:t>
+      </w:r>
+    </w:p>
+    <w:p>
+      <w:pPr>
+        <w:pStyle w:val="Normal"/>
+        <w:bidi w:val="0"/>
+        <w:jc w:val="left"/>
+        <w:rPr>
+          <w:rFonts w:ascii="Courier New" w:hAnsi="Courier New" w:cs="Courier New"/>
+          <w:sz w:val="20"/>
+          <w:szCs w:val="20"/>
+        </w:rPr>
+      </w:pPr>
+      <w:r>
+        <w:rPr>
+          <w:rFonts w:cs="Courier New" w:ascii="Courier New" w:hAnsi="Courier New"/>
+          <w:sz w:val="20"/>
+          <w:szCs w:val="20"/>
+        </w:rPr>
+      </w:r>
+    </w:p>
+    <w:p>
+      <w:pPr>
+        <w:pStyle w:val="Normal"/>
+        <w:bidi w:val="0"/>
+        <w:jc w:val="left"/>
+        <w:rPr>
+          <w:rFonts w:ascii="Courier New" w:hAnsi="Courier New" w:eastAsia="NSimSun" w:cs="Courier New"/>
+          <w:color w:val="auto"/>
+          <w:kern w:val="2"/>
           <w:sz w:val="14"/>
           <w:szCs w:val="14"/>
-        </w:rPr>
-      </w:r>
-    </w:p>
-    <w:p>
-      <w:pPr>
-        <w:pStyle w:val="Normal"/>
-        <w:bidi w:val="0"/>
-        <w:jc w:val="left"/>
-        <w:rPr>
+          <w:lang w:val="en-US" w:eastAsia="zh-CN" w:bidi="fa-IR"/>
+        </w:rPr>
+      </w:pPr>
+      <w:r>
+        <w:rPr>
+          <w:rFonts w:eastAsia="NSimSun" w:cs="Courier New" w:ascii="Courier New" w:hAnsi="Courier New"/>
+          <w:color w:val="auto"/>
+          <w:kern w:val="2"/>
           <w:sz w:val="14"/>
           <w:szCs w:val="14"/>
-        </w:rPr>
-      </w:pPr>
-      <w:r>
-        <w:rPr>
-          <w:rFonts w:cs="Courier New" w:ascii="Courier New" w:hAnsi="Courier New"/>
+          <w:lang w:val="en-US" w:eastAsia="zh-CN" w:bidi="fa-IR"/>
+        </w:rPr>
+        <w:tab/>
+        <w:t>Link to LocalStorage.razor</w:t>
+      </w:r>
+    </w:p>
+    <w:p>
+      <w:pPr>
+        <w:pStyle w:val="Normal"/>
+        <w:bidi w:val="0"/>
+        <w:jc w:val="left"/>
+        <w:rPr>
+          <w:rFonts w:ascii="Courier New" w:hAnsi="Courier New" w:eastAsia="NSimSun" w:cs="Courier New"/>
+          <w:color w:val="auto"/>
+          <w:kern w:val="2"/>
           <w:sz w:val="14"/>
           <w:szCs w:val="14"/>
-        </w:rPr>
-        <w:tab/>
-        <w:t>builder.Services.AddScoped&lt;Providers.CustomAuthenticationStateProvider&gt;();</w:t>
-      </w:r>
-    </w:p>
-    <w:p>
-      <w:pPr>
-        <w:pStyle w:val="Normal"/>
-        <w:bidi w:val="0"/>
-        <w:jc w:val="left"/>
-        <w:rPr>
+          <w:lang w:val="en-US" w:eastAsia="zh-CN" w:bidi="fa-IR"/>
+        </w:rPr>
+      </w:pPr>
+      <w:r>
+        <w:rPr>
+          <w:rFonts w:eastAsia="NSimSun" w:cs="Courier New" w:ascii="Courier New" w:hAnsi="Courier New"/>
+          <w:color w:val="auto"/>
+          <w:kern w:val="2"/>
           <w:sz w:val="14"/>
           <w:szCs w:val="14"/>
-        </w:rPr>
-      </w:pPr>
-      <w:r>
-        <w:rPr>
-          <w:rFonts w:cs="Courier New" w:ascii="Courier New" w:hAnsi="Courier New"/>
+          <w:lang w:val="en-US" w:eastAsia="zh-CN" w:bidi="fa-IR"/>
+        </w:rPr>
+        <w:tab/>
+        <w:t>Link to SessionStorage.razor</w:t>
+      </w:r>
+    </w:p>
+    <w:p>
+      <w:pPr>
+        <w:pStyle w:val="Normal"/>
+        <w:bidi w:val="0"/>
+        <w:jc w:val="left"/>
+        <w:rPr>
+          <w:rFonts w:ascii="Courier New" w:hAnsi="Courier New" w:cs="Courier New"/>
+          <w:sz w:val="20"/>
+          <w:szCs w:val="20"/>
+        </w:rPr>
+      </w:pPr>
+      <w:r>
+        <w:rPr>
+          <w:rFonts w:cs="Courier New" w:ascii="Courier New" w:hAnsi="Courier New"/>
+          <w:sz w:val="20"/>
+          <w:szCs w:val="20"/>
+        </w:rPr>
+      </w:r>
+    </w:p>
+    <w:p>
+      <w:pPr>
+        <w:pStyle w:val="Normal"/>
+        <w:bidi w:val="0"/>
+        <w:jc w:val="left"/>
+        <w:rPr>
+          <w:b/>
+          <w:bCs/>
+        </w:rPr>
+      </w:pPr>
+      <w:r>
+        <w:rPr>
+          <w:rFonts w:cs="Courier New" w:ascii="Courier New" w:hAnsi="Courier New"/>
+          <w:b/>
+          <w:bCs/>
+          <w:sz w:val="20"/>
+          <w:szCs w:val="20"/>
+        </w:rPr>
+        <w:t>Part (2)</w:t>
+      </w:r>
+    </w:p>
+    <w:p>
+      <w:pPr>
+        <w:pStyle w:val="Normal"/>
+        <w:bidi w:val="0"/>
+        <w:jc w:val="left"/>
+        <w:rPr>
+          <w:rFonts w:ascii="Courier New" w:hAnsi="Courier New" w:cs="Courier New"/>
+          <w:sz w:val="20"/>
+          <w:szCs w:val="20"/>
+        </w:rPr>
+      </w:pPr>
+      <w:r>
+        <w:rPr>
+          <w:rFonts w:cs="Courier New" w:ascii="Courier New" w:hAnsi="Courier New"/>
+          <w:sz w:val="20"/>
+          <w:szCs w:val="20"/>
+        </w:rPr>
+      </w:r>
+    </w:p>
+    <w:p>
+      <w:pPr>
+        <w:pStyle w:val="Normal"/>
+        <w:bidi w:val="0"/>
+        <w:jc w:val="left"/>
+        <w:rPr>
+          <w:rFonts w:ascii="Courier New" w:hAnsi="Courier New" w:cs="Courier New"/>
+          <w:sz w:val="20"/>
+          <w:szCs w:val="20"/>
+        </w:rPr>
+      </w:pPr>
+      <w:r>
+        <w:rPr>
+          <w:rFonts w:cs="Courier New" w:ascii="Courier New" w:hAnsi="Courier New"/>
+          <w:sz w:val="20"/>
+          <w:szCs w:val="20"/>
+        </w:rPr>
+        <w:t>Demo</w:t>
+      </w:r>
+    </w:p>
+    <w:p>
+      <w:pPr>
+        <w:pStyle w:val="Normal"/>
+        <w:bidi w:val="0"/>
+        <w:jc w:val="left"/>
+        <w:rPr>
+          <w:rFonts w:ascii="Courier New" w:hAnsi="Courier New" w:cs="Courier New"/>
+          <w:sz w:val="20"/>
+          <w:szCs w:val="20"/>
+        </w:rPr>
+      </w:pPr>
+      <w:r>
+        <w:rPr>
+          <w:rFonts w:cs="Courier New" w:ascii="Courier New" w:hAnsi="Courier New"/>
+          <w:sz w:val="20"/>
+          <w:szCs w:val="20"/>
+        </w:rPr>
+      </w:r>
+    </w:p>
+    <w:p>
+      <w:pPr>
+        <w:pStyle w:val="Normal"/>
+        <w:bidi w:val="0"/>
+        <w:jc w:val="left"/>
+        <w:rPr>
+          <w:rFonts w:ascii="Courier New" w:hAnsi="Courier New" w:cs="Courier New"/>
+          <w:sz w:val="20"/>
+          <w:szCs w:val="20"/>
+        </w:rPr>
+      </w:pPr>
+      <w:r>
+        <w:rPr>
+          <w:rFonts w:cs="Courier New" w:ascii="Courier New" w:hAnsi="Courier New"/>
+          <w:sz w:val="20"/>
+          <w:szCs w:val="20"/>
+        </w:rPr>
+        <w:tab/>
+        <w:t>Especial Close Browser after Login!</w:t>
+      </w:r>
+    </w:p>
+    <w:p>
+      <w:pPr>
+        <w:pStyle w:val="Normal"/>
+        <w:bidi w:val="0"/>
+        <w:jc w:val="left"/>
+        <w:rPr>
+          <w:rFonts w:ascii="Courier New" w:hAnsi="Courier New" w:cs="Courier New"/>
+          <w:sz w:val="20"/>
+          <w:szCs w:val="20"/>
+        </w:rPr>
+      </w:pPr>
+      <w:r>
+        <w:rPr>
+          <w:rFonts w:cs="Courier New" w:ascii="Courier New" w:hAnsi="Courier New"/>
+          <w:sz w:val="20"/>
+          <w:szCs w:val="20"/>
+        </w:rPr>
+      </w:r>
+    </w:p>
+    <w:p>
+      <w:pPr>
+        <w:pStyle w:val="Normal"/>
+        <w:bidi w:val="0"/>
+        <w:jc w:val="left"/>
+        <w:rPr>
+          <w:rFonts w:ascii="Courier New" w:hAnsi="Courier New" w:cs="Courier New"/>
+          <w:sz w:val="20"/>
+          <w:szCs w:val="20"/>
+        </w:rPr>
+      </w:pPr>
+      <w:r>
+        <w:rPr>
+          <w:rFonts w:cs="Courier New" w:ascii="Courier New" w:hAnsi="Courier New"/>
+          <w:sz w:val="20"/>
+          <w:szCs w:val="20"/>
+        </w:rPr>
+        <w:t>[</w:t>
+      </w:r>
+      <w:r>
+        <w:rPr>
+          <w:rFonts w:cs="Courier New" w:ascii="Courier New" w:hAnsi="Courier New"/>
+          <w:sz w:val="20"/>
+          <w:szCs w:val="20"/>
+        </w:rPr>
+        <w:t>Layout</w:t>
+      </w:r>
+      <w:r>
+        <w:rPr>
+          <w:rFonts w:cs="Courier New" w:ascii="Courier New" w:hAnsi="Courier New"/>
+          <w:sz w:val="20"/>
+          <w:szCs w:val="20"/>
+        </w:rPr>
+        <w:t>]</w:t>
+        <w:tab/>
+        <w:tab/>
+        <w:t>→ Update File</w:t>
+        <w:tab/>
+        <w:t>: MainLayout.razor</w:t>
+      </w:r>
+    </w:p>
+    <w:p>
+      <w:pPr>
+        <w:pStyle w:val="Normal"/>
+        <w:bidi w:val="0"/>
+        <w:jc w:val="left"/>
+        <w:rPr>
+          <w:rFonts w:ascii="Courier New" w:hAnsi="Courier New" w:cs="Courier New"/>
+          <w:sz w:val="20"/>
+          <w:szCs w:val="20"/>
+        </w:rPr>
+      </w:pPr>
+      <w:r>
+        <w:rPr>
+          <w:rFonts w:cs="Courier New" w:ascii="Courier New" w:hAnsi="Courier New"/>
+          <w:sz w:val="20"/>
+          <w:szCs w:val="20"/>
+        </w:rPr>
+      </w:r>
+    </w:p>
+    <w:p>
+      <w:pPr>
+        <w:pStyle w:val="Normal"/>
+        <w:bidi w:val="0"/>
+        <w:jc w:val="left"/>
+        <w:rPr>
+          <w:rFonts w:ascii="Courier New" w:hAnsi="Courier New" w:cs="Courier New"/>
+          <w:sz w:val="20"/>
+          <w:szCs w:val="20"/>
+        </w:rPr>
+      </w:pPr>
+      <w:r>
+        <w:rPr>
+          <w:rFonts w:cs="Courier New" w:ascii="Courier New" w:hAnsi="Courier New"/>
+          <w:sz w:val="20"/>
+          <w:szCs w:val="20"/>
+        </w:rPr>
+        <w:t>[Shared]</w:t>
+        <w:tab/>
+        <w:tab/>
+        <w:t>→ Update File</w:t>
+        <w:tab/>
+        <w:t>: RedirectToLogin.razor</w:t>
+      </w:r>
+    </w:p>
+    <w:p>
+      <w:pPr>
+        <w:pStyle w:val="Normal"/>
+        <w:bidi w:val="0"/>
+        <w:jc w:val="left"/>
+        <w:rPr>
+          <w:rFonts w:ascii="Courier New" w:hAnsi="Courier New" w:cs="Courier New"/>
+          <w:sz w:val="20"/>
+          <w:szCs w:val="20"/>
+        </w:rPr>
+      </w:pPr>
+      <w:r>
+        <w:rPr>
+          <w:rFonts w:cs="Courier New" w:ascii="Courier New" w:hAnsi="Courier New"/>
+          <w:sz w:val="20"/>
+          <w:szCs w:val="20"/>
+        </w:rPr>
+      </w:r>
+    </w:p>
+    <w:p>
+      <w:pPr>
+        <w:pStyle w:val="Normal"/>
+        <w:bidi w:val="0"/>
+        <w:jc w:val="left"/>
+        <w:rPr>
+          <w:rFonts w:ascii="Courier New" w:hAnsi="Courier New" w:cs="Courier New"/>
+          <w:sz w:val="20"/>
+          <w:szCs w:val="20"/>
+        </w:rPr>
+      </w:pPr>
+      <w:r>
+        <w:rPr>
+          <w:rFonts w:cs="Courier New" w:ascii="Courier New" w:hAnsi="Courier New"/>
+          <w:sz w:val="20"/>
+          <w:szCs w:val="20"/>
+        </w:rPr>
+        <w:t>[[Clients]]</w:t>
+        <w:tab/>
+        <w:tab/>
+        <w:t>→ Update File</w:t>
+        <w:tab/>
+        <w:t>: Program.cs</w:t>
+      </w:r>
+    </w:p>
+    <w:p>
+      <w:pPr>
+        <w:pStyle w:val="Normal"/>
+        <w:bidi w:val="0"/>
+        <w:jc w:val="left"/>
+        <w:rPr>
+          <w:rFonts w:ascii="Courier New" w:hAnsi="Courier New" w:eastAsia="NSimSun" w:cs="Courier New"/>
+          <w:color w:val="auto"/>
+          <w:kern w:val="2"/>
+          <w:sz w:val="20"/>
+          <w:szCs w:val="20"/>
+          <w:lang w:val="en-US" w:eastAsia="zh-CN" w:bidi="fa-IR"/>
+        </w:rPr>
+      </w:pPr>
+      <w:r>
+        <w:rPr>
+          <w:rFonts w:eastAsia="NSimSun" w:cs="Courier New" w:ascii="Courier New" w:hAnsi="Courier New"/>
+          <w:color w:val="auto"/>
+          <w:kern w:val="2"/>
+          <w:sz w:val="20"/>
+          <w:szCs w:val="20"/>
+          <w:lang w:val="en-US" w:eastAsia="zh-CN" w:bidi="fa-IR"/>
+        </w:rPr>
+      </w:r>
+    </w:p>
+    <w:p>
+      <w:pPr>
+        <w:pStyle w:val="Normal"/>
+        <w:bidi w:val="0"/>
+        <w:jc w:val="left"/>
+        <w:rPr>
           <w:sz w:val="14"/>
           <w:szCs w:val="14"/>
         </w:rPr>
-        <w:tab/>
-        <w:t>builder.Services.AddScoped&lt;AuthenticationStateProvider&gt;</w:t>
-      </w:r>
-    </w:p>
-    <w:p>
-      <w:pPr>
-        <w:pStyle w:val="Normal"/>
-        <w:bidi w:val="0"/>
-        <w:jc w:val="left"/>
-        <w:rPr>
+      </w:pPr>
+      <w:r>
+        <w:rPr>
+          <w:rFonts w:eastAsia="NSimSun" w:cs="Courier New" w:ascii="Courier New" w:hAnsi="Courier New"/>
+          <w:color w:val="auto"/>
+          <w:kern w:val="2"/>
           <w:sz w:val="14"/>
           <w:szCs w:val="14"/>
-        </w:rPr>
-      </w:pPr>
+          <w:lang w:val="en-US" w:eastAsia="zh-CN" w:bidi="fa-IR"/>
+        </w:rPr>
+        <w:tab/>
+      </w:r>
       <w:r>
         <w:rPr>
           <w:rFonts w:cs="Courier New" w:ascii="Courier New" w:hAnsi="Courier New"/>
           <w:sz w:val="14"/>
           <w:szCs w:val="14"/>
         </w:rPr>
-        <w:tab/>
-        <w:t>(current =&gt; current.GetRequiredService&lt;Providers.CustomAuthenticationStateProvider&gt;());</w:t>
-      </w:r>
-    </w:p>
-    <w:p>
-      <w:pPr>
-        <w:pStyle w:val="Normal"/>
-        <w:bidi w:val="0"/>
-        <w:jc w:val="left"/>
-        <w:rPr>
-          <w:rFonts w:ascii="Courier New" w:hAnsi="Courier New" w:cs="Courier New"/>
-          <w:sz w:val="20"/>
-          <w:szCs w:val="20"/>
-        </w:rPr>
-      </w:pPr>
-      <w:r>
-        <w:rPr>
-          <w:rFonts w:cs="Courier New" w:ascii="Courier New" w:hAnsi="Courier New"/>
-          <w:sz w:val="20"/>
-          <w:szCs w:val="20"/>
-        </w:rPr>
-      </w:r>
-    </w:p>
-    <w:p>
-      <w:pPr>
-        <w:pStyle w:val="Normal"/>
-        <w:bidi w:val="0"/>
-        <w:jc w:val="left"/>
-        <w:rPr>
-          <w:rFonts w:ascii="Courier New" w:hAnsi="Courier New" w:cs="Courier New"/>
-          <w:sz w:val="20"/>
-          <w:szCs w:val="20"/>
-        </w:rPr>
-      </w:pPr>
-      <w:r>
-        <w:rPr>
-          <w:rFonts w:cs="Courier New" w:ascii="Courier New" w:hAnsi="Courier New"/>
-          <w:sz w:val="20"/>
-          <w:szCs w:val="20"/>
-        </w:rPr>
-        <w:t>[</w:t>
-      </w:r>
-      <w:r>
-        <w:rPr>
-          <w:rFonts w:cs="Courier New" w:ascii="Courier New" w:hAnsi="Courier New"/>
-          <w:sz w:val="20"/>
-          <w:szCs w:val="20"/>
-        </w:rPr>
-        <w:t>Pages</w:t>
-      </w:r>
-      <w:r>
-        <w:rPr>
-          <w:rFonts w:cs="Courier New" w:ascii="Courier New" w:hAnsi="Courier New"/>
-          <w:sz w:val="20"/>
-          <w:szCs w:val="20"/>
-        </w:rPr>
-        <w:t>]</w:t>
-        <w:tab/>
-        <w:tab/>
-        <w:t xml:space="preserve">→ </w:t>
-      </w:r>
-      <w:r>
-        <w:rPr>
-          <w:rFonts w:cs="Courier New" w:ascii="Courier New" w:hAnsi="Courier New"/>
-          <w:sz w:val="20"/>
-          <w:szCs w:val="20"/>
-        </w:rPr>
-        <w:t>Create</w:t>
-      </w:r>
-      <w:r>
-        <w:rPr>
-          <w:rFonts w:cs="Courier New" w:ascii="Courier New" w:hAnsi="Courier New"/>
-          <w:sz w:val="20"/>
-          <w:szCs w:val="20"/>
-        </w:rPr>
-        <w:t xml:space="preserve"> File</w:t>
-        <w:tab/>
-        <w:t xml:space="preserve">: </w:t>
-      </w:r>
-      <w:r>
-        <w:rPr>
-          <w:rFonts w:cs="Courier New" w:ascii="Courier New" w:hAnsi="Courier New"/>
-          <w:sz w:val="20"/>
-          <w:szCs w:val="20"/>
-        </w:rPr>
-        <w:t>LocalStorage</w:t>
-      </w:r>
-      <w:r>
-        <w:rPr>
-          <w:rFonts w:cs="Courier New" w:ascii="Courier New" w:hAnsi="Courier New"/>
-          <w:sz w:val="20"/>
-          <w:szCs w:val="20"/>
-        </w:rPr>
-        <w:t>.razor</w:t>
-      </w:r>
-    </w:p>
-    <w:p>
-      <w:pPr>
-        <w:pStyle w:val="Normal"/>
-        <w:bidi w:val="0"/>
-        <w:jc w:val="left"/>
-        <w:rPr>
-          <w:rFonts w:ascii="Courier New" w:hAnsi="Courier New" w:cs="Courier New"/>
-          <w:sz w:val="20"/>
-          <w:szCs w:val="20"/>
-        </w:rPr>
-      </w:pPr>
-      <w:r>
-        <w:rPr>
-          <w:rFonts w:cs="Courier New" w:ascii="Courier New" w:hAnsi="Courier New"/>
-          <w:sz w:val="20"/>
-          <w:szCs w:val="20"/>
-        </w:rPr>
-        <w:t>[</w:t>
-      </w:r>
-      <w:r>
-        <w:rPr>
-          <w:rFonts w:cs="Courier New" w:ascii="Courier New" w:hAnsi="Courier New"/>
-          <w:sz w:val="20"/>
-          <w:szCs w:val="20"/>
-        </w:rPr>
-        <w:t>Pages</w:t>
-      </w:r>
-      <w:r>
-        <w:rPr>
-          <w:rFonts w:cs="Courier New" w:ascii="Courier New" w:hAnsi="Courier New"/>
-          <w:sz w:val="20"/>
-          <w:szCs w:val="20"/>
-        </w:rPr>
-        <w:t>]</w:t>
-        <w:tab/>
-        <w:tab/>
-        <w:t xml:space="preserve">→ </w:t>
-      </w:r>
-      <w:r>
-        <w:rPr>
-          <w:rFonts w:cs="Courier New" w:ascii="Courier New" w:hAnsi="Courier New"/>
-          <w:sz w:val="20"/>
-          <w:szCs w:val="20"/>
-        </w:rPr>
-        <w:t>Create</w:t>
-      </w:r>
-      <w:r>
-        <w:rPr>
-          <w:rFonts w:cs="Courier New" w:ascii="Courier New" w:hAnsi="Courier New"/>
-          <w:sz w:val="20"/>
-          <w:szCs w:val="20"/>
-        </w:rPr>
-        <w:t xml:space="preserve"> File</w:t>
-        <w:tab/>
-        <w:t xml:space="preserve">: </w:t>
-      </w:r>
-      <w:r>
-        <w:rPr>
-          <w:rFonts w:cs="Courier New" w:ascii="Courier New" w:hAnsi="Courier New"/>
-          <w:sz w:val="20"/>
-          <w:szCs w:val="20"/>
-        </w:rPr>
-        <w:t>SessionStorage</w:t>
-      </w:r>
-      <w:r>
-        <w:rPr>
-          <w:rFonts w:cs="Courier New" w:ascii="Courier New" w:hAnsi="Courier New"/>
-          <w:sz w:val="20"/>
-          <w:szCs w:val="20"/>
-        </w:rPr>
-        <w:t>.razor</w:t>
-      </w:r>
-    </w:p>
-    <w:p>
-      <w:pPr>
-        <w:pStyle w:val="Normal"/>
-        <w:bidi w:val="0"/>
-        <w:jc w:val="left"/>
-        <w:rPr>
-          <w:rFonts w:ascii="Courier New" w:hAnsi="Courier New" w:cs="Courier New"/>
-          <w:sz w:val="20"/>
-          <w:szCs w:val="20"/>
-        </w:rPr>
-      </w:pPr>
-      <w:r>
-        <w:rPr>
-          <w:rFonts w:cs="Courier New" w:ascii="Courier New" w:hAnsi="Courier New"/>
-          <w:sz w:val="20"/>
-          <w:szCs w:val="20"/>
-        </w:rPr>
-      </w:r>
-    </w:p>
-    <w:p>
-      <w:pPr>
-        <w:pStyle w:val="Normal"/>
-        <w:bidi w:val="0"/>
-        <w:jc w:val="left"/>
-        <w:rPr>
-          <w:rFonts w:ascii="Courier New" w:hAnsi="Courier New" w:cs="Courier New"/>
-          <w:sz w:val="20"/>
-          <w:szCs w:val="20"/>
-        </w:rPr>
-      </w:pPr>
-      <w:r>
-        <w:rPr>
-          <w:rFonts w:cs="Courier New" w:ascii="Courier New" w:hAnsi="Courier New"/>
-          <w:sz w:val="20"/>
-          <w:szCs w:val="20"/>
-        </w:rPr>
-        <w:t>[</w:t>
-      </w:r>
-      <w:r>
-        <w:rPr>
-          <w:rFonts w:cs="Courier New" w:ascii="Courier New" w:hAnsi="Courier New"/>
-          <w:sz w:val="20"/>
-          <w:szCs w:val="20"/>
-        </w:rPr>
-        <w:t>Layout</w:t>
-      </w:r>
-      <w:r>
-        <w:rPr>
-          <w:rFonts w:cs="Courier New" w:ascii="Courier New" w:hAnsi="Courier New"/>
-          <w:sz w:val="20"/>
-          <w:szCs w:val="20"/>
-        </w:rPr>
-        <w:t>]</w:t>
-        <w:tab/>
-        <w:tab/>
-        <w:t xml:space="preserve">→ </w:t>
-      </w:r>
-      <w:r>
-        <w:rPr>
-          <w:rFonts w:cs="Courier New" w:ascii="Courier New" w:hAnsi="Courier New"/>
-          <w:sz w:val="20"/>
-          <w:szCs w:val="20"/>
-        </w:rPr>
-        <w:t>Update</w:t>
-      </w:r>
-      <w:r>
-        <w:rPr>
-          <w:rFonts w:cs="Courier New" w:ascii="Courier New" w:hAnsi="Courier New"/>
-          <w:sz w:val="20"/>
-          <w:szCs w:val="20"/>
-        </w:rPr>
-        <w:t xml:space="preserve"> File</w:t>
-        <w:tab/>
-        <w:t xml:space="preserve">: </w:t>
-      </w:r>
-      <w:r>
-        <w:rPr>
-          <w:rFonts w:cs="Courier New" w:ascii="Courier New" w:hAnsi="Courier New"/>
-          <w:sz w:val="20"/>
-          <w:szCs w:val="20"/>
-        </w:rPr>
-        <w:t>NavMenu</w:t>
-      </w:r>
-      <w:r>
-        <w:rPr>
-          <w:rFonts w:cs="Courier New" w:ascii="Courier New" w:hAnsi="Courier New"/>
-          <w:sz w:val="20"/>
-          <w:szCs w:val="20"/>
-        </w:rPr>
-        <w:t>.razor</w:t>
-      </w:r>
-    </w:p>
-    <w:p>
-      <w:pPr>
-        <w:pStyle w:val="Normal"/>
-        <w:bidi w:val="0"/>
-        <w:jc w:val="left"/>
-        <w:rPr>
-          <w:rFonts w:ascii="Courier New" w:hAnsi="Courier New" w:cs="Courier New"/>
-          <w:sz w:val="20"/>
-          <w:szCs w:val="20"/>
-        </w:rPr>
-      </w:pPr>
-      <w:r>
-        <w:rPr/>
-      </w:r>
-    </w:p>
-    <w:p>
-      <w:pPr>
-        <w:pStyle w:val="Normal"/>
-        <w:bidi w:val="0"/>
-        <w:jc w:val="left"/>
-        <w:rPr>
-          <w:rFonts w:ascii="Courier New" w:hAnsi="Courier New" w:eastAsia="NSimSun" w:cs="Courier New"/>
-          <w:color w:val="auto"/>
-          <w:kern w:val="2"/>
+        <w:t>builder.Services.AddScoped&lt;Providers.CustomAuthenticationStateProvider&gt;();</w:t>
+      </w:r>
+    </w:p>
+    <w:p>
+      <w:pPr>
+        <w:pStyle w:val="Normal"/>
+        <w:bidi w:val="0"/>
+        <w:jc w:val="left"/>
+        <w:rPr>
           <w:sz w:val="14"/>
           <w:szCs w:val="14"/>
-          <w:lang w:val="en-US" w:eastAsia="zh-CN" w:bidi="fa-IR"/>
-        </w:rPr>
-      </w:pPr>
-      <w:r>
-        <w:rPr>
-          <w:rFonts w:eastAsia="NSimSun" w:cs="Courier New" w:ascii="Courier New" w:hAnsi="Courier New"/>
-          <w:color w:val="auto"/>
-          <w:kern w:val="2"/>
+        </w:rPr>
+      </w:pPr>
+      <w:r>
+        <w:rPr>
+          <w:rFonts w:cs="Courier New" w:ascii="Courier New" w:hAnsi="Courier New"/>
           <w:sz w:val="14"/>
           <w:szCs w:val="14"/>
-          <w:lang w:val="en-US" w:eastAsia="zh-CN" w:bidi="fa-IR"/>
-        </w:rPr>
-        <w:tab/>
-        <w:t>Link to LocalStorage.razor</w:t>
-      </w:r>
-    </w:p>
-    <w:p>
-      <w:pPr>
-        <w:pStyle w:val="Normal"/>
-        <w:bidi w:val="0"/>
-        <w:jc w:val="left"/>
-        <w:rPr>
-          <w:rFonts w:ascii="Courier New" w:hAnsi="Courier New" w:eastAsia="NSimSun" w:cs="Courier New"/>
-          <w:color w:val="auto"/>
-          <w:kern w:val="2"/>
+        </w:rPr>
+        <w:tab/>
+        <w:t>builder.Services.AddScoped&lt;AuthenticationStateProvider&gt;</w:t>
+      </w:r>
+    </w:p>
+    <w:p>
+      <w:pPr>
+        <w:pStyle w:val="Normal"/>
+        <w:bidi w:val="0"/>
+        <w:jc w:val="left"/>
+        <w:rPr>
           <w:sz w:val="14"/>
           <w:szCs w:val="14"/>
-          <w:lang w:val="en-US" w:eastAsia="zh-CN" w:bidi="fa-IR"/>
-        </w:rPr>
-      </w:pPr>
-      <w:r>
-        <w:rPr>
-          <w:rFonts w:eastAsia="NSimSun" w:cs="Courier New" w:ascii="Courier New" w:hAnsi="Courier New"/>
-          <w:color w:val="auto"/>
-          <w:kern w:val="2"/>
+        </w:rPr>
+      </w:pPr>
+      <w:r>
+        <w:rPr>
+          <w:rFonts w:cs="Courier New" w:ascii="Courier New" w:hAnsi="Courier New"/>
           <w:sz w:val="14"/>
           <w:szCs w:val="14"/>
-          <w:lang w:val="en-US" w:eastAsia="zh-CN" w:bidi="fa-IR"/>
-        </w:rPr>
-        <w:tab/>
-        <w:t>Link to SessionStorage.razor</w:t>
-      </w:r>
-    </w:p>
-    <w:p>
-      <w:pPr>
-        <w:pStyle w:val="Normal"/>
-        <w:bidi w:val="0"/>
-        <w:jc w:val="left"/>
-        <w:rPr>
-          <w:rFonts w:ascii="Courier New" w:hAnsi="Courier New" w:cs="Courier New"/>
-          <w:sz w:val="20"/>
-          <w:szCs w:val="20"/>
-        </w:rPr>
-      </w:pPr>
-      <w:r>
-        <w:rPr>
-          <w:rFonts w:cs="Courier New" w:ascii="Courier New" w:hAnsi="Courier New"/>
-          <w:sz w:val="20"/>
-          <w:szCs w:val="20"/>
-        </w:rPr>
-      </w:r>
-    </w:p>
-    <w:p>
-      <w:pPr>
-        <w:pStyle w:val="Normal"/>
-        <w:bidi w:val="0"/>
-        <w:jc w:val="left"/>
-        <w:rPr>
-          <w:b/>
-          <w:bCs/>
-        </w:rPr>
-      </w:pPr>
-      <w:r>
-        <w:rPr>
-          <w:rFonts w:cs="Courier New" w:ascii="Courier New" w:hAnsi="Courier New"/>
-          <w:b/>
-          <w:bCs/>
-          <w:sz w:val="20"/>
-          <w:szCs w:val="20"/>
-        </w:rPr>
-        <w:t>Part (2)</w:t>
-      </w:r>
-    </w:p>
-    <w:p>
-      <w:pPr>
-        <w:pStyle w:val="Normal"/>
-        <w:bidi w:val="0"/>
-        <w:jc w:val="left"/>
-        <w:rPr>
-          <w:rFonts w:ascii="Courier New" w:hAnsi="Courier New" w:cs="Courier New"/>
-          <w:sz w:val="20"/>
-          <w:szCs w:val="20"/>
-        </w:rPr>
-      </w:pPr>
-      <w:r>
-        <w:rPr/>
-      </w:r>
-    </w:p>
-    <w:p>
-      <w:pPr>
-        <w:pStyle w:val="Normal"/>
-        <w:bidi w:val="0"/>
-        <w:jc w:val="left"/>
-        <w:rPr>
-          <w:rFonts w:ascii="Courier New" w:hAnsi="Courier New" w:cs="Courier New"/>
-          <w:sz w:val="20"/>
-          <w:szCs w:val="20"/>
-        </w:rPr>
-      </w:pPr>
-      <w:r>
-        <w:rPr>
-          <w:rFonts w:cs="Courier New" w:ascii="Courier New" w:hAnsi="Courier New"/>
-          <w:sz w:val="20"/>
-          <w:szCs w:val="20"/>
-        </w:rPr>
-        <w:t>[Shared]</w:t>
-        <w:tab/>
-        <w:tab/>
-        <w:t>→ Update File</w:t>
-        <w:tab/>
-        <w:t>: MainLayout.razor</w:t>
+        </w:rPr>
+        <w:tab/>
+        <w:t>(current =&gt; current.GetRequiredService&lt;Providers.CustomAuthenticationStateProvider&gt;());</w:t>
       </w:r>
     </w:p>
     <w:p>

</xml_diff>

<commit_message>
Version 3.5 - Clean Code
</commit_message>
<xml_diff>
--- a/docs/Readme.docx
+++ b/docs/Readme.docx
@@ -13149,175 +13149,174 @@
       </w:pPr>
       <w:r>
         <w:rPr>
-          <w:rFonts w:cs="Courier New" w:ascii="Courier New" w:hAnsi="Courier New"/>
-          <w:sz w:val="20"/>
-          <w:szCs w:val="20"/>
-        </w:rPr>
-      </w:r>
-    </w:p>
-    <w:p>
-      <w:pPr>
-        <w:pStyle w:val="Normal"/>
-        <w:bidi w:val="0"/>
-        <w:jc w:val="left"/>
-        <w:rPr>
-          <w:rFonts w:ascii="Courier New" w:hAnsi="Courier New" w:cs="Courier New"/>
-          <w:sz w:val="20"/>
-          <w:szCs w:val="20"/>
-        </w:rPr>
-      </w:pPr>
-      <w:r>
-        <w:rPr>
-          <w:rFonts w:cs="Courier New" w:ascii="Courier New" w:hAnsi="Courier New"/>
-          <w:sz w:val="20"/>
-          <w:szCs w:val="20"/>
-        </w:rPr>
-        <w:t>[Pages]</w:t>
-        <w:tab/>
-        <w:tab/>
-        <w:t>→ Create File</w:t>
-        <w:tab/>
-        <w:t>: LocalStorage.razor</w:t>
-      </w:r>
-    </w:p>
-    <w:p>
-      <w:pPr>
-        <w:pStyle w:val="Normal"/>
-        <w:bidi w:val="0"/>
-        <w:jc w:val="left"/>
-        <w:rPr>
-          <w:rFonts w:ascii="Courier New" w:hAnsi="Courier New" w:cs="Courier New"/>
-          <w:sz w:val="20"/>
-          <w:szCs w:val="20"/>
-        </w:rPr>
-      </w:pPr>
-      <w:r>
-        <w:rPr>
-          <w:rFonts w:cs="Courier New" w:ascii="Courier New" w:hAnsi="Courier New"/>
-          <w:sz w:val="20"/>
-          <w:szCs w:val="20"/>
-        </w:rPr>
-        <w:t>[Pages]</w:t>
-        <w:tab/>
-        <w:tab/>
-        <w:t>→ Create File</w:t>
-        <w:tab/>
-        <w:t>: SessionStorage.razor</w:t>
-      </w:r>
-    </w:p>
-    <w:p>
-      <w:pPr>
-        <w:pStyle w:val="Normal"/>
-        <w:bidi w:val="0"/>
-        <w:jc w:val="left"/>
-        <w:rPr>
-          <w:rFonts w:ascii="Courier New" w:hAnsi="Courier New" w:cs="Courier New"/>
-          <w:sz w:val="20"/>
-          <w:szCs w:val="20"/>
-        </w:rPr>
-      </w:pPr>
-      <w:r>
-        <w:rPr>
-          <w:rFonts w:cs="Courier New" w:ascii="Courier New" w:hAnsi="Courier New"/>
-          <w:sz w:val="20"/>
-          <w:szCs w:val="20"/>
-        </w:rPr>
-      </w:r>
-    </w:p>
-    <w:p>
-      <w:pPr>
-        <w:pStyle w:val="Normal"/>
-        <w:bidi w:val="0"/>
-        <w:jc w:val="left"/>
-        <w:rPr>
-          <w:rFonts w:ascii="Courier New" w:hAnsi="Courier New" w:cs="Courier New"/>
-          <w:sz w:val="20"/>
-          <w:szCs w:val="20"/>
-        </w:rPr>
-      </w:pPr>
-      <w:r>
-        <w:rPr>
-          <w:rFonts w:cs="Courier New" w:ascii="Courier New" w:hAnsi="Courier New"/>
-          <w:sz w:val="20"/>
-          <w:szCs w:val="20"/>
-        </w:rPr>
-        <w:t>[Layout]</w:t>
-        <w:tab/>
-        <w:tab/>
-        <w:t>→ Update File</w:t>
-        <w:tab/>
-        <w:t>: NavMenu.razor</w:t>
-      </w:r>
-    </w:p>
-    <w:p>
-      <w:pPr>
-        <w:pStyle w:val="Normal"/>
-        <w:bidi w:val="0"/>
-        <w:jc w:val="left"/>
-        <w:rPr>
-          <w:rFonts w:ascii="Courier New" w:hAnsi="Courier New" w:cs="Courier New"/>
-          <w:sz w:val="20"/>
-          <w:szCs w:val="20"/>
-        </w:rPr>
-      </w:pPr>
-      <w:r>
-        <w:rPr>
-          <w:rFonts w:cs="Courier New" w:ascii="Courier New" w:hAnsi="Courier New"/>
-          <w:sz w:val="20"/>
-          <w:szCs w:val="20"/>
-        </w:rPr>
-      </w:r>
-    </w:p>
-    <w:p>
-      <w:pPr>
-        <w:pStyle w:val="Normal"/>
-        <w:bidi w:val="0"/>
-        <w:jc w:val="left"/>
-        <w:rPr>
-          <w:rFonts w:ascii="Courier New" w:hAnsi="Courier New" w:eastAsia="NSimSun" w:cs="Courier New"/>
-          <w:color w:val="auto"/>
-          <w:kern w:val="2"/>
           <w:sz w:val="14"/>
           <w:szCs w:val="14"/>
-          <w:lang w:val="en-US" w:eastAsia="zh-CN" w:bidi="fa-IR"/>
-        </w:rPr>
-      </w:pPr>
-      <w:r>
-        <w:rPr>
-          <w:rFonts w:eastAsia="NSimSun" w:cs="Courier New" w:ascii="Courier New" w:hAnsi="Courier New"/>
+        </w:rPr>
+      </w:r>
+    </w:p>
+    <w:p>
+      <w:pPr>
+        <w:pStyle w:val="Normal"/>
+        <w:bidi w:val="0"/>
+        <w:jc w:val="left"/>
+        <w:rPr>
+          <w:rFonts w:ascii="Courier New" w:hAnsi="Courier New" w:cs="Courier New"/>
+          <w:sz w:val="20"/>
+          <w:szCs w:val="20"/>
+        </w:rPr>
+      </w:pPr>
+      <w:r>
+        <w:rPr>
+          <w:rFonts w:cs="Courier New" w:ascii="Courier New" w:hAnsi="Courier New"/>
+          <w:sz w:val="20"/>
+          <w:szCs w:val="20"/>
+        </w:rPr>
+        <w:t>[Pages]</w:t>
+        <w:tab/>
+        <w:tab/>
+        <w:t>→ Create File</w:t>
+        <w:tab/>
+        <w:t>: LocalStorage.razor</w:t>
+      </w:r>
+    </w:p>
+    <w:p>
+      <w:pPr>
+        <w:pStyle w:val="Normal"/>
+        <w:bidi w:val="0"/>
+        <w:jc w:val="left"/>
+        <w:rPr>
+          <w:rFonts w:ascii="Courier New" w:hAnsi="Courier New" w:cs="Courier New"/>
+          <w:sz w:val="20"/>
+          <w:szCs w:val="20"/>
+        </w:rPr>
+      </w:pPr>
+      <w:r>
+        <w:rPr>
+          <w:rFonts w:cs="Courier New" w:ascii="Courier New" w:hAnsi="Courier New"/>
+          <w:sz w:val="20"/>
+          <w:szCs w:val="20"/>
+        </w:rPr>
+        <w:t>[Pages]</w:t>
+        <w:tab/>
+        <w:tab/>
+        <w:t>→ Create File</w:t>
+        <w:tab/>
+        <w:t>: SessionStorage.razor</w:t>
+      </w:r>
+    </w:p>
+    <w:p>
+      <w:pPr>
+        <w:pStyle w:val="Normal"/>
+        <w:bidi w:val="0"/>
+        <w:jc w:val="left"/>
+        <w:rPr>
+          <w:rFonts w:ascii="Courier New" w:hAnsi="Courier New" w:cs="Courier New"/>
+          <w:sz w:val="20"/>
+          <w:szCs w:val="20"/>
+        </w:rPr>
+      </w:pPr>
+      <w:r>
+        <w:rPr>
+          <w:rFonts w:cs="Courier New" w:ascii="Courier New" w:hAnsi="Courier New"/>
+          <w:sz w:val="20"/>
+          <w:szCs w:val="20"/>
+        </w:rPr>
+      </w:r>
+    </w:p>
+    <w:p>
+      <w:pPr>
+        <w:pStyle w:val="Normal"/>
+        <w:bidi w:val="0"/>
+        <w:jc w:val="left"/>
+        <w:rPr>
+          <w:rFonts w:ascii="Courier New" w:hAnsi="Courier New" w:cs="Courier New"/>
+          <w:sz w:val="20"/>
+          <w:szCs w:val="20"/>
+        </w:rPr>
+      </w:pPr>
+      <w:r>
+        <w:rPr>
+          <w:rFonts w:cs="Courier New" w:ascii="Courier New" w:hAnsi="Courier New"/>
+          <w:sz w:val="20"/>
+          <w:szCs w:val="20"/>
+        </w:rPr>
+        <w:t>[Layout]</w:t>
+        <w:tab/>
+        <w:tab/>
+        <w:t>→ Update File</w:t>
+        <w:tab/>
+        <w:t>: NavMenu.razor</w:t>
+      </w:r>
+    </w:p>
+    <w:p>
+      <w:pPr>
+        <w:pStyle w:val="Normal"/>
+        <w:bidi w:val="0"/>
+        <w:jc w:val="left"/>
+        <w:rPr>
+          <w:rFonts w:ascii="Courier New" w:hAnsi="Courier New" w:cs="Courier New"/>
+          <w:sz w:val="20"/>
+          <w:szCs w:val="20"/>
+        </w:rPr>
+      </w:pPr>
+      <w:r>
+        <w:rPr>
+          <w:rFonts w:cs="Courier New" w:ascii="Courier New" w:hAnsi="Courier New"/>
+          <w:sz w:val="20"/>
+          <w:szCs w:val="20"/>
+        </w:rPr>
+      </w:r>
+    </w:p>
+    <w:p>
+      <w:pPr>
+        <w:pStyle w:val="Normal"/>
+        <w:bidi w:val="0"/>
+        <w:jc w:val="left"/>
+        <w:rPr>
+          <w:rFonts w:ascii="Courier New" w:hAnsi="Courier New" w:eastAsia="NSimSun" w:cs="Courier New"/>
           <w:color w:val="auto"/>
           <w:kern w:val="2"/>
           <w:sz w:val="14"/>
           <w:szCs w:val="14"/>
           <w:lang w:val="en-US" w:eastAsia="zh-CN" w:bidi="fa-IR"/>
         </w:rPr>
-        <w:tab/>
-        <w:t>Link to LocalStorage.razor</w:t>
-      </w:r>
-    </w:p>
-    <w:p>
-      <w:pPr>
-        <w:pStyle w:val="Normal"/>
-        <w:bidi w:val="0"/>
-        <w:jc w:val="left"/>
-        <w:rPr>
-          <w:rFonts w:ascii="Courier New" w:hAnsi="Courier New" w:eastAsia="NSimSun" w:cs="Courier New"/>
+      </w:pPr>
+      <w:r>
+        <w:rPr>
+          <w:rFonts w:eastAsia="NSimSun" w:cs="Courier New" w:ascii="Courier New" w:hAnsi="Courier New"/>
           <w:color w:val="auto"/>
           <w:kern w:val="2"/>
           <w:sz w:val="14"/>
           <w:szCs w:val="14"/>
           <w:lang w:val="en-US" w:eastAsia="zh-CN" w:bidi="fa-IR"/>
         </w:rPr>
-      </w:pPr>
-      <w:r>
-        <w:rPr>
-          <w:rFonts w:eastAsia="NSimSun" w:cs="Courier New" w:ascii="Courier New" w:hAnsi="Courier New"/>
+        <w:tab/>
+        <w:t>Link to LocalStorage.razor</w:t>
+      </w:r>
+    </w:p>
+    <w:p>
+      <w:pPr>
+        <w:pStyle w:val="Normal"/>
+        <w:bidi w:val="0"/>
+        <w:jc w:val="left"/>
+        <w:rPr>
+          <w:rFonts w:ascii="Courier New" w:hAnsi="Courier New" w:eastAsia="NSimSun" w:cs="Courier New"/>
           <w:color w:val="auto"/>
           <w:kern w:val="2"/>
           <w:sz w:val="14"/>
           <w:szCs w:val="14"/>
           <w:lang w:val="en-US" w:eastAsia="zh-CN" w:bidi="fa-IR"/>
         </w:rPr>
+      </w:pPr>
+      <w:r>
+        <w:rPr>
+          <w:rFonts w:eastAsia="NSimSun" w:cs="Courier New" w:ascii="Courier New" w:hAnsi="Courier New"/>
+          <w:color w:val="auto"/>
+          <w:kern w:val="2"/>
+          <w:sz w:val="14"/>
+          <w:szCs w:val="14"/>
+          <w:lang w:val="en-US" w:eastAsia="zh-CN" w:bidi="fa-IR"/>
+        </w:rPr>
         <w:tab/>
         <w:t>Link to SessionStorage.razor</w:t>
       </w:r>
@@ -13477,23 +13476,7 @@
           <w:sz w:val="20"/>
           <w:szCs w:val="20"/>
         </w:rPr>
-        <w:t>[</w:t>
-      </w:r>
-      <w:r>
-        <w:rPr>
-          <w:rFonts w:cs="Courier New" w:ascii="Courier New" w:hAnsi="Courier New"/>
-          <w:sz w:val="20"/>
-          <w:szCs w:val="20"/>
-        </w:rPr>
-        <w:t>Layout</w:t>
-      </w:r>
-      <w:r>
-        <w:rPr>
-          <w:rFonts w:cs="Courier New" w:ascii="Courier New" w:hAnsi="Courier New"/>
-          <w:sz w:val="20"/>
-          <w:szCs w:val="20"/>
-        </w:rPr>
-        <w:t>]</w:t>
+        <w:t>[Layout]</w:t>
         <w:tab/>
         <w:tab/>
         <w:t>→ Update File</w:t>

</xml_diff>